<commit_message>
Update description and data types
</commit_message>
<xml_diff>
--- a/Report issues.docx
+++ b/Report issues.docx
@@ -69,25 +69,7 @@
           <w:sz w:val="30"/>
           <w:szCs w:val="30"/>
         </w:rPr>
-        <w:t xml:space="preserve">Ngo </w:t>
-      </w:r>
-      <w:proofErr w:type="spellStart"/>
-      <w:r>
-        <w:rPr>
-          <w:rFonts w:ascii="Cambria" w:hAnsi="Cambria" w:cs="Arial"/>
-          <w:sz w:val="30"/>
-          <w:szCs w:val="30"/>
-        </w:rPr>
-        <w:t>Trong</w:t>
-      </w:r>
-      <w:proofErr w:type="spellEnd"/>
-      <w:r>
-        <w:rPr>
-          <w:rFonts w:ascii="Cambria" w:hAnsi="Cambria" w:cs="Arial"/>
-          <w:sz w:val="30"/>
-          <w:szCs w:val="30"/>
-        </w:rPr>
-        <w:t xml:space="preserve"> Hieu (15943)</w:t>
+        <w:t>Ngo Trong Hieu (15943)</w:t>
       </w:r>
       <w:r>
         <w:rPr>
@@ -380,23 +362,7 @@
           <w:sz w:val="26"/>
           <w:szCs w:val="26"/>
         </w:rPr>
-        <w:t xml:space="preserve"> table contains data about </w:t>
-      </w:r>
-      <w:r>
-        <w:rPr>
-          <w:rFonts w:ascii="Cambria" w:hAnsi="Cambria"/>
-          <w:sz w:val="26"/>
-          <w:szCs w:val="26"/>
-        </w:rPr>
-        <w:t>films</w:t>
-      </w:r>
-      <w:r>
-        <w:rPr>
-          <w:rFonts w:ascii="Cambria" w:hAnsi="Cambria"/>
-          <w:sz w:val="26"/>
-          <w:szCs w:val="26"/>
-        </w:rPr>
-        <w:t xml:space="preserve"> which will be shown in the </w:t>
+        <w:t xml:space="preserve"> table contains data about films which will be shown in the </w:t>
       </w:r>
       <w:r>
         <w:rPr>
@@ -412,41 +378,25 @@
           <w:sz w:val="26"/>
           <w:szCs w:val="26"/>
         </w:rPr>
-        <w:t>. The primary key is id, which is auto</w:t>
-      </w:r>
-      <w:r>
-        <w:rPr>
-          <w:rFonts w:ascii="Cambria" w:hAnsi="Cambria"/>
-          <w:sz w:val="26"/>
-          <w:szCs w:val="26"/>
-        </w:rPr>
-        <w:t xml:space="preserve"> </w:t>
-      </w:r>
-      <w:r>
-        <w:rPr>
-          <w:rFonts w:ascii="Cambria" w:hAnsi="Cambria"/>
-          <w:sz w:val="26"/>
-          <w:szCs w:val="26"/>
-        </w:rPr>
-        <w:t>incremented like all primary keys in all other tables. The only mandatory data is title.</w:t>
-      </w:r>
-    </w:p>
-    <w:p>
-      <w:pPr>
-        <w:jc w:val="both"/>
-        <w:rPr>
-          <w:rFonts w:ascii="Cambria" w:hAnsi="Cambria"/>
-          <w:sz w:val="26"/>
-          <w:szCs w:val="26"/>
-        </w:rPr>
-      </w:pPr>
-      <w:r>
-        <w:rPr>
-          <w:rFonts w:ascii="Cambria" w:hAnsi="Cambria"/>
-          <w:sz w:val="26"/>
-          <w:szCs w:val="26"/>
-        </w:rPr>
-        <w:t>The </w:t>
+        <w:t>. The primary key is id, which is auto incremented like all primary keys in all other tables. The only mandatory data is title.</w:t>
+      </w:r>
+    </w:p>
+    <w:p>
+      <w:pPr>
+        <w:jc w:val="both"/>
+        <w:rPr>
+          <w:rFonts w:ascii="Cambria" w:hAnsi="Cambria"/>
+          <w:sz w:val="26"/>
+          <w:szCs w:val="26"/>
+        </w:rPr>
+      </w:pPr>
+      <w:r>
+        <w:rPr>
+          <w:rFonts w:ascii="Cambria" w:hAnsi="Cambria"/>
+          <w:sz w:val="26"/>
+          <w:szCs w:val="26"/>
+        </w:rPr>
+        <w:t xml:space="preserve">The </w:t>
       </w:r>
       <w:r>
         <w:rPr>
@@ -466,23 +416,7 @@
           <w:sz w:val="26"/>
           <w:szCs w:val="26"/>
         </w:rPr>
-        <w:t xml:space="preserve"> table identifies all auditoriums in </w:t>
-      </w:r>
-      <w:r>
-        <w:rPr>
-          <w:rFonts w:ascii="Cambria" w:hAnsi="Cambria"/>
-          <w:sz w:val="26"/>
-          <w:szCs w:val="26"/>
-        </w:rPr>
-        <w:t>the cinema</w:t>
-      </w:r>
-      <w:r>
-        <w:rPr>
-          <w:rFonts w:ascii="Cambria" w:hAnsi="Cambria"/>
-          <w:sz w:val="26"/>
-          <w:szCs w:val="26"/>
-        </w:rPr>
-        <w:t>. All data is mandatory.</w:t>
+        <w:t xml:space="preserve"> table identifies all auditoriums in the cinema. All data is mandatory.</w:t>
       </w:r>
     </w:p>
     <w:p>
@@ -550,7 +484,34 @@
           <w:sz w:val="26"/>
           <w:szCs w:val="26"/>
         </w:rPr>
-        <w:t>seat</w:t>
+        <w:t>seats</w:t>
+      </w:r>
+      <w:r>
+        <w:rPr>
+          <w:rFonts w:ascii="Cambria" w:hAnsi="Cambria"/>
+          <w:sz w:val="26"/>
+          <w:szCs w:val="26"/>
+        </w:rPr>
+        <w:t> table contains a list of all seats we have in auditoriums with each seat assigned to strictly one auditorium. All fields are mandatory.</w:t>
+      </w:r>
+    </w:p>
+    <w:p>
+      <w:pPr>
+        <w:jc w:val="both"/>
+        <w:rPr>
+          <w:rFonts w:ascii="Cambria" w:hAnsi="Cambria"/>
+          <w:sz w:val="26"/>
+          <w:szCs w:val="26"/>
+        </w:rPr>
+      </w:pPr>
+      <w:r>
+        <w:rPr>
+          <w:rFonts w:ascii="Cambria" w:hAnsi="Cambria"/>
+          <w:sz w:val="26"/>
+          <w:szCs w:val="26"/>
+        </w:rPr>
+        <w:lastRenderedPageBreak/>
+        <w:t>The </w:t>
       </w:r>
       <w:r>
         <w:rPr>
@@ -562,34 +523,49 @@
           <w:sz w:val="26"/>
           <w:szCs w:val="26"/>
         </w:rPr>
-        <w:t>s</w:t>
-      </w:r>
-      <w:r>
-        <w:rPr>
-          <w:rFonts w:ascii="Cambria" w:hAnsi="Cambria"/>
-          <w:sz w:val="26"/>
-          <w:szCs w:val="26"/>
-        </w:rPr>
-        <w:t> table contains a list of all seats we have in auditoriums with each seat assigned to strictly one auditorium. All fields are mandatory.</w:t>
-      </w:r>
-    </w:p>
-    <w:p>
-      <w:pPr>
-        <w:jc w:val="both"/>
-        <w:rPr>
-          <w:rFonts w:ascii="Cambria" w:hAnsi="Cambria"/>
-          <w:sz w:val="26"/>
-          <w:szCs w:val="26"/>
-        </w:rPr>
-      </w:pPr>
-      <w:r>
-        <w:rPr>
-          <w:rFonts w:ascii="Cambria" w:hAnsi="Cambria"/>
-          <w:sz w:val="26"/>
-          <w:szCs w:val="26"/>
-        </w:rPr>
-        <w:lastRenderedPageBreak/>
-        <w:t>The </w:t>
+        <w:t>customers</w:t>
+      </w:r>
+      <w:r>
+        <w:rPr>
+          <w:rFonts w:ascii="Cambria" w:hAnsi="Cambria"/>
+          <w:sz w:val="26"/>
+          <w:szCs w:val="26"/>
+        </w:rPr>
+        <w:t xml:space="preserve"> table lists all </w:t>
+      </w:r>
+      <w:r>
+        <w:rPr>
+          <w:rFonts w:ascii="Cambria" w:hAnsi="Cambria"/>
+          <w:sz w:val="26"/>
+          <w:szCs w:val="26"/>
+        </w:rPr>
+        <w:t>customers</w:t>
+      </w:r>
+      <w:r>
+        <w:rPr>
+          <w:rFonts w:ascii="Cambria" w:hAnsi="Cambria"/>
+          <w:sz w:val="26"/>
+          <w:szCs w:val="26"/>
+        </w:rPr>
+        <w:t xml:space="preserve"> using the system. All fields are mandatory.</w:t>
+      </w:r>
+    </w:p>
+    <w:p>
+      <w:pPr>
+        <w:jc w:val="both"/>
+        <w:rPr>
+          <w:rFonts w:ascii="Cambria" w:hAnsi="Cambria"/>
+          <w:sz w:val="26"/>
+          <w:szCs w:val="26"/>
+        </w:rPr>
+      </w:pPr>
+      <w:r>
+        <w:rPr>
+          <w:rFonts w:ascii="Cambria" w:hAnsi="Cambria"/>
+          <w:sz w:val="26"/>
+          <w:szCs w:val="26"/>
+        </w:rPr>
+        <w:t xml:space="preserve">The </w:t>
       </w:r>
       <w:r>
         <w:rPr>
@@ -601,31 +577,183 @@
           <w:sz w:val="26"/>
           <w:szCs w:val="26"/>
         </w:rPr>
-        <w:t>customers</w:t>
-      </w:r>
-      <w:r>
-        <w:rPr>
-          <w:rFonts w:ascii="Cambria" w:hAnsi="Cambria"/>
-          <w:sz w:val="26"/>
-          <w:szCs w:val="26"/>
-        </w:rPr>
-        <w:t xml:space="preserve"> table lists all </w:t>
-      </w:r>
-      <w:r>
-        <w:rPr>
-          <w:rFonts w:ascii="Cambria" w:hAnsi="Cambria"/>
-          <w:sz w:val="26"/>
-          <w:szCs w:val="26"/>
-        </w:rPr>
-        <w:t>customers</w:t>
-      </w:r>
-      <w:r>
-        <w:rPr>
-          <w:rFonts w:ascii="Cambria" w:hAnsi="Cambria"/>
-          <w:sz w:val="26"/>
-          <w:szCs w:val="26"/>
-        </w:rPr>
-        <w:t xml:space="preserve"> using the system. All fields are mandatory.</w:t>
+        <w:t>bookings</w:t>
+      </w:r>
+      <w:r>
+        <w:rPr>
+          <w:rFonts w:ascii="Cambria" w:hAnsi="Cambria"/>
+          <w:sz w:val="26"/>
+          <w:szCs w:val="26"/>
+        </w:rPr>
+        <w:t xml:space="preserve"> table stores data about </w:t>
+      </w:r>
+      <w:r>
+        <w:rPr>
+          <w:rFonts w:ascii="Cambria" w:hAnsi="Cambria"/>
+          <w:sz w:val="26"/>
+          <w:szCs w:val="26"/>
+        </w:rPr>
+        <w:t>all of</w:t>
+      </w:r>
+      <w:r>
+        <w:rPr>
+          <w:rFonts w:ascii="Cambria" w:hAnsi="Cambria"/>
+          <w:sz w:val="26"/>
+          <w:szCs w:val="26"/>
+        </w:rPr>
+        <w:t xml:space="preserve"> ticket reservation</w:t>
+      </w:r>
+      <w:r>
+        <w:rPr>
+          <w:rFonts w:ascii="Cambria" w:hAnsi="Cambria"/>
+          <w:sz w:val="26"/>
+          <w:szCs w:val="26"/>
+        </w:rPr>
+        <w:t>s</w:t>
+      </w:r>
+      <w:r>
+        <w:rPr>
+          <w:rFonts w:ascii="Cambria" w:hAnsi="Cambria"/>
+          <w:sz w:val="26"/>
+          <w:szCs w:val="26"/>
+        </w:rPr>
+        <w:t xml:space="preserve">. </w:t>
+      </w:r>
+      <w:r>
+        <w:rPr>
+          <w:rFonts w:ascii="Cambria" w:hAnsi="Cambria"/>
+          <w:sz w:val="26"/>
+          <w:szCs w:val="26"/>
+        </w:rPr>
+        <w:t>T</w:t>
+      </w:r>
+      <w:r>
+        <w:rPr>
+          <w:rFonts w:ascii="Cambria" w:hAnsi="Cambria"/>
+          <w:sz w:val="26"/>
+          <w:szCs w:val="26"/>
+        </w:rPr>
+        <w:t xml:space="preserve">he </w:t>
+      </w:r>
+      <w:r>
+        <w:rPr>
+          <w:rFonts w:ascii="Cambria" w:hAnsi="Cambria"/>
+          <w:sz w:val="26"/>
+          <w:szCs w:val="26"/>
+        </w:rPr>
+        <w:t>customer_id</w:t>
+      </w:r>
+      <w:r>
+        <w:rPr>
+          <w:rFonts w:ascii="Cambria" w:hAnsi="Cambria"/>
+          <w:sz w:val="26"/>
+          <w:szCs w:val="26"/>
+        </w:rPr>
+        <w:t xml:space="preserve"> would contain</w:t>
+      </w:r>
+      <w:r>
+        <w:rPr>
+          <w:rFonts w:ascii="Cambria" w:hAnsi="Cambria"/>
+          <w:sz w:val="26"/>
+          <w:szCs w:val="26"/>
+        </w:rPr>
+        <w:t xml:space="preserve"> </w:t>
+      </w:r>
+      <w:r>
+        <w:rPr>
+          <w:rFonts w:ascii="Cambria" w:hAnsi="Cambria"/>
+          <w:sz w:val="26"/>
+          <w:szCs w:val="26"/>
+        </w:rPr>
+        <w:t>id</w:t>
+      </w:r>
+      <w:r>
+        <w:rPr>
+          <w:rFonts w:ascii="Cambria" w:hAnsi="Cambria"/>
+          <w:sz w:val="26"/>
+          <w:szCs w:val="26"/>
+        </w:rPr>
+        <w:t xml:space="preserve"> of the customer</w:t>
+      </w:r>
+      <w:r>
+        <w:rPr>
+          <w:rFonts w:ascii="Cambria" w:hAnsi="Cambria"/>
+          <w:sz w:val="26"/>
+          <w:szCs w:val="26"/>
+        </w:rPr>
+        <w:t xml:space="preserve"> </w:t>
+      </w:r>
+      <w:r>
+        <w:rPr>
+          <w:rFonts w:ascii="Cambria" w:hAnsi="Cambria"/>
+          <w:sz w:val="26"/>
+          <w:szCs w:val="26"/>
+        </w:rPr>
+        <w:t>who books ticket</w:t>
+      </w:r>
+      <w:r>
+        <w:rPr>
+          <w:rFonts w:ascii="Cambria" w:hAnsi="Cambria"/>
+          <w:sz w:val="26"/>
+          <w:szCs w:val="26"/>
+        </w:rPr>
+        <w:t xml:space="preserve">. In the same way, if tickets were sold, the attribute paid would be set to True. </w:t>
+      </w:r>
+    </w:p>
+    <w:p>
+      <w:pPr>
+        <w:jc w:val="both"/>
+        <w:rPr>
+          <w:rFonts w:ascii="Cambria" w:hAnsi="Cambria"/>
+          <w:sz w:val="26"/>
+          <w:szCs w:val="26"/>
+        </w:rPr>
+      </w:pPr>
+      <w:r>
+        <w:rPr>
+          <w:rFonts w:ascii="Cambria" w:hAnsi="Cambria"/>
+          <w:sz w:val="26"/>
+          <w:szCs w:val="26"/>
+        </w:rPr>
+        <w:t xml:space="preserve">The </w:t>
+      </w:r>
+      <w:r>
+        <w:rPr>
+          <w:rFonts w:ascii="Cambria" w:hAnsi="Cambria"/>
+          <w:b/>
+          <w:bCs/>
+          <w:sz w:val="26"/>
+          <w:szCs w:val="26"/>
+        </w:rPr>
+        <w:t>reserved</w:t>
+      </w:r>
+      <w:r>
+        <w:rPr>
+          <w:rFonts w:ascii="Cambria" w:hAnsi="Cambria"/>
+          <w:b/>
+          <w:bCs/>
+          <w:sz w:val="26"/>
+          <w:szCs w:val="26"/>
+        </w:rPr>
+        <w:t>_seat</w:t>
+      </w:r>
+      <w:r>
+        <w:rPr>
+          <w:rFonts w:ascii="Cambria" w:hAnsi="Cambria"/>
+          <w:b/>
+          <w:bCs/>
+          <w:sz w:val="26"/>
+          <w:szCs w:val="26"/>
+        </w:rPr>
+        <w:t>s</w:t>
+      </w:r>
+      <w:r>
+        <w:rPr>
+          <w:rFonts w:ascii="Cambria" w:hAnsi="Cambria"/>
+          <w:sz w:val="26"/>
+          <w:szCs w:val="26"/>
+        </w:rPr>
+        <w:t xml:space="preserve"> table enables us to make a reservation or one payment for multiple seats. After the employee checks a few free seats on the interface, one record would be added to this table for each of them. </w:t>
       </w:r>
     </w:p>
     <w:p>
@@ -648,6 +776,181 @@
           <w:szCs w:val="26"/>
         </w:rPr>
         <w:t>Used data types</w:t>
+      </w:r>
+    </w:p>
+    <w:p>
+      <w:pPr>
+        <w:pStyle w:val="ListParagraph"/>
+        <w:numPr>
+          <w:ilvl w:val="0"/>
+          <w:numId w:val="3"/>
+        </w:numPr>
+        <w:jc w:val="both"/>
+        <w:rPr>
+          <w:rFonts w:ascii="Cambria" w:hAnsi="Cambria"/>
+          <w:b/>
+          <w:bCs/>
+          <w:sz w:val="26"/>
+          <w:szCs w:val="26"/>
+        </w:rPr>
+      </w:pPr>
+      <w:r>
+        <w:rPr>
+          <w:rFonts w:ascii="Cambria" w:hAnsi="Cambria"/>
+          <w:b/>
+          <w:bCs/>
+          <w:sz w:val="26"/>
+          <w:szCs w:val="26"/>
+        </w:rPr>
+        <w:t xml:space="preserve">INT: </w:t>
+      </w:r>
+      <w:r>
+        <w:rPr>
+          <w:rFonts w:ascii="Cambria" w:hAnsi="Cambria"/>
+          <w:sz w:val="26"/>
+          <w:szCs w:val="26"/>
+        </w:rPr>
+        <w:t>id</w:t>
+      </w:r>
+    </w:p>
+    <w:p>
+      <w:pPr>
+        <w:pStyle w:val="ListParagraph"/>
+        <w:numPr>
+          <w:ilvl w:val="0"/>
+          <w:numId w:val="3"/>
+        </w:numPr>
+        <w:jc w:val="both"/>
+        <w:rPr>
+          <w:rFonts w:ascii="Cambria" w:hAnsi="Cambria"/>
+          <w:b/>
+          <w:bCs/>
+          <w:sz w:val="26"/>
+          <w:szCs w:val="26"/>
+        </w:rPr>
+      </w:pPr>
+      <w:r>
+        <w:rPr>
+          <w:rFonts w:ascii="Cambria" w:hAnsi="Cambria"/>
+          <w:b/>
+          <w:bCs/>
+          <w:sz w:val="26"/>
+          <w:szCs w:val="26"/>
+        </w:rPr>
+        <w:t xml:space="preserve">VARCHAR: </w:t>
+      </w:r>
+      <w:r>
+        <w:rPr>
+          <w:rFonts w:ascii="Cambria" w:hAnsi="Cambria"/>
+          <w:sz w:val="26"/>
+          <w:szCs w:val="26"/>
+        </w:rPr>
+        <w:t>first_name (customers table)</w:t>
+      </w:r>
+    </w:p>
+    <w:p>
+      <w:pPr>
+        <w:pStyle w:val="ListParagraph"/>
+        <w:numPr>
+          <w:ilvl w:val="0"/>
+          <w:numId w:val="3"/>
+        </w:numPr>
+        <w:jc w:val="both"/>
+        <w:rPr>
+          <w:rFonts w:ascii="Cambria" w:hAnsi="Cambria"/>
+          <w:b/>
+          <w:bCs/>
+          <w:sz w:val="26"/>
+          <w:szCs w:val="26"/>
+        </w:rPr>
+      </w:pPr>
+      <w:r>
+        <w:rPr>
+          <w:rFonts w:ascii="Cambria" w:hAnsi="Cambria"/>
+          <w:b/>
+          <w:bCs/>
+          <w:sz w:val="26"/>
+          <w:szCs w:val="26"/>
+        </w:rPr>
+        <w:t xml:space="preserve">VAR: </w:t>
+      </w:r>
+      <w:r>
+        <w:rPr>
+          <w:rFonts w:ascii="Cambria" w:hAnsi="Cambria"/>
+          <w:sz w:val="26"/>
+          <w:szCs w:val="26"/>
+        </w:rPr>
+        <w:t>seat_row (seats table)</w:t>
+      </w:r>
+    </w:p>
+    <w:p>
+      <w:pPr>
+        <w:pStyle w:val="ListParagraph"/>
+        <w:numPr>
+          <w:ilvl w:val="0"/>
+          <w:numId w:val="3"/>
+        </w:numPr>
+        <w:jc w:val="both"/>
+        <w:rPr>
+          <w:rFonts w:ascii="Cambria" w:hAnsi="Cambria"/>
+          <w:b/>
+          <w:bCs/>
+          <w:sz w:val="26"/>
+          <w:szCs w:val="26"/>
+        </w:rPr>
+      </w:pPr>
+      <w:r>
+        <w:rPr>
+          <w:rFonts w:ascii="Cambria" w:hAnsi="Cambria"/>
+          <w:b/>
+          <w:bCs/>
+          <w:sz w:val="26"/>
+          <w:szCs w:val="26"/>
+        </w:rPr>
+        <w:t xml:space="preserve">BOOLEAN/TINYINT: </w:t>
+      </w:r>
+      <w:r>
+        <w:rPr>
+          <w:rFonts w:ascii="Cambria" w:hAnsi="Cambria"/>
+          <w:sz w:val="26"/>
+          <w:szCs w:val="26"/>
+        </w:rPr>
+        <w:t>paid (bookings table)</w:t>
+      </w:r>
+    </w:p>
+    <w:p>
+      <w:pPr>
+        <w:pStyle w:val="ListParagraph"/>
+        <w:numPr>
+          <w:ilvl w:val="0"/>
+          <w:numId w:val="3"/>
+        </w:numPr>
+        <w:jc w:val="both"/>
+        <w:rPr>
+          <w:rFonts w:ascii="Cambria" w:hAnsi="Cambria"/>
+          <w:b/>
+          <w:bCs/>
+          <w:sz w:val="26"/>
+          <w:szCs w:val="26"/>
+        </w:rPr>
+      </w:pPr>
+      <w:r>
+        <w:rPr>
+          <w:rFonts w:ascii="Cambria" w:hAnsi="Cambria"/>
+          <w:b/>
+          <w:bCs/>
+          <w:sz w:val="26"/>
+          <w:szCs w:val="26"/>
+        </w:rPr>
+        <w:t xml:space="preserve">ENUM: </w:t>
+      </w:r>
+      <w:r>
+        <w:rPr>
+          <w:rFonts w:ascii="Cambria" w:hAnsi="Cambria"/>
+          <w:sz w:val="26"/>
+          <w:szCs w:val="26"/>
+        </w:rPr>
+        <w:t xml:space="preserve">gender (customers table) </w:t>
       </w:r>
     </w:p>
     <w:p>
@@ -891,6 +1194,119 @@
 <file path=word/numbering.xml><?xml version="1.0" encoding="utf-8"?>
 <w:numbering xmlns:wpc="http://schemas.microsoft.com/office/word/2010/wordprocessingCanvas" xmlns:cx="http://schemas.microsoft.com/office/drawing/2014/chartex" xmlns:cx1="http://schemas.microsoft.com/office/drawing/2015/9/8/chartex" xmlns:cx2="http://schemas.microsoft.com/office/drawing/2015/10/21/chartex" xmlns:cx3="http://schemas.microsoft.com/office/drawing/2016/5/9/chartex" xmlns:cx4="http://schemas.microsoft.com/office/drawing/2016/5/10/chartex" xmlns:cx5="http://schemas.microsoft.com/office/drawing/2016/5/11/chartex" xmlns:cx6="http://schemas.microsoft.com/office/drawing/2016/5/12/chartex" xmlns:cx7="http://schemas.microsoft.com/office/drawing/2016/5/13/chartex" xmlns:cx8="http://schemas.microsoft.com/office/drawing/2016/5/14/chartex" xmlns:mc="http://schemas.openxmlformats.org/markup-compatibility/2006" xmlns:aink="http://schemas.microsoft.com/office/drawing/2016/ink" xmlns:am3d="http://schemas.microsoft.com/office/drawing/2017/model3d" xmlns:o="urn:schemas-microsoft-com:office:office" xmlns:r="http://schemas.openxmlformats.org/officeDocument/2006/relationships" xmlns:m="http://schemas.openxmlformats.org/officeDocument/2006/math" xmlns:v="urn:schemas-microsoft-com:vml" xmlns:wp14="http://schemas.microsoft.com/office/word/2010/wordprocessingDrawing" xmlns:wp="http://schemas.openxmlformats.org/drawingml/2006/wordprocessingDrawing" xmlns:w10="urn:schemas-microsoft-com:office:word" xmlns:w="http://schemas.openxmlformats.org/wordprocessingml/2006/main" xmlns:w14="http://schemas.microsoft.com/office/word/2010/wordml" xmlns:w15="http://schemas.microsoft.com/office/word/2012/wordml" xmlns:w16cex="http://schemas.microsoft.com/office/word/2018/wordml/cex" xmlns:w16cid="http://schemas.microsoft.com/office/word/2016/wordml/cid" xmlns:w16="http://schemas.microsoft.com/office/word/2018/wordml" xmlns:w16se="http://schemas.microsoft.com/office/word/2015/wordml/symex" xmlns:wpg="http://schemas.microsoft.com/office/word/2010/wordprocessingGroup" xmlns:wpi="http://schemas.microsoft.com/office/word/2010/wordprocessingInk" xmlns:wne="http://schemas.microsoft.com/office/word/2006/wordml" xmlns:wps="http://schemas.microsoft.com/office/word/2010/wordprocessingShape" mc:Ignorable="w14 w15 w16se w16cid w16 w16cex wp14">
   <w:abstractNum w:abstractNumId="0" w15:restartNumberingAfterBreak="0">
+    <w:nsid w:val="0E964718"/>
+    <w:multiLevelType w:val="hybridMultilevel"/>
+    <w:tmpl w:val="44DE59F6"/>
+    <w:lvl w:ilvl="0" w:tplc="042A0001">
+      <w:start w:val="1"/>
+      <w:numFmt w:val="bullet"/>
+      <w:lvlText w:val=""/>
+      <w:lvlJc w:val="left"/>
+      <w:pPr>
+        <w:ind w:left="720" w:hanging="360"/>
+      </w:pPr>
+      <w:rPr>
+        <w:rFonts w:ascii="Symbol" w:hAnsi="Symbol" w:hint="default"/>
+      </w:rPr>
+    </w:lvl>
+    <w:lvl w:ilvl="1" w:tplc="042A0003" w:tentative="1">
+      <w:start w:val="1"/>
+      <w:numFmt w:val="bullet"/>
+      <w:lvlText w:val="o"/>
+      <w:lvlJc w:val="left"/>
+      <w:pPr>
+        <w:ind w:left="1440" w:hanging="360"/>
+      </w:pPr>
+      <w:rPr>
+        <w:rFonts w:ascii="Courier New" w:hAnsi="Courier New" w:cs="Courier New" w:hint="default"/>
+      </w:rPr>
+    </w:lvl>
+    <w:lvl w:ilvl="2" w:tplc="042A0005" w:tentative="1">
+      <w:start w:val="1"/>
+      <w:numFmt w:val="bullet"/>
+      <w:lvlText w:val=""/>
+      <w:lvlJc w:val="left"/>
+      <w:pPr>
+        <w:ind w:left="2160" w:hanging="360"/>
+      </w:pPr>
+      <w:rPr>
+        <w:rFonts w:ascii="Wingdings" w:hAnsi="Wingdings" w:hint="default"/>
+      </w:rPr>
+    </w:lvl>
+    <w:lvl w:ilvl="3" w:tplc="042A0001" w:tentative="1">
+      <w:start w:val="1"/>
+      <w:numFmt w:val="bullet"/>
+      <w:lvlText w:val=""/>
+      <w:lvlJc w:val="left"/>
+      <w:pPr>
+        <w:ind w:left="2880" w:hanging="360"/>
+      </w:pPr>
+      <w:rPr>
+        <w:rFonts w:ascii="Symbol" w:hAnsi="Symbol" w:hint="default"/>
+      </w:rPr>
+    </w:lvl>
+    <w:lvl w:ilvl="4" w:tplc="042A0003" w:tentative="1">
+      <w:start w:val="1"/>
+      <w:numFmt w:val="bullet"/>
+      <w:lvlText w:val="o"/>
+      <w:lvlJc w:val="left"/>
+      <w:pPr>
+        <w:ind w:left="3600" w:hanging="360"/>
+      </w:pPr>
+      <w:rPr>
+        <w:rFonts w:ascii="Courier New" w:hAnsi="Courier New" w:cs="Courier New" w:hint="default"/>
+      </w:rPr>
+    </w:lvl>
+    <w:lvl w:ilvl="5" w:tplc="042A0005" w:tentative="1">
+      <w:start w:val="1"/>
+      <w:numFmt w:val="bullet"/>
+      <w:lvlText w:val=""/>
+      <w:lvlJc w:val="left"/>
+      <w:pPr>
+        <w:ind w:left="4320" w:hanging="360"/>
+      </w:pPr>
+      <w:rPr>
+        <w:rFonts w:ascii="Wingdings" w:hAnsi="Wingdings" w:hint="default"/>
+      </w:rPr>
+    </w:lvl>
+    <w:lvl w:ilvl="6" w:tplc="042A0001" w:tentative="1">
+      <w:start w:val="1"/>
+      <w:numFmt w:val="bullet"/>
+      <w:lvlText w:val=""/>
+      <w:lvlJc w:val="left"/>
+      <w:pPr>
+        <w:ind w:left="5040" w:hanging="360"/>
+      </w:pPr>
+      <w:rPr>
+        <w:rFonts w:ascii="Symbol" w:hAnsi="Symbol" w:hint="default"/>
+      </w:rPr>
+    </w:lvl>
+    <w:lvl w:ilvl="7" w:tplc="042A0003" w:tentative="1">
+      <w:start w:val="1"/>
+      <w:numFmt w:val="bullet"/>
+      <w:lvlText w:val="o"/>
+      <w:lvlJc w:val="left"/>
+      <w:pPr>
+        <w:ind w:left="5760" w:hanging="360"/>
+      </w:pPr>
+      <w:rPr>
+        <w:rFonts w:ascii="Courier New" w:hAnsi="Courier New" w:cs="Courier New" w:hint="default"/>
+      </w:rPr>
+    </w:lvl>
+    <w:lvl w:ilvl="8" w:tplc="042A0005" w:tentative="1">
+      <w:start w:val="1"/>
+      <w:numFmt w:val="bullet"/>
+      <w:lvlText w:val=""/>
+      <w:lvlJc w:val="left"/>
+      <w:pPr>
+        <w:ind w:left="6480" w:hanging="360"/>
+      </w:pPr>
+      <w:rPr>
+        <w:rFonts w:ascii="Wingdings" w:hAnsi="Wingdings" w:hint="default"/>
+      </w:rPr>
+    </w:lvl>
+  </w:abstractNum>
+  <w:abstractNum w:abstractNumId="1" w15:restartNumberingAfterBreak="0">
     <w:nsid w:val="3C827ACC"/>
     <w:multiLevelType w:val="hybridMultilevel"/>
     <w:tmpl w:val="8280F06E"/>
@@ -1003,7 +1419,7 @@
       </w:rPr>
     </w:lvl>
   </w:abstractNum>
-  <w:abstractNum w:abstractNumId="1" w15:restartNumberingAfterBreak="0">
+  <w:abstractNum w:abstractNumId="2" w15:restartNumberingAfterBreak="0">
     <w:nsid w:val="408D2D7A"/>
     <w:multiLevelType w:val="hybridMultilevel"/>
     <w:tmpl w:val="BCFE0A78"/>
@@ -1117,9 +1533,12 @@
     </w:lvl>
   </w:abstractNum>
   <w:num w:numId="1">
+    <w:abstractNumId w:val="2"/>
+  </w:num>
+  <w:num w:numId="2">
     <w:abstractNumId w:val="1"/>
   </w:num>
-  <w:num w:numId="2">
+  <w:num w:numId="3">
     <w:abstractNumId w:val="0"/>
   </w:num>
 </w:numbering>

</xml_diff>

<commit_message>
Update eer diagrams, format, data types
</commit_message>
<xml_diff>
--- a/Report issues.docx
+++ b/Report issues.docx
@@ -4,6 +4,7 @@
   <w:body>
     <w:p>
       <w:pPr>
+        <w:ind w:left="-360" w:right="-424"/>
         <w:jc w:val="center"/>
         <w:rPr>
           <w:rFonts w:ascii="Cambria" w:hAnsi="Cambria" w:cs="Arial"/>
@@ -51,11 +52,55 @@
           <w:sz w:val="44"/>
           <w:szCs w:val="44"/>
         </w:rPr>
-        <w:t xml:space="preserve"> Cinema Movie-ticket Booking System </w:t>
-      </w:r>
-    </w:p>
-    <w:p>
-      <w:pPr>
+        <w:t xml:space="preserve"> Cinema Movie</w:t>
+      </w:r>
+      <w:r>
+        <w:rPr>
+          <w:rFonts w:ascii="Cambria" w:hAnsi="Cambria" w:cs="Arial"/>
+          <w:b/>
+          <w:bCs/>
+          <w:sz w:val="44"/>
+          <w:szCs w:val="44"/>
+        </w:rPr>
+        <w:t xml:space="preserve"> T</w:t>
+      </w:r>
+      <w:r>
+        <w:rPr>
+          <w:rFonts w:ascii="Cambria" w:hAnsi="Cambria" w:cs="Arial"/>
+          <w:b/>
+          <w:bCs/>
+          <w:sz w:val="44"/>
+          <w:szCs w:val="44"/>
+        </w:rPr>
+        <w:t xml:space="preserve">icket </w:t>
+      </w:r>
+    </w:p>
+    <w:p>
+      <w:pPr>
+        <w:ind w:left="-360" w:right="-424"/>
+        <w:jc w:val="center"/>
+        <w:rPr>
+          <w:rFonts w:ascii="Cambria" w:hAnsi="Cambria" w:cs="Arial"/>
+          <w:b/>
+          <w:bCs/>
+          <w:sz w:val="44"/>
+          <w:szCs w:val="44"/>
+        </w:rPr>
+      </w:pPr>
+      <w:r>
+        <w:rPr>
+          <w:rFonts w:ascii="Cambria" w:hAnsi="Cambria" w:cs="Arial"/>
+          <w:b/>
+          <w:bCs/>
+          <w:sz w:val="44"/>
+          <w:szCs w:val="44"/>
+        </w:rPr>
+        <w:t xml:space="preserve">Booking System </w:t>
+      </w:r>
+    </w:p>
+    <w:p>
+      <w:pPr>
+        <w:ind w:left="-360" w:right="-424"/>
         <w:jc w:val="center"/>
         <w:rPr>
           <w:rFonts w:ascii="Cambria" w:hAnsi="Cambria" w:cs="Arial"/>
@@ -69,73 +114,91 @@
           <w:sz w:val="30"/>
           <w:szCs w:val="30"/>
         </w:rPr>
-        <w:t>Ngo Trong Hieu (15943)</w:t>
-      </w:r>
+        <w:t xml:space="preserve">Ngo </w:t>
+      </w:r>
+      <w:proofErr w:type="spellStart"/>
       <w:r>
         <w:rPr>
           <w:rFonts w:ascii="Cambria" w:hAnsi="Cambria" w:cs="Arial"/>
           <w:sz w:val="30"/>
           <w:szCs w:val="30"/>
         </w:rPr>
-        <w:t xml:space="preserve"> – Software Engineering </w:t>
-      </w:r>
-    </w:p>
-    <w:p>
-      <w:pPr>
-        <w:jc w:val="center"/>
+        <w:t>Trong</w:t>
+      </w:r>
+      <w:proofErr w:type="spellEnd"/>
+      <w:r>
         <w:rPr>
           <w:rFonts w:ascii="Cambria" w:hAnsi="Cambria" w:cs="Arial"/>
           <w:sz w:val="30"/>
           <w:szCs w:val="30"/>
         </w:rPr>
-      </w:pPr>
+        <w:t xml:space="preserve"> Hieu (15943)</w:t>
+      </w:r>
       <w:r>
         <w:rPr>
           <w:rFonts w:ascii="Cambria" w:hAnsi="Cambria" w:cs="Arial"/>
           <w:sz w:val="30"/>
           <w:szCs w:val="30"/>
         </w:rPr>
-        <w:pict w14:anchorId="7522870C">
-          <v:rect id="_x0000_i1025" style="width:0;height:1.5pt" o:hralign="center" o:hrstd="t" o:hr="t" fillcolor="#a0a0a0" stroked="f"/>
+        <w:t xml:space="preserve"> – Software Engineering </w:t>
+      </w:r>
+    </w:p>
+    <w:p>
+      <w:pPr>
+        <w:ind w:left="-360" w:right="-424"/>
+        <w:jc w:val="center"/>
+        <w:rPr>
+          <w:rFonts w:ascii="Cambria" w:hAnsi="Cambria" w:cs="Arial"/>
+          <w:sz w:val="30"/>
+          <w:szCs w:val="30"/>
+        </w:rPr>
+      </w:pPr>
+      <w:r>
+        <w:rPr>
+          <w:rFonts w:ascii="Cambria" w:hAnsi="Cambria" w:cs="Arial"/>
+          <w:sz w:val="30"/>
+          <w:szCs w:val="30"/>
+        </w:rPr>
+        <w:pict w14:anchorId="66D6A7C3">
+          <v:rect id="_x0000_i1067" style="width:0;height:1.5pt" o:hralign="center" o:hrstd="t" o:hr="t" fillcolor="#a0a0a0" stroked="f"/>
         </w:pict>
       </w:r>
     </w:p>
     <w:p>
       <w:pPr>
+        <w:ind w:left="-360" w:right="-424"/>
+        <w:jc w:val="center"/>
         <w:rPr>
           <w:rFonts w:ascii="Cambria" w:hAnsi="Cambria" w:cs="Arial"/>
-          <w:b/>
-          <w:bCs/>
-          <w:i/>
-          <w:iCs/>
-          <w:sz w:val="24"/>
-          <w:szCs w:val="24"/>
-        </w:rPr>
-      </w:pPr>
-    </w:p>
-    <w:p>
-      <w:pPr>
-        <w:rPr>
-          <w:rFonts w:ascii="Cambria" w:hAnsi="Cambria"/>
-          <w:b/>
-          <w:bCs/>
-          <w:sz w:val="26"/>
-          <w:szCs w:val="26"/>
-        </w:rPr>
-      </w:pPr>
-      <w:r>
-        <w:rPr>
-          <w:rFonts w:ascii="Cambria" w:hAnsi="Cambria"/>
-          <w:b/>
-          <w:bCs/>
-          <w:sz w:val="26"/>
-          <w:szCs w:val="26"/>
-        </w:rPr>
+          <w:sz w:val="30"/>
+          <w:szCs w:val="30"/>
+        </w:rPr>
+      </w:pPr>
+    </w:p>
+    <w:p/>
+    <w:p>
+      <w:pPr>
+        <w:sectPr>
+          <w:footerReference w:type="default" r:id="rId7"/>
+          <w:pgSz w:w="11906" w:h="16838"/>
+          <w:pgMar w:top="1440" w:right="1440" w:bottom="1440" w:left="1440" w:header="720" w:footer="432" w:gutter="0"/>
+          <w:cols w:space="720"/>
+          <w:docGrid w:linePitch="360"/>
+        </w:sectPr>
+      </w:pPr>
+    </w:p>
+    <w:p>
+      <w:pPr>
+        <w:pStyle w:val="Heading1"/>
+        <w:ind w:left="-180"/>
+      </w:pPr>
+      <w:r>
         <w:t>Requirements</w:t>
       </w:r>
     </w:p>
     <w:p>
       <w:pPr>
+        <w:ind w:left="-270"/>
         <w:jc w:val="both"/>
         <w:rPr>
           <w:rFonts w:ascii="Cambria" w:hAnsi="Cambria"/>
@@ -165,7 +228,39 @@
           <w:sz w:val="26"/>
           <w:szCs w:val="26"/>
         </w:rPr>
-        <w:t xml:space="preserve">es of certain organization, system for ordering and registering goods, books/movies/songs repository, etc.). You can use MySQL database with phpMyAdmin panel or other tools. Task includes: </w:t>
+        <w:t>es of certain organization, system for ordering and registering goods,</w:t>
+      </w:r>
+      <w:r>
+        <w:rPr>
+          <w:rFonts w:ascii="Cambria" w:hAnsi="Cambria"/>
+          <w:sz w:val="26"/>
+          <w:szCs w:val="26"/>
+        </w:rPr>
+        <w:t xml:space="preserve"> </w:t>
+      </w:r>
+      <w:r>
+        <w:rPr>
+          <w:rFonts w:ascii="Cambria" w:hAnsi="Cambria"/>
+          <w:sz w:val="26"/>
+          <w:szCs w:val="26"/>
+        </w:rPr>
+        <w:t>books/movies/songs repos</w:t>
+      </w:r>
+      <w:r>
+        <w:rPr>
+          <w:rFonts w:ascii="Cambria" w:hAnsi="Cambria"/>
+          <w:sz w:val="26"/>
+          <w:szCs w:val="26"/>
+        </w:rPr>
+        <w:t>itory</w:t>
+      </w:r>
+      <w:r>
+        <w:rPr>
+          <w:rFonts w:ascii="Cambria" w:hAnsi="Cambria"/>
+          <w:sz w:val="26"/>
+          <w:szCs w:val="26"/>
+        </w:rPr>
+        <w:t xml:space="preserve">, etc.). You can use MySQL database with phpMyAdmin panel or other tools. Task includes: </w:t>
       </w:r>
     </w:p>
     <w:p>
@@ -175,6 +270,7 @@
           <w:ilvl w:val="0"/>
           <w:numId w:val="2"/>
         </w:numPr>
+        <w:ind w:left="0"/>
         <w:jc w:val="both"/>
         <w:rPr>
           <w:rFonts w:ascii="Cambria" w:hAnsi="Cambria"/>
@@ -189,6 +285,14 @@
           <w:szCs w:val="26"/>
         </w:rPr>
         <w:t xml:space="preserve">Modelling of a system (creation of relational diagrams, ERD diagrams, establishing keys and providing normalization). </w:t>
+      </w:r>
+      <w:r>
+        <w:rPr>
+          <w:rFonts w:ascii="Cambria" w:hAnsi="Cambria"/>
+          <w:sz w:val="26"/>
+          <w:szCs w:val="26"/>
+        </w:rPr>
+        <w:t xml:space="preserve"> [1]</w:t>
       </w:r>
     </w:p>
     <w:p>
@@ -198,6 +302,7 @@
           <w:ilvl w:val="0"/>
           <w:numId w:val="2"/>
         </w:numPr>
+        <w:ind w:left="0"/>
         <w:jc w:val="both"/>
         <w:rPr>
           <w:rFonts w:ascii="Cambria" w:hAnsi="Cambria"/>
@@ -212,6 +317,14 @@
           <w:szCs w:val="26"/>
         </w:rPr>
         <w:t xml:space="preserve">Creating tables and filling them with data (records). </w:t>
+      </w:r>
+      <w:r>
+        <w:rPr>
+          <w:rFonts w:ascii="Cambria" w:hAnsi="Cambria"/>
+          <w:sz w:val="26"/>
+          <w:szCs w:val="26"/>
+        </w:rPr>
+        <w:t xml:space="preserve"> [2]</w:t>
       </w:r>
     </w:p>
     <w:p>
@@ -221,6 +334,7 @@
           <w:ilvl w:val="0"/>
           <w:numId w:val="2"/>
         </w:numPr>
+        <w:ind w:left="0"/>
         <w:jc w:val="both"/>
         <w:rPr>
           <w:rFonts w:ascii="Cambria" w:hAnsi="Cambria"/>
@@ -235,6 +349,14 @@
           <w:szCs w:val="26"/>
         </w:rPr>
         <w:t>Being familiar with data types and providing basic SQL queries.</w:t>
+      </w:r>
+      <w:r>
+        <w:rPr>
+          <w:rFonts w:ascii="Cambria" w:hAnsi="Cambria"/>
+          <w:sz w:val="26"/>
+          <w:szCs w:val="26"/>
+        </w:rPr>
+        <w:t xml:space="preserve"> [3]</w:t>
       </w:r>
     </w:p>
     <w:p>
@@ -244,6 +366,7 @@
           <w:ilvl w:val="0"/>
           <w:numId w:val="2"/>
         </w:numPr>
+        <w:ind w:left="0"/>
         <w:jc w:val="both"/>
         <w:rPr>
           <w:rFonts w:ascii="Cambria" w:hAnsi="Cambria"/>
@@ -258,6 +381,14 @@
           <w:szCs w:val="26"/>
         </w:rPr>
         <w:t xml:space="preserve">Providing more advanced SQL queries (queries to multiple tables, aggregated queries and grouping). </w:t>
+      </w:r>
+      <w:r>
+        <w:rPr>
+          <w:rFonts w:ascii="Cambria" w:hAnsi="Cambria"/>
+          <w:sz w:val="26"/>
+          <w:szCs w:val="26"/>
+        </w:rPr>
+        <w:t>[4]</w:t>
       </w:r>
     </w:p>
     <w:p>
@@ -267,6 +398,7 @@
           <w:ilvl w:val="0"/>
           <w:numId w:val="2"/>
         </w:numPr>
+        <w:ind w:left="0"/>
         <w:jc w:val="both"/>
         <w:rPr>
           <w:rFonts w:ascii="Cambria" w:hAnsi="Cambria"/>
@@ -282,53 +414,135 @@
         </w:rPr>
         <w:t>Providing nested queries.</w:t>
       </w:r>
-    </w:p>
-    <w:p>
-      <w:pPr>
+      <w:r>
+        <w:rPr>
+          <w:rFonts w:ascii="Cambria" w:hAnsi="Cambria"/>
+          <w:sz w:val="26"/>
+          <w:szCs w:val="26"/>
+        </w:rPr>
+        <w:t xml:space="preserve"> [5]</w:t>
+      </w:r>
+    </w:p>
+    <w:p>
+      <w:pPr>
+        <w:pStyle w:val="ListParagraph"/>
+        <w:ind w:left="0"/>
         <w:jc w:val="both"/>
         <w:rPr>
           <w:rFonts w:ascii="Cambria" w:hAnsi="Cambria"/>
-          <w:b/>
-          <w:bCs/>
-          <w:sz w:val="26"/>
-          <w:szCs w:val="26"/>
-        </w:rPr>
-      </w:pPr>
-      <w:r>
-        <w:rPr>
-          <w:rFonts w:ascii="Cambria" w:hAnsi="Cambria"/>
-          <w:b/>
-          <w:bCs/>
-          <w:sz w:val="26"/>
-          <w:szCs w:val="26"/>
-        </w:rPr>
+          <w:sz w:val="26"/>
+          <w:szCs w:val="26"/>
+        </w:rPr>
+      </w:pPr>
+    </w:p>
+    <w:p>
+      <w:pPr>
+        <w:pStyle w:val="ListParagraph"/>
+        <w:ind w:left="0"/>
+        <w:jc w:val="both"/>
+        <w:rPr>
+          <w:rFonts w:ascii="Cambria" w:hAnsi="Cambria"/>
+          <w:sz w:val="26"/>
+          <w:szCs w:val="26"/>
+        </w:rPr>
+      </w:pPr>
+    </w:p>
+    <w:p>
+      <w:pPr>
+        <w:jc w:val="both"/>
+        <w:rPr>
+          <w:rFonts w:ascii="Cambria" w:hAnsi="Cambria"/>
+          <w:sz w:val="26"/>
+          <w:szCs w:val="26"/>
+        </w:rPr>
+      </w:pPr>
+    </w:p>
+    <w:p>
+      <w:pPr>
+        <w:pStyle w:val="Heading1"/>
+        <w:ind w:left="-270"/>
+      </w:pPr>
+      <w:r>
         <w:t>Relational/ERD diagrams</w:t>
       </w:r>
-    </w:p>
-    <w:p>
-      <w:pPr>
-        <w:jc w:val="both"/>
-        <w:rPr>
-          <w:rFonts w:ascii="Cambria" w:hAnsi="Cambria"/>
-          <w:b/>
-          <w:bCs/>
-          <w:sz w:val="26"/>
-          <w:szCs w:val="26"/>
-        </w:rPr>
-      </w:pPr>
-      <w:r>
-        <w:rPr>
-          <w:rFonts w:ascii="Cambria" w:hAnsi="Cambria"/>
-          <w:b/>
-          <w:bCs/>
-          <w:sz w:val="26"/>
-          <w:szCs w:val="26"/>
-        </w:rPr>
+      <w:r>
+        <w:t xml:space="preserve"> [1]</w:t>
+      </w:r>
+    </w:p>
+    <w:p/>
+    <w:p>
+      <w:pPr>
+        <w:ind w:left="-270"/>
+        <w:jc w:val="center"/>
+      </w:pPr>
+      <w:r>
+        <w:rPr>
+          <w:noProof/>
+        </w:rPr>
+        <w:drawing>
+          <wp:inline distT="0" distB="0" distL="0" distR="0" wp14:anchorId="7A1D96D4" wp14:editId="79D16FF1">
+            <wp:extent cx="2686050" cy="4993640"/>
+            <wp:effectExtent l="0" t="0" r="0" b="0"/>
+            <wp:docPr id="2" name="Picture 2"/>
+            <wp:cNvGraphicFramePr>
+              <a:graphicFrameLocks xmlns:a="http://schemas.openxmlformats.org/drawingml/2006/main" noChangeAspect="1"/>
+            </wp:cNvGraphicFramePr>
+            <a:graphic xmlns:a="http://schemas.openxmlformats.org/drawingml/2006/main">
+              <a:graphicData uri="http://schemas.openxmlformats.org/drawingml/2006/picture">
+                <pic:pic xmlns:pic="http://schemas.openxmlformats.org/drawingml/2006/picture">
+                  <pic:nvPicPr>
+                    <pic:cNvPr id="2" name="32415B6.tmp"/>
+                    <pic:cNvPicPr/>
+                  </pic:nvPicPr>
+                  <pic:blipFill>
+                    <a:blip r:embed="rId8">
+                      <a:extLst>
+                        <a:ext uri="{28A0092B-C50C-407E-A947-70E740481C1C}">
+                          <a14:useLocalDpi xmlns:a14="http://schemas.microsoft.com/office/drawing/2010/main" val="0"/>
+                        </a:ext>
+                      </a:extLst>
+                    </a:blip>
+                    <a:stretch>
+                      <a:fillRect/>
+                    </a:stretch>
+                  </pic:blipFill>
+                  <pic:spPr>
+                    <a:xfrm>
+                      <a:off x="0" y="0"/>
+                      <a:ext cx="2686050" cy="4993640"/>
+                    </a:xfrm>
+                    <a:prstGeom prst="rect">
+                      <a:avLst/>
+                    </a:prstGeom>
+                  </pic:spPr>
+                </pic:pic>
+              </a:graphicData>
+            </a:graphic>
+          </wp:inline>
+        </w:drawing>
+      </w:r>
+    </w:p>
+    <w:p>
+      <w:pPr>
+        <w:spacing w:before="0" w:after="160" w:line="259" w:lineRule="auto"/>
+      </w:pPr>
+      <w:r>
+        <w:br w:type="page"/>
+      </w:r>
+    </w:p>
+    <w:p>
+      <w:pPr>
+        <w:pStyle w:val="Heading1"/>
+        <w:ind w:left="-270"/>
+      </w:pPr>
+      <w:r>
+        <w:lastRenderedPageBreak/>
         <w:t>Descriptions</w:t>
       </w:r>
     </w:p>
     <w:p>
       <w:pPr>
+        <w:ind w:left="-270"/>
         <w:jc w:val="both"/>
         <w:rPr>
           <w:rFonts w:ascii="Cambria" w:hAnsi="Cambria"/>
@@ -383,6 +597,7 @@
     </w:p>
     <w:p>
       <w:pPr>
+        <w:ind w:left="-270"/>
         <w:jc w:val="both"/>
         <w:rPr>
           <w:rFonts w:ascii="Cambria" w:hAnsi="Cambria"/>
@@ -421,6 +636,7 @@
     </w:p>
     <w:p>
       <w:pPr>
+        <w:ind w:left="-270"/>
         <w:jc w:val="both"/>
         <w:rPr>
           <w:rFonts w:ascii="Cambria" w:hAnsi="Cambria"/>
@@ -459,6 +675,7 @@
     </w:p>
     <w:p>
       <w:pPr>
+        <w:ind w:left="-270"/>
         <w:jc w:val="both"/>
         <w:rPr>
           <w:rFonts w:ascii="Cambria" w:hAnsi="Cambria"/>
@@ -497,6 +714,7 @@
     </w:p>
     <w:p>
       <w:pPr>
+        <w:ind w:left="-270"/>
         <w:jc w:val="both"/>
         <w:rPr>
           <w:rFonts w:ascii="Cambria" w:hAnsi="Cambria"/>
@@ -510,7 +728,6 @@
           <w:sz w:val="26"/>
           <w:szCs w:val="26"/>
         </w:rPr>
-        <w:lastRenderedPageBreak/>
         <w:t>The </w:t>
       </w:r>
       <w:r>
@@ -552,6 +769,7 @@
     </w:p>
     <w:p>
       <w:pPr>
+        <w:ind w:left="-270"/>
         <w:jc w:val="both"/>
         <w:rPr>
           <w:rFonts w:ascii="Cambria" w:hAnsi="Cambria"/>
@@ -577,6 +795,45 @@
           <w:sz w:val="26"/>
           <w:szCs w:val="26"/>
         </w:rPr>
+        <w:t xml:space="preserve">addresses </w:t>
+      </w:r>
+      <w:r>
+        <w:rPr>
+          <w:rFonts w:ascii="Cambria" w:hAnsi="Cambria"/>
+          <w:sz w:val="26"/>
+          <w:szCs w:val="26"/>
+        </w:rPr>
+        <w:t>table.</w:t>
+      </w:r>
+    </w:p>
+    <w:p>
+      <w:pPr>
+        <w:ind w:left="-270"/>
+        <w:jc w:val="both"/>
+        <w:rPr>
+          <w:rFonts w:ascii="Cambria" w:hAnsi="Cambria"/>
+          <w:sz w:val="26"/>
+          <w:szCs w:val="26"/>
+        </w:rPr>
+      </w:pPr>
+      <w:r>
+        <w:rPr>
+          <w:rFonts w:ascii="Cambria" w:hAnsi="Cambria"/>
+          <w:sz w:val="26"/>
+          <w:szCs w:val="26"/>
+        </w:rPr>
+        <w:t xml:space="preserve">The </w:t>
+      </w:r>
+      <w:r>
+        <w:rPr>
+          <w:rFonts w:ascii="Cambria" w:hAnsi="Cambria"/>
+          <w:b/>
+          <w:bCs/>
+          <w:i/>
+          <w:iCs/>
+          <w:sz w:val="26"/>
+          <w:szCs w:val="26"/>
+        </w:rPr>
         <w:t>bookings</w:t>
       </w:r>
       <w:r>
@@ -635,6 +892,7 @@
         </w:rPr>
         <w:t xml:space="preserve">he </w:t>
       </w:r>
+      <w:proofErr w:type="spellStart"/>
       <w:r>
         <w:rPr>
           <w:rFonts w:ascii="Cambria" w:hAnsi="Cambria"/>
@@ -643,6 +901,7 @@
         </w:rPr>
         <w:t>customer_id</w:t>
       </w:r>
+      <w:proofErr w:type="spellEnd"/>
       <w:r>
         <w:rPr>
           <w:rFonts w:ascii="Cambria" w:hAnsi="Cambria"/>
@@ -702,6 +961,7 @@
     </w:p>
     <w:p>
       <w:pPr>
+        <w:ind w:left="-270"/>
         <w:jc w:val="both"/>
         <w:rPr>
           <w:rFonts w:ascii="Cambria" w:hAnsi="Cambria"/>
@@ -717,25 +977,16 @@
         </w:rPr>
         <w:t xml:space="preserve">The </w:t>
       </w:r>
-      <w:r>
-        <w:rPr>
-          <w:rFonts w:ascii="Cambria" w:hAnsi="Cambria"/>
-          <w:b/>
-          <w:bCs/>
-          <w:sz w:val="26"/>
-          <w:szCs w:val="26"/>
-        </w:rPr>
-        <w:t>reserved</w:t>
-      </w:r>
-      <w:r>
-        <w:rPr>
-          <w:rFonts w:ascii="Cambria" w:hAnsi="Cambria"/>
-          <w:b/>
-          <w:bCs/>
-          <w:sz w:val="26"/>
-          <w:szCs w:val="26"/>
-        </w:rPr>
-        <w:t>_seat</w:t>
+      <w:proofErr w:type="spellStart"/>
+      <w:r>
+        <w:rPr>
+          <w:rFonts w:ascii="Cambria" w:hAnsi="Cambria"/>
+          <w:b/>
+          <w:bCs/>
+          <w:sz w:val="26"/>
+          <w:szCs w:val="26"/>
+        </w:rPr>
+        <w:t>reserved_seat</w:t>
       </w:r>
       <w:r>
         <w:rPr>
@@ -747,35 +998,77 @@
         </w:rPr>
         <w:t>s</w:t>
       </w:r>
-      <w:r>
-        <w:rPr>
-          <w:rFonts w:ascii="Cambria" w:hAnsi="Cambria"/>
-          <w:sz w:val="26"/>
-          <w:szCs w:val="26"/>
-        </w:rPr>
-        <w:t xml:space="preserve"> table enables us to make a reservation or one payment for multiple seats. After the employee checks a few free seats on the interface, one record would be added to this table for each of them. </w:t>
-      </w:r>
-    </w:p>
-    <w:p>
-      <w:pPr>
+      <w:proofErr w:type="spellEnd"/>
+      <w:r>
+        <w:rPr>
+          <w:rFonts w:ascii="Cambria" w:hAnsi="Cambria"/>
+          <w:sz w:val="26"/>
+          <w:szCs w:val="26"/>
+        </w:rPr>
+        <w:t xml:space="preserve"> table enables us to make a reservation or one payment for multiple seats. After the employee checks a few free seats on the interface, </w:t>
+      </w:r>
+      <w:r>
+        <w:rPr>
+          <w:rFonts w:ascii="Cambria" w:hAnsi="Cambria"/>
+          <w:sz w:val="26"/>
+          <w:szCs w:val="26"/>
+        </w:rPr>
+        <w:t xml:space="preserve">one record would be added to this table for each of them. </w:t>
+      </w:r>
+    </w:p>
+    <w:p>
+      <w:pPr>
+        <w:pStyle w:val="Heading1"/>
+        <w:ind w:left="-270"/>
+      </w:pPr>
+      <w:r>
+        <w:t>Key establishments [1]</w:t>
+      </w:r>
+    </w:p>
+    <w:p>
+      <w:pPr>
+        <w:ind w:left="-270"/>
         <w:jc w:val="both"/>
         <w:rPr>
           <w:rFonts w:ascii="Cambria" w:hAnsi="Cambria"/>
-          <w:b/>
-          <w:bCs/>
-          <w:sz w:val="26"/>
-          <w:szCs w:val="26"/>
-        </w:rPr>
-      </w:pPr>
-      <w:r>
-        <w:rPr>
-          <w:rFonts w:ascii="Cambria" w:hAnsi="Cambria"/>
-          <w:b/>
-          <w:bCs/>
-          <w:sz w:val="26"/>
-          <w:szCs w:val="26"/>
-        </w:rPr>
-        <w:t>Used data types</w:t>
+          <w:sz w:val="26"/>
+          <w:szCs w:val="26"/>
+        </w:rPr>
+      </w:pPr>
+    </w:p>
+    <w:p>
+      <w:pPr>
+        <w:pStyle w:val="Heading1"/>
+        <w:ind w:left="-270"/>
+      </w:pPr>
+      <w:r>
+        <w:t>Normalization [1]</w:t>
+      </w:r>
+    </w:p>
+    <w:p>
+      <w:pPr>
+        <w:ind w:left="-270"/>
+        <w:jc w:val="both"/>
+        <w:rPr>
+          <w:rFonts w:ascii="Cambria" w:hAnsi="Cambria"/>
+          <w:sz w:val="26"/>
+          <w:szCs w:val="26"/>
+        </w:rPr>
+      </w:pPr>
+    </w:p>
+    <w:p>
+      <w:pPr>
+        <w:pStyle w:val="Heading1"/>
+        <w:ind w:left="-270"/>
+      </w:pPr>
+      <w:r>
+        <w:t>Used</w:t>
+      </w:r>
+      <w:r>
+        <w:t xml:space="preserve"> data types</w:t>
+      </w:r>
+      <w:r>
+        <w:t xml:space="preserve"> [1]</w:t>
       </w:r>
     </w:p>
     <w:p>
@@ -783,8 +1076,9 @@
         <w:pStyle w:val="ListParagraph"/>
         <w:numPr>
           <w:ilvl w:val="0"/>
-          <w:numId w:val="3"/>
+          <w:numId w:val="4"/>
         </w:numPr>
+        <w:ind w:left="0"/>
         <w:jc w:val="both"/>
         <w:rPr>
           <w:rFonts w:ascii="Cambria" w:hAnsi="Cambria"/>
@@ -811,6 +1105,30 @@
           <w:szCs w:val="26"/>
         </w:rPr>
         <w:t>id</w:t>
+      </w:r>
+      <w:r>
+        <w:rPr>
+          <w:rFonts w:ascii="Cambria" w:hAnsi="Cambria"/>
+          <w:sz w:val="26"/>
+          <w:szCs w:val="26"/>
+        </w:rPr>
+        <w:t xml:space="preserve">. </w:t>
+      </w:r>
+      <w:r>
+        <w:rPr>
+          <w:rFonts w:ascii="Cambria" w:hAnsi="Cambria"/>
+          <w:sz w:val="26"/>
+          <w:szCs w:val="26"/>
+        </w:rPr>
+        <w:t xml:space="preserve"> A normal-sized integer that can be signed or unsigned. If signed, the allowable range is from -2147483648 to 2147483647</w:t>
+      </w:r>
+      <w:r>
+        <w:rPr>
+          <w:rFonts w:ascii="Cambria" w:hAnsi="Cambria"/>
+          <w:sz w:val="26"/>
+          <w:szCs w:val="26"/>
+        </w:rPr>
+        <w:t>.</w:t>
       </w:r>
     </w:p>
     <w:p>
@@ -818,8 +1136,9 @@
         <w:pStyle w:val="ListParagraph"/>
         <w:numPr>
           <w:ilvl w:val="0"/>
-          <w:numId w:val="3"/>
+          <w:numId w:val="4"/>
         </w:numPr>
+        <w:ind w:left="0"/>
         <w:jc w:val="both"/>
         <w:rPr>
           <w:rFonts w:ascii="Cambria" w:hAnsi="Cambria"/>
@@ -839,13 +1158,39 @@
         </w:rPr>
         <w:t xml:space="preserve">VARCHAR: </w:t>
       </w:r>
-      <w:r>
-        <w:rPr>
-          <w:rFonts w:ascii="Cambria" w:hAnsi="Cambria"/>
-          <w:sz w:val="26"/>
-          <w:szCs w:val="26"/>
-        </w:rPr>
-        <w:t>first_name (customers table)</w:t>
+      <w:proofErr w:type="spellStart"/>
+      <w:r>
+        <w:rPr>
+          <w:rFonts w:ascii="Cambria" w:hAnsi="Cambria"/>
+          <w:sz w:val="26"/>
+          <w:szCs w:val="26"/>
+        </w:rPr>
+        <w:t>first_name</w:t>
+      </w:r>
+      <w:proofErr w:type="spellEnd"/>
+      <w:r>
+        <w:rPr>
+          <w:rFonts w:ascii="Cambria" w:hAnsi="Cambria"/>
+          <w:sz w:val="26"/>
+          <w:szCs w:val="26"/>
+        </w:rPr>
+        <w:t xml:space="preserve"> (customers table)</w:t>
+      </w:r>
+      <w:r>
+        <w:rPr>
+          <w:rFonts w:ascii="Cambria" w:hAnsi="Cambria"/>
+          <w:sz w:val="26"/>
+          <w:szCs w:val="26"/>
+        </w:rPr>
+        <w:t xml:space="preserve">. </w:t>
+      </w:r>
+      <w:r>
+        <w:rPr>
+          <w:rFonts w:ascii="Cambria" w:hAnsi="Cambria"/>
+          <w:sz w:val="26"/>
+          <w:szCs w:val="26"/>
+        </w:rPr>
+        <w:t>A variable-length string between 1 and 255 characters in length.</w:t>
       </w:r>
     </w:p>
     <w:p>
@@ -853,8 +1198,9 @@
         <w:pStyle w:val="ListParagraph"/>
         <w:numPr>
           <w:ilvl w:val="0"/>
-          <w:numId w:val="3"/>
+          <w:numId w:val="4"/>
         </w:numPr>
+        <w:ind w:left="0"/>
         <w:jc w:val="both"/>
         <w:rPr>
           <w:rFonts w:ascii="Cambria" w:hAnsi="Cambria"/>
@@ -864,23 +1210,79 @@
           <w:szCs w:val="26"/>
         </w:rPr>
       </w:pPr>
-      <w:r>
-        <w:rPr>
-          <w:rFonts w:ascii="Cambria" w:hAnsi="Cambria"/>
-          <w:b/>
-          <w:bCs/>
-          <w:sz w:val="26"/>
-          <w:szCs w:val="26"/>
-        </w:rPr>
-        <w:t xml:space="preserve">VAR: </w:t>
-      </w:r>
-      <w:r>
-        <w:rPr>
-          <w:rFonts w:ascii="Cambria" w:hAnsi="Cambria"/>
-          <w:sz w:val="26"/>
-          <w:szCs w:val="26"/>
-        </w:rPr>
-        <w:t>seat_row (seats table)</w:t>
+      <w:proofErr w:type="gramStart"/>
+      <w:r>
+        <w:rPr>
+          <w:rFonts w:ascii="Cambria" w:hAnsi="Cambria"/>
+          <w:b/>
+          <w:bCs/>
+          <w:sz w:val="26"/>
+          <w:szCs w:val="26"/>
+        </w:rPr>
+        <w:t>CHAR(</w:t>
+      </w:r>
+      <w:proofErr w:type="gramEnd"/>
+      <w:r>
+        <w:rPr>
+          <w:rFonts w:ascii="Cambria" w:hAnsi="Cambria"/>
+          <w:b/>
+          <w:bCs/>
+          <w:sz w:val="26"/>
+          <w:szCs w:val="26"/>
+        </w:rPr>
+        <w:t>1)</w:t>
+      </w:r>
+      <w:r>
+        <w:rPr>
+          <w:rFonts w:ascii="Cambria" w:hAnsi="Cambria"/>
+          <w:b/>
+          <w:bCs/>
+          <w:sz w:val="26"/>
+          <w:szCs w:val="26"/>
+        </w:rPr>
+        <w:t xml:space="preserve">: </w:t>
+      </w:r>
+      <w:proofErr w:type="spellStart"/>
+      <w:r>
+        <w:rPr>
+          <w:rFonts w:ascii="Cambria" w:hAnsi="Cambria"/>
+          <w:sz w:val="26"/>
+          <w:szCs w:val="26"/>
+        </w:rPr>
+        <w:t>seat_row</w:t>
+      </w:r>
+      <w:proofErr w:type="spellEnd"/>
+      <w:r>
+        <w:rPr>
+          <w:rFonts w:ascii="Cambria" w:hAnsi="Cambria"/>
+          <w:sz w:val="26"/>
+          <w:szCs w:val="26"/>
+        </w:rPr>
+        <w:t xml:space="preserve"> (seats table)</w:t>
+      </w:r>
+      <w:r>
+        <w:rPr>
+          <w:rFonts w:ascii="Cambria" w:hAnsi="Cambria"/>
+          <w:sz w:val="26"/>
+          <w:szCs w:val="26"/>
+        </w:rPr>
+        <w:t xml:space="preserve">. </w:t>
+      </w:r>
+      <w:r>
+        <w:rPr>
+          <w:rFonts w:ascii="Cambria" w:hAnsi="Cambria"/>
+          <w:sz w:val="26"/>
+          <w:szCs w:val="26"/>
+        </w:rPr>
+        <w:t>A fixed-length string between 1 and 255 characters in length</w:t>
+      </w:r>
+      <w:r>
+        <w:rPr>
+          <w:rFonts w:ascii="Cambria" w:hAnsi="Cambria"/>
+          <w:sz w:val="26"/>
+          <w:szCs w:val="26"/>
+        </w:rPr>
+        <w:t>, in this case is 1.</w:t>
       </w:r>
     </w:p>
     <w:p>
@@ -888,8 +1290,9 @@
         <w:pStyle w:val="ListParagraph"/>
         <w:numPr>
           <w:ilvl w:val="0"/>
-          <w:numId w:val="3"/>
+          <w:numId w:val="4"/>
         </w:numPr>
+        <w:ind w:left="0"/>
         <w:jc w:val="both"/>
         <w:rPr>
           <w:rFonts w:ascii="Cambria" w:hAnsi="Cambria"/>
@@ -907,7 +1310,49 @@
           <w:sz w:val="26"/>
           <w:szCs w:val="26"/>
         </w:rPr>
-        <w:t xml:space="preserve">BOOLEAN/TINYINT: </w:t>
+        <w:t>BOOLEAN/</w:t>
+      </w:r>
+      <w:proofErr w:type="gramStart"/>
+      <w:r>
+        <w:rPr>
+          <w:rFonts w:ascii="Cambria" w:hAnsi="Cambria"/>
+          <w:b/>
+          <w:bCs/>
+          <w:sz w:val="26"/>
+          <w:szCs w:val="26"/>
+        </w:rPr>
+        <w:t>TINYINT</w:t>
+      </w:r>
+      <w:r>
+        <w:rPr>
+          <w:rFonts w:ascii="Cambria" w:hAnsi="Cambria"/>
+          <w:b/>
+          <w:bCs/>
+          <w:sz w:val="26"/>
+          <w:szCs w:val="26"/>
+        </w:rPr>
+        <w:t>(</w:t>
+      </w:r>
+      <w:proofErr w:type="gramEnd"/>
+      <w:r>
+        <w:rPr>
+          <w:rFonts w:ascii="Cambria" w:hAnsi="Cambria"/>
+          <w:b/>
+          <w:bCs/>
+          <w:sz w:val="26"/>
+          <w:szCs w:val="26"/>
+        </w:rPr>
+        <w:t>1)</w:t>
+      </w:r>
+      <w:r>
+        <w:rPr>
+          <w:rFonts w:ascii="Cambria" w:hAnsi="Cambria"/>
+          <w:b/>
+          <w:bCs/>
+          <w:sz w:val="26"/>
+          <w:szCs w:val="26"/>
+        </w:rPr>
+        <w:t xml:space="preserve">: </w:t>
       </w:r>
       <w:r>
         <w:rPr>
@@ -923,8 +1368,9 @@
         <w:pStyle w:val="ListParagraph"/>
         <w:numPr>
           <w:ilvl w:val="0"/>
-          <w:numId w:val="3"/>
+          <w:numId w:val="4"/>
         </w:numPr>
+        <w:ind w:left="0"/>
         <w:jc w:val="both"/>
         <w:rPr>
           <w:rFonts w:ascii="Cambria" w:hAnsi="Cambria"/>
@@ -942,19 +1388,69 @@
           <w:sz w:val="26"/>
           <w:szCs w:val="26"/>
         </w:rPr>
-        <w:t xml:space="preserve">ENUM: </w:t>
-      </w:r>
-      <w:r>
-        <w:rPr>
-          <w:rFonts w:ascii="Cambria" w:hAnsi="Cambria"/>
-          <w:sz w:val="26"/>
-          <w:szCs w:val="26"/>
-        </w:rPr>
-        <w:t xml:space="preserve">gender (customers table) </w:t>
-      </w:r>
-    </w:p>
-    <w:p>
-      <w:pPr>
+        <w:t>ENUM</w:t>
+      </w:r>
+      <w:r>
+        <w:rPr>
+          <w:rFonts w:ascii="Cambria" w:hAnsi="Cambria"/>
+          <w:b/>
+          <w:bCs/>
+          <w:sz w:val="26"/>
+          <w:szCs w:val="26"/>
+        </w:rPr>
+        <w:t>(‘M’,’F)</w:t>
+      </w:r>
+      <w:r>
+        <w:rPr>
+          <w:rFonts w:ascii="Cambria" w:hAnsi="Cambria"/>
+          <w:b/>
+          <w:bCs/>
+          <w:sz w:val="26"/>
+          <w:szCs w:val="26"/>
+        </w:rPr>
+        <w:t xml:space="preserve">: </w:t>
+      </w:r>
+      <w:r>
+        <w:rPr>
+          <w:rFonts w:ascii="Cambria" w:hAnsi="Cambria"/>
+          <w:sz w:val="26"/>
+          <w:szCs w:val="26"/>
+        </w:rPr>
+        <w:t>gender (customers table)</w:t>
+      </w:r>
+      <w:r>
+        <w:rPr>
+          <w:rFonts w:ascii="Cambria" w:hAnsi="Cambria"/>
+          <w:sz w:val="26"/>
+          <w:szCs w:val="26"/>
+        </w:rPr>
+        <w:t>. D</w:t>
+      </w:r>
+      <w:r>
+        <w:rPr>
+          <w:rFonts w:ascii="Cambria" w:hAnsi="Cambria"/>
+          <w:sz w:val="26"/>
+          <w:szCs w:val="26"/>
+        </w:rPr>
+        <w:t>efine columns that can contain only a given set of values</w:t>
+      </w:r>
+      <w:r>
+        <w:rPr>
+          <w:rFonts w:ascii="Cambria" w:hAnsi="Cambria"/>
+          <w:sz w:val="26"/>
+          <w:szCs w:val="26"/>
+        </w:rPr>
+        <w:t>.</w:t>
+      </w:r>
+    </w:p>
+    <w:p>
+      <w:pPr>
+        <w:pStyle w:val="ListParagraph"/>
+        <w:numPr>
+          <w:ilvl w:val="0"/>
+          <w:numId w:val="4"/>
+        </w:numPr>
+        <w:ind w:left="0"/>
         <w:jc w:val="both"/>
         <w:rPr>
           <w:rFonts w:ascii="Cambria" w:hAnsi="Cambria"/>
@@ -972,11 +1468,71 @@
           <w:sz w:val="26"/>
           <w:szCs w:val="26"/>
         </w:rPr>
-        <w:t>Key establishments</w:t>
-      </w:r>
-    </w:p>
-    <w:p>
-      <w:pPr>
+        <w:t>DATETIME:</w:t>
+      </w:r>
+      <w:r>
+        <w:rPr>
+          <w:rFonts w:ascii="Cambria" w:hAnsi="Cambria"/>
+          <w:b/>
+          <w:bCs/>
+          <w:sz w:val="26"/>
+          <w:szCs w:val="26"/>
+        </w:rPr>
+        <w:t xml:space="preserve"> </w:t>
+      </w:r>
+      <w:proofErr w:type="spellStart"/>
+      <w:r>
+        <w:rPr>
+          <w:rFonts w:ascii="Cambria" w:hAnsi="Cambria"/>
+          <w:sz w:val="26"/>
+          <w:szCs w:val="26"/>
+        </w:rPr>
+        <w:t>start_time</w:t>
+      </w:r>
+      <w:proofErr w:type="spellEnd"/>
+      <w:r>
+        <w:rPr>
+          <w:rFonts w:ascii="Cambria" w:hAnsi="Cambria"/>
+          <w:sz w:val="26"/>
+          <w:szCs w:val="26"/>
+        </w:rPr>
+        <w:t xml:space="preserve"> (screenings table). </w:t>
+      </w:r>
+      <w:r>
+        <w:rPr>
+          <w:rFonts w:ascii="Cambria" w:hAnsi="Cambria"/>
+          <w:sz w:val="26"/>
+          <w:szCs w:val="26"/>
+        </w:rPr>
+        <w:t>A date and time combination in YYYY-MM-DD HH:</w:t>
+      </w:r>
+      <w:proofErr w:type="gramStart"/>
+      <w:r>
+        <w:rPr>
+          <w:rFonts w:ascii="Cambria" w:hAnsi="Cambria"/>
+          <w:sz w:val="26"/>
+          <w:szCs w:val="26"/>
+        </w:rPr>
+        <w:t>MM:SS</w:t>
+      </w:r>
+      <w:proofErr w:type="gramEnd"/>
+      <w:r>
+        <w:rPr>
+          <w:rFonts w:ascii="Cambria" w:hAnsi="Cambria"/>
+          <w:sz w:val="26"/>
+          <w:szCs w:val="26"/>
+        </w:rPr>
+        <w:t xml:space="preserve"> format, between 1000-01-01 00:00:00 and 9999-12-31 23:59:59.</w:t>
+      </w:r>
+    </w:p>
+    <w:p>
+      <w:pPr>
+        <w:pStyle w:val="ListParagraph"/>
+        <w:numPr>
+          <w:ilvl w:val="0"/>
+          <w:numId w:val="4"/>
+        </w:numPr>
+        <w:ind w:left="0"/>
         <w:jc w:val="both"/>
         <w:rPr>
           <w:rFonts w:ascii="Cambria" w:hAnsi="Cambria"/>
@@ -994,80 +1550,75 @@
           <w:sz w:val="26"/>
           <w:szCs w:val="26"/>
         </w:rPr>
-        <w:t>Normalization</w:t>
-      </w:r>
-    </w:p>
-    <w:p>
-      <w:pPr>
-        <w:jc w:val="both"/>
-        <w:rPr>
-          <w:rFonts w:ascii="Cambria" w:hAnsi="Cambria"/>
-          <w:b/>
-          <w:bCs/>
-          <w:sz w:val="26"/>
-          <w:szCs w:val="26"/>
-        </w:rPr>
-      </w:pPr>
-      <w:r>
-        <w:rPr>
-          <w:rFonts w:ascii="Cambria" w:hAnsi="Cambria"/>
-          <w:b/>
-          <w:bCs/>
-          <w:sz w:val="26"/>
-          <w:szCs w:val="26"/>
-        </w:rPr>
+        <w:t xml:space="preserve">MEDIUMTEXT: </w:t>
+      </w:r>
+      <w:r>
+        <w:rPr>
+          <w:rFonts w:ascii="Cambria" w:hAnsi="Cambria"/>
+          <w:sz w:val="26"/>
+          <w:szCs w:val="26"/>
+        </w:rPr>
+        <w:t xml:space="preserve">description (films table). </w:t>
+      </w:r>
+      <w:r>
+        <w:rPr>
+          <w:rFonts w:ascii="Cambria" w:hAnsi="Cambria"/>
+          <w:sz w:val="26"/>
+          <w:szCs w:val="26"/>
+        </w:rPr>
+        <w:t>A field with a maximum length of 16777215 characters.</w:t>
+      </w:r>
+      <w:r>
+        <w:rPr>
+          <w:rFonts w:ascii="Cambria" w:hAnsi="Cambria"/>
+          <w:sz w:val="26"/>
+          <w:szCs w:val="26"/>
+        </w:rPr>
+        <w:t xml:space="preserve"> </w:t>
+      </w:r>
+    </w:p>
+    <w:p/>
+    <w:p>
+      <w:pPr>
+        <w:pStyle w:val="Heading1"/>
+      </w:pPr>
+      <w:r>
         <w:t>Basic queries</w:t>
       </w:r>
-    </w:p>
-    <w:p>
-      <w:pPr>
-        <w:jc w:val="both"/>
-        <w:rPr>
-          <w:rFonts w:ascii="Cambria" w:hAnsi="Cambria"/>
-          <w:b/>
-          <w:bCs/>
-          <w:sz w:val="26"/>
-          <w:szCs w:val="26"/>
-        </w:rPr>
-      </w:pPr>
-      <w:r>
-        <w:rPr>
-          <w:rFonts w:ascii="Cambria" w:hAnsi="Cambria"/>
-          <w:b/>
-          <w:bCs/>
-          <w:sz w:val="26"/>
-          <w:szCs w:val="26"/>
-        </w:rPr>
+      <w:r>
+        <w:t xml:space="preserve"> [3]</w:t>
+      </w:r>
+    </w:p>
+    <w:p/>
+    <w:p>
+      <w:pPr>
+        <w:pStyle w:val="Heading1"/>
+      </w:pPr>
+      <w:r>
+        <w:lastRenderedPageBreak/>
         <w:t>Advanced queries</w:t>
       </w:r>
-    </w:p>
-    <w:p>
-      <w:pPr>
-        <w:jc w:val="both"/>
-        <w:rPr>
-          <w:rFonts w:ascii="Cambria" w:hAnsi="Cambria"/>
-          <w:b/>
-          <w:bCs/>
-          <w:sz w:val="26"/>
-          <w:szCs w:val="26"/>
-        </w:rPr>
-      </w:pPr>
-      <w:r>
-        <w:rPr>
-          <w:rFonts w:ascii="Cambria" w:hAnsi="Cambria"/>
-          <w:b/>
-          <w:bCs/>
-          <w:sz w:val="26"/>
-          <w:szCs w:val="26"/>
-        </w:rPr>
+      <w:r>
+        <w:t xml:space="preserve"> [4]</w:t>
+      </w:r>
+    </w:p>
+    <w:p/>
+    <w:p>
+      <w:pPr>
+        <w:pStyle w:val="Heading1"/>
+      </w:pPr>
+      <w:r>
         <w:t xml:space="preserve">Nested queries/Subqueries </w:t>
       </w:r>
+      <w:r>
+        <w:t>[5]</w:t>
+      </w:r>
     </w:p>
     <w:sectPr>
-      <w:footerReference w:type="default" r:id="rId7"/>
+      <w:type w:val="continuous"/>
       <w:pgSz w:w="11906" w:h="16838"/>
-      <w:pgMar w:top="1440" w:right="1440" w:bottom="1440" w:left="1440" w:header="720" w:footer="720" w:gutter="0"/>
-      <w:cols w:space="720"/>
+      <w:pgMar w:top="1440" w:right="1106" w:bottom="1440" w:left="1440" w:header="720" w:footer="432" w:gutter="0"/>
+      <w:cols w:num="2" w:space="900"/>
       <w:docGrid w:linePitch="360"/>
     </w:sectPr>
   </w:body>
@@ -1532,6 +2083,119 @@
       </w:rPr>
     </w:lvl>
   </w:abstractNum>
+  <w:abstractNum w:abstractNumId="3" w15:restartNumberingAfterBreak="0">
+    <w:nsid w:val="4B8158C4"/>
+    <w:multiLevelType w:val="hybridMultilevel"/>
+    <w:tmpl w:val="301026B8"/>
+    <w:lvl w:ilvl="0" w:tplc="042A0005">
+      <w:start w:val="1"/>
+      <w:numFmt w:val="bullet"/>
+      <w:lvlText w:val=""/>
+      <w:lvlJc w:val="left"/>
+      <w:pPr>
+        <w:ind w:left="720" w:hanging="360"/>
+      </w:pPr>
+      <w:rPr>
+        <w:rFonts w:ascii="Wingdings" w:hAnsi="Wingdings" w:hint="default"/>
+      </w:rPr>
+    </w:lvl>
+    <w:lvl w:ilvl="1" w:tplc="042A0003" w:tentative="1">
+      <w:start w:val="1"/>
+      <w:numFmt w:val="bullet"/>
+      <w:lvlText w:val="o"/>
+      <w:lvlJc w:val="left"/>
+      <w:pPr>
+        <w:ind w:left="1440" w:hanging="360"/>
+      </w:pPr>
+      <w:rPr>
+        <w:rFonts w:ascii="Courier New" w:hAnsi="Courier New" w:cs="Courier New" w:hint="default"/>
+      </w:rPr>
+    </w:lvl>
+    <w:lvl w:ilvl="2" w:tplc="042A0005" w:tentative="1">
+      <w:start w:val="1"/>
+      <w:numFmt w:val="bullet"/>
+      <w:lvlText w:val=""/>
+      <w:lvlJc w:val="left"/>
+      <w:pPr>
+        <w:ind w:left="2160" w:hanging="360"/>
+      </w:pPr>
+      <w:rPr>
+        <w:rFonts w:ascii="Wingdings" w:hAnsi="Wingdings" w:hint="default"/>
+      </w:rPr>
+    </w:lvl>
+    <w:lvl w:ilvl="3" w:tplc="042A0001" w:tentative="1">
+      <w:start w:val="1"/>
+      <w:numFmt w:val="bullet"/>
+      <w:lvlText w:val=""/>
+      <w:lvlJc w:val="left"/>
+      <w:pPr>
+        <w:ind w:left="2880" w:hanging="360"/>
+      </w:pPr>
+      <w:rPr>
+        <w:rFonts w:ascii="Symbol" w:hAnsi="Symbol" w:hint="default"/>
+      </w:rPr>
+    </w:lvl>
+    <w:lvl w:ilvl="4" w:tplc="042A0003" w:tentative="1">
+      <w:start w:val="1"/>
+      <w:numFmt w:val="bullet"/>
+      <w:lvlText w:val="o"/>
+      <w:lvlJc w:val="left"/>
+      <w:pPr>
+        <w:ind w:left="3600" w:hanging="360"/>
+      </w:pPr>
+      <w:rPr>
+        <w:rFonts w:ascii="Courier New" w:hAnsi="Courier New" w:cs="Courier New" w:hint="default"/>
+      </w:rPr>
+    </w:lvl>
+    <w:lvl w:ilvl="5" w:tplc="042A0005" w:tentative="1">
+      <w:start w:val="1"/>
+      <w:numFmt w:val="bullet"/>
+      <w:lvlText w:val=""/>
+      <w:lvlJc w:val="left"/>
+      <w:pPr>
+        <w:ind w:left="4320" w:hanging="360"/>
+      </w:pPr>
+      <w:rPr>
+        <w:rFonts w:ascii="Wingdings" w:hAnsi="Wingdings" w:hint="default"/>
+      </w:rPr>
+    </w:lvl>
+    <w:lvl w:ilvl="6" w:tplc="042A0001" w:tentative="1">
+      <w:start w:val="1"/>
+      <w:numFmt w:val="bullet"/>
+      <w:lvlText w:val=""/>
+      <w:lvlJc w:val="left"/>
+      <w:pPr>
+        <w:ind w:left="5040" w:hanging="360"/>
+      </w:pPr>
+      <w:rPr>
+        <w:rFonts w:ascii="Symbol" w:hAnsi="Symbol" w:hint="default"/>
+      </w:rPr>
+    </w:lvl>
+    <w:lvl w:ilvl="7" w:tplc="042A0003" w:tentative="1">
+      <w:start w:val="1"/>
+      <w:numFmt w:val="bullet"/>
+      <w:lvlText w:val="o"/>
+      <w:lvlJc w:val="left"/>
+      <w:pPr>
+        <w:ind w:left="5760" w:hanging="360"/>
+      </w:pPr>
+      <w:rPr>
+        <w:rFonts w:ascii="Courier New" w:hAnsi="Courier New" w:cs="Courier New" w:hint="default"/>
+      </w:rPr>
+    </w:lvl>
+    <w:lvl w:ilvl="8" w:tplc="042A0005" w:tentative="1">
+      <w:start w:val="1"/>
+      <w:numFmt w:val="bullet"/>
+      <w:lvlText w:val=""/>
+      <w:lvlJc w:val="left"/>
+      <w:pPr>
+        <w:ind w:left="6480" w:hanging="360"/>
+      </w:pPr>
+      <w:rPr>
+        <w:rFonts w:ascii="Wingdings" w:hAnsi="Wingdings" w:hint="default"/>
+      </w:rPr>
+    </w:lvl>
+  </w:abstractNum>
   <w:num w:numId="1">
     <w:abstractNumId w:val="2"/>
   </w:num>
@@ -1540,6 +2204,9 @@
   </w:num>
   <w:num w:numId="3">
     <w:abstractNumId w:val="0"/>
+  </w:num>
+  <w:num w:numId="4">
+    <w:abstractNumId w:val="3"/>
   </w:num>
 </w:numbering>
 </file>
@@ -1960,7 +2627,7 @@
     <w:link w:val="Heading1Char"/>
     <w:uiPriority w:val="9"/>
     <w:qFormat/>
-    <w:rsid w:val="006D3959"/>
+    <w:rsid w:val="006B6095"/>
     <w:pPr>
       <w:pBdr>
         <w:top w:val="single" w:sz="24" w:space="0" w:color="4472C4" w:themeColor="accent1"/>
@@ -1973,6 +2640,7 @@
       <w:outlineLvl w:val="0"/>
     </w:pPr>
     <w:rPr>
+      <w:rFonts w:ascii="Cambria" w:hAnsi="Cambria"/>
       <w:caps/>
       <w:color w:val="FFFFFF" w:themeColor="background1"/>
       <w:spacing w:val="15"/>
@@ -2011,9 +2679,9 @@
     <w:basedOn w:val="DefaultParagraphFont"/>
     <w:link w:val="Heading1"/>
     <w:uiPriority w:val="9"/>
-    <w:rsid w:val="006D3959"/>
+    <w:rsid w:val="006B6095"/>
     <w:rPr>
-      <w:rFonts w:eastAsiaTheme="minorEastAsia"/>
+      <w:rFonts w:ascii="Cambria" w:eastAsiaTheme="minorEastAsia" w:hAnsi="Cambria"/>
       <w:caps/>
       <w:color w:val="FFFFFF" w:themeColor="background1"/>
       <w:spacing w:val="15"/>
@@ -2059,6 +2727,34 @@
       <w:ind w:left="720"/>
       <w:contextualSpacing/>
     </w:pPr>
+  </w:style>
+  <w:style w:type="paragraph" w:styleId="Header">
+    <w:name w:val="header"/>
+    <w:basedOn w:val="Normal"/>
+    <w:link w:val="HeaderChar"/>
+    <w:uiPriority w:val="99"/>
+    <w:unhideWhenUsed/>
+    <w:rsid w:val="00CD67DE"/>
+    <w:pPr>
+      <w:tabs>
+        <w:tab w:val="center" w:pos="4513"/>
+        <w:tab w:val="right" w:pos="9026"/>
+      </w:tabs>
+      <w:spacing w:before="0" w:after="0" w:line="240" w:lineRule="auto"/>
+    </w:pPr>
+  </w:style>
+  <w:style w:type="character" w:customStyle="1" w:styleId="HeaderChar">
+    <w:name w:val="Header Char"/>
+    <w:basedOn w:val="DefaultParagraphFont"/>
+    <w:link w:val="Header"/>
+    <w:uiPriority w:val="99"/>
+    <w:rsid w:val="00CD67DE"/>
+    <w:rPr>
+      <w:rFonts w:eastAsiaTheme="minorEastAsia"/>
+      <w:sz w:val="20"/>
+      <w:szCs w:val="20"/>
+      <w:lang w:val="en-GB"/>
+    </w:rPr>
   </w:style>
 </w:styles>
 </file>

</xml_diff>

<commit_message>
Create database & populate data
</commit_message>
<xml_diff>
--- a/Report issues.docx
+++ b/Report issues.docx
@@ -42,9 +42,13 @@
           <w:sz w:val="48"/>
           <w:szCs w:val="48"/>
         </w:rPr>
-        <w:t>:</w:t>
-      </w:r>
-      <w:r>
+        <w:t xml:space="preserve"> </w:t>
+      </w:r>
+    </w:p>
+    <w:p>
+      <w:pPr>
+        <w:ind w:left="-360" w:right="-424"/>
+        <w:jc w:val="center"/>
         <w:rPr>
           <w:rFonts w:ascii="Cambria" w:hAnsi="Cambria" w:cs="Arial"/>
           <w:b/>
@@ -52,8 +56,7 @@
           <w:sz w:val="48"/>
           <w:szCs w:val="48"/>
         </w:rPr>
-        <w:t xml:space="preserve"> Cinema Movie</w:t>
-      </w:r>
+      </w:pPr>
       <w:r>
         <w:rPr>
           <w:rFonts w:ascii="Cambria" w:hAnsi="Cambria" w:cs="Arial"/>
@@ -62,7 +65,7 @@
           <w:sz w:val="48"/>
           <w:szCs w:val="48"/>
         </w:rPr>
-        <w:t xml:space="preserve"> T</w:t>
+        <w:t>Cinema Movie</w:t>
       </w:r>
       <w:r>
         <w:rPr>
@@ -72,13 +75,9 @@
           <w:sz w:val="48"/>
           <w:szCs w:val="48"/>
         </w:rPr>
-        <w:t xml:space="preserve">icket </w:t>
-      </w:r>
-    </w:p>
-    <w:p>
-      <w:pPr>
-        <w:ind w:left="-360" w:right="-424"/>
-        <w:jc w:val="center"/>
+        <w:t xml:space="preserve"> T</w:t>
+      </w:r>
+      <w:r>
         <w:rPr>
           <w:rFonts w:ascii="Cambria" w:hAnsi="Cambria" w:cs="Arial"/>
           <w:b/>
@@ -86,16 +85,7 @@
           <w:sz w:val="48"/>
           <w:szCs w:val="48"/>
         </w:rPr>
-      </w:pPr>
-      <w:r>
-        <w:rPr>
-          <w:rFonts w:ascii="Cambria" w:hAnsi="Cambria" w:cs="Arial"/>
-          <w:b/>
-          <w:bCs/>
-          <w:sz w:val="48"/>
-          <w:szCs w:val="48"/>
-        </w:rPr>
-        <w:t xml:space="preserve">Booking System </w:t>
+        <w:t xml:space="preserve">icket Booking System </w:t>
       </w:r>
     </w:p>
     <w:p>
@@ -167,7 +157,7 @@
     </w:p>
     <w:p>
       <w:pPr>
-        <w:spacing w:line="240" w:lineRule="auto"/>
+        <w:spacing w:before="0" w:after="0" w:line="240" w:lineRule="auto"/>
         <w:ind w:left="-360" w:right="-424"/>
         <w:jc w:val="center"/>
         <w:rPr>
@@ -218,11 +208,22 @@
           <w:sz w:val="24"/>
           <w:szCs w:val="24"/>
         </w:rPr>
+        <w:t xml:space="preserve"> with all the relevant resources</w:t>
+      </w:r>
+      <w:r>
+        <w:rPr>
+          <w:rFonts w:ascii="Cambria" w:hAnsi="Cambria" w:cs="Arial"/>
+          <w:i/>
+          <w:iCs/>
+          <w:sz w:val="24"/>
+          <w:szCs w:val="24"/>
+        </w:rPr>
         <w:t xml:space="preserve"> could be accessed on GitHub:</w:t>
       </w:r>
     </w:p>
     <w:p>
       <w:pPr>
+        <w:spacing w:line="240" w:lineRule="auto"/>
         <w:ind w:left="-360" w:right="-424"/>
         <w:jc w:val="center"/>
         <w:rPr>
@@ -2167,7 +2168,13 @@
     </w:p>
     <w:p>
       <w:pPr>
-        <w:ind w:left="-90"/>
+        <w:pStyle w:val="ListParagraph"/>
+        <w:numPr>
+          <w:ilvl w:val="0"/>
+          <w:numId w:val="11"/>
+        </w:numPr>
+        <w:spacing w:before="480"/>
+        <w:ind w:left="274"/>
         <w:jc w:val="both"/>
         <w:rPr>
           <w:rFonts w:ascii="Cambria" w:hAnsi="Cambria"/>
@@ -2181,23 +2188,7 @@
           <w:sz w:val="26"/>
           <w:szCs w:val="26"/>
         </w:rPr>
-        <w:t xml:space="preserve">↦ </w:t>
-      </w:r>
-      <w:r>
-        <w:rPr>
-          <w:rFonts w:ascii="Cambria" w:hAnsi="Cambria"/>
-          <w:sz w:val="26"/>
-          <w:szCs w:val="26"/>
-        </w:rPr>
-        <w:t>The database is in 1NF</w:t>
-      </w:r>
-      <w:r>
-        <w:rPr>
-          <w:rFonts w:ascii="Cambria" w:hAnsi="Cambria"/>
-          <w:sz w:val="26"/>
-          <w:szCs w:val="26"/>
-        </w:rPr>
-        <w:t>.</w:t>
+        <w:t>The database is in 1NF.</w:t>
       </w:r>
     </w:p>
     <w:p>
@@ -2357,16 +2348,7 @@
           <w:i/>
           <w:iCs/>
         </w:rPr>
-        <w:t>3</w:t>
-      </w:r>
-      <w:r>
-        <w:rPr>
-          <w:b/>
-          <w:bCs/>
-          <w:i/>
-          <w:iCs/>
-        </w:rPr>
-        <w:t xml:space="preserve">NF identification </w:t>
+        <w:t xml:space="preserve">3NF identification </w:t>
       </w:r>
     </w:p>
     <w:p>
@@ -2655,7 +2637,39 @@
           <w:sz w:val="26"/>
           <w:szCs w:val="26"/>
         </w:rPr>
-        <w:t xml:space="preserve"> of price on </w:t>
+        <w:t xml:space="preserve"> </w:t>
+      </w:r>
+      <w:r>
+        <w:rPr>
+          <w:rFonts w:ascii="Cambria" w:hAnsi="Cambria"/>
+          <w:sz w:val="26"/>
+          <w:szCs w:val="26"/>
+        </w:rPr>
+        <w:t>between</w:t>
+      </w:r>
+      <w:r>
+        <w:rPr>
+          <w:rFonts w:ascii="Cambria" w:hAnsi="Cambria"/>
+          <w:sz w:val="26"/>
+          <w:szCs w:val="26"/>
+        </w:rPr>
+        <w:t xml:space="preserve"> price </w:t>
+      </w:r>
+      <w:r>
+        <w:rPr>
+          <w:rFonts w:ascii="Cambria" w:hAnsi="Cambria"/>
+          <w:sz w:val="26"/>
+          <w:szCs w:val="26"/>
+        </w:rPr>
+        <w:t>and</w:t>
+      </w:r>
+      <w:r>
+        <w:rPr>
+          <w:rFonts w:ascii="Cambria" w:hAnsi="Cambria"/>
+          <w:sz w:val="26"/>
+          <w:szCs w:val="26"/>
+        </w:rPr>
+        <w:t xml:space="preserve"> s</w:t>
       </w:r>
       <w:proofErr w:type="spellStart"/>
       <w:r>
@@ -2664,7 +2678,7 @@
           <w:sz w:val="26"/>
           <w:szCs w:val="26"/>
         </w:rPr>
-        <w:t>screening_id</w:t>
+        <w:t>creening_id</w:t>
       </w:r>
       <w:proofErr w:type="spellEnd"/>
       <w:r>
@@ -2714,7 +2728,15 @@
           <w:sz w:val="26"/>
           <w:szCs w:val="26"/>
         </w:rPr>
-        <w:t>The database is not in BCNF.</w:t>
+        <w:t>This table</w:t>
+      </w:r>
+      <w:r>
+        <w:rPr>
+          <w:rFonts w:ascii="Cambria" w:hAnsi="Cambria"/>
+          <w:sz w:val="26"/>
+          <w:szCs w:val="26"/>
+        </w:rPr>
+        <w:t xml:space="preserve"> is not in BCNF.</w:t>
       </w:r>
     </w:p>
     <w:p>
@@ -2724,37 +2746,87 @@
         <w:jc w:val="both"/>
         <w:rPr>
           <w:rFonts w:ascii="Cambria" w:hAnsi="Cambria"/>
-          <w:sz w:val="26"/>
-          <w:szCs w:val="26"/>
-        </w:rPr>
-      </w:pPr>
-      <w:r>
-        <w:rPr>
-          <w:rFonts w:ascii="Cambria" w:hAnsi="Cambria"/>
+          <w:i/>
+          <w:iCs/>
+          <w:sz w:val="26"/>
+          <w:szCs w:val="26"/>
+        </w:rPr>
+      </w:pPr>
+      <w:r>
+        <w:rPr>
+          <w:rFonts w:ascii="Cambria" w:hAnsi="Cambria"/>
+          <w:i/>
+          <w:iCs/>
           <w:sz w:val="26"/>
           <w:szCs w:val="26"/>
         </w:rPr>
         <w:lastRenderedPageBreak/>
-        <w:t xml:space="preserve">In conclusion, all the tables in this </w:t>
-      </w:r>
-      <w:proofErr w:type="spellStart"/>
-      <w:r>
-        <w:rPr>
-          <w:rFonts w:ascii="Cambria" w:hAnsi="Cambria"/>
-          <w:sz w:val="26"/>
-          <w:szCs w:val="26"/>
-        </w:rPr>
-        <w:t>databse</w:t>
-      </w:r>
-      <w:proofErr w:type="spellEnd"/>
-      <w:r>
-        <w:rPr>
-          <w:rFonts w:ascii="Cambria" w:hAnsi="Cambria"/>
-          <w:sz w:val="26"/>
-          <w:szCs w:val="26"/>
-        </w:rPr>
-        <w:t xml:space="preserve"> is in 2NF</w:t>
-      </w:r>
+        <w:t>In conclusion, all the tables in datab</w:t>
+      </w:r>
+      <w:r>
+        <w:rPr>
+          <w:rFonts w:ascii="Cambria" w:hAnsi="Cambria"/>
+          <w:i/>
+          <w:iCs/>
+          <w:sz w:val="26"/>
+          <w:szCs w:val="26"/>
+        </w:rPr>
+        <w:t>a</w:t>
+      </w:r>
+      <w:r>
+        <w:rPr>
+          <w:rFonts w:ascii="Cambria" w:hAnsi="Cambria"/>
+          <w:i/>
+          <w:iCs/>
+          <w:sz w:val="26"/>
+          <w:szCs w:val="26"/>
+        </w:rPr>
+        <w:t xml:space="preserve">se is in </w:t>
+      </w:r>
+      <w:r>
+        <w:rPr>
+          <w:rFonts w:ascii="Cambria" w:hAnsi="Cambria"/>
+          <w:i/>
+          <w:iCs/>
+          <w:sz w:val="26"/>
+          <w:szCs w:val="26"/>
+        </w:rPr>
+        <w:t>3</w:t>
+      </w:r>
+      <w:r>
+        <w:rPr>
+          <w:rFonts w:ascii="Cambria" w:hAnsi="Cambria"/>
+          <w:i/>
+          <w:iCs/>
+          <w:sz w:val="26"/>
+          <w:szCs w:val="26"/>
+        </w:rPr>
+        <w:t>NF</w:t>
+      </w:r>
+      <w:r>
+        <w:rPr>
+          <w:rFonts w:ascii="Cambria" w:hAnsi="Cambria"/>
+          <w:i/>
+          <w:iCs/>
+          <w:sz w:val="26"/>
+          <w:szCs w:val="26"/>
+        </w:rPr>
+        <w:t>.</w:t>
+      </w:r>
+    </w:p>
+    <w:p>
+      <w:pPr>
+        <w:pStyle w:val="ListParagraph"/>
+        <w:ind w:left="-360"/>
+        <w:jc w:val="both"/>
+        <w:rPr>
+          <w:rFonts w:ascii="Cambria" w:hAnsi="Cambria"/>
+          <w:i/>
+          <w:iCs/>
+          <w:sz w:val="26"/>
+          <w:szCs w:val="26"/>
+        </w:rPr>
+      </w:pPr>
     </w:p>
     <w:p>
       <w:pPr>
@@ -2768,7 +2840,10 @@
         <w:t xml:space="preserve"> data types</w:t>
       </w:r>
       <w:r>
-        <w:t xml:space="preserve"> [1]</w:t>
+        <w:t xml:space="preserve"> [</w:t>
+      </w:r>
+      <w:r>
+        <w:t>3]</w:t>
       </w:r>
     </w:p>
     <w:p>
@@ -3325,10 +3400,267 @@
         <w:t xml:space="preserve"> </w:t>
       </w:r>
     </w:p>
-    <w:p/>
+    <w:p>
+      <w:pPr>
+        <w:pStyle w:val="ListParagraph"/>
+        <w:ind w:left="0"/>
+        <w:jc w:val="both"/>
+        <w:rPr>
+          <w:rFonts w:ascii="Cambria" w:hAnsi="Cambria"/>
+          <w:b/>
+          <w:bCs/>
+          <w:sz w:val="26"/>
+          <w:szCs w:val="26"/>
+        </w:rPr>
+      </w:pPr>
+    </w:p>
     <w:p>
       <w:pPr>
         <w:pStyle w:val="Heading1"/>
+        <w:ind w:left="-270"/>
+      </w:pPr>
+      <w:r>
+        <w:t xml:space="preserve">Create &amp; populate </w:t>
+      </w:r>
+      <w:proofErr w:type="gramStart"/>
+      <w:r>
+        <w:t>database  [</w:t>
+      </w:r>
+      <w:proofErr w:type="gramEnd"/>
+      <w:r>
+        <w:t>2]</w:t>
+      </w:r>
+    </w:p>
+    <w:p>
+      <w:pPr>
+        <w:pStyle w:val="ListParagraph"/>
+        <w:numPr>
+          <w:ilvl w:val="0"/>
+          <w:numId w:val="12"/>
+        </w:numPr>
+        <w:ind w:left="0"/>
+        <w:jc w:val="both"/>
+        <w:rPr>
+          <w:rFonts w:ascii="Cambria" w:hAnsi="Cambria"/>
+          <w:sz w:val="26"/>
+          <w:szCs w:val="26"/>
+        </w:rPr>
+      </w:pPr>
+      <w:r>
+        <w:rPr>
+          <w:rFonts w:ascii="Cambria" w:hAnsi="Cambria"/>
+          <w:sz w:val="26"/>
+          <w:szCs w:val="26"/>
+        </w:rPr>
+        <w:t>Create database: Forward Engineer the EER diagram in MySQL Workbench.</w:t>
+      </w:r>
+    </w:p>
+    <w:p>
+      <w:pPr>
+        <w:pStyle w:val="ListParagraph"/>
+        <w:numPr>
+          <w:ilvl w:val="0"/>
+          <w:numId w:val="12"/>
+        </w:numPr>
+        <w:ind w:left="0"/>
+        <w:jc w:val="both"/>
+        <w:rPr>
+          <w:rFonts w:ascii="Cambria" w:hAnsi="Cambria"/>
+          <w:sz w:val="26"/>
+          <w:szCs w:val="26"/>
+        </w:rPr>
+      </w:pPr>
+      <w:r>
+        <w:rPr>
+          <w:rFonts w:ascii="Cambria" w:hAnsi="Cambria"/>
+          <w:sz w:val="26"/>
+          <w:szCs w:val="26"/>
+        </w:rPr>
+        <w:t>Populate</w:t>
+      </w:r>
+      <w:r>
+        <w:rPr>
+          <w:rFonts w:ascii="Cambria" w:hAnsi="Cambria"/>
+          <w:sz w:val="26"/>
+          <w:szCs w:val="26"/>
+        </w:rPr>
+        <w:t xml:space="preserve"> </w:t>
+      </w:r>
+      <w:r>
+        <w:rPr>
+          <w:rFonts w:ascii="Cambria" w:hAnsi="Cambria"/>
+          <w:sz w:val="26"/>
+          <w:szCs w:val="26"/>
+        </w:rPr>
+        <w:t>data:</w:t>
+      </w:r>
+      <w:r>
+        <w:rPr>
+          <w:rFonts w:ascii="Cambria" w:hAnsi="Cambria"/>
+          <w:sz w:val="26"/>
+          <w:szCs w:val="26"/>
+        </w:rPr>
+        <w:t xml:space="preserve"> </w:t>
+      </w:r>
+      <w:hyperlink r:id="rId15" w:history="1">
+        <w:proofErr w:type="spellStart"/>
+        <w:r>
+          <w:rPr>
+            <w:rStyle w:val="Hyperlink"/>
+            <w:rFonts w:ascii="Cambria" w:hAnsi="Cambria"/>
+            <w:sz w:val="26"/>
+            <w:szCs w:val="26"/>
+          </w:rPr>
+          <w:t>Generatedata</w:t>
+        </w:r>
+        <w:proofErr w:type="spellEnd"/>
+      </w:hyperlink>
+      <w:r>
+        <w:rPr>
+          <w:rFonts w:ascii="Cambria" w:hAnsi="Cambria"/>
+          <w:sz w:val="26"/>
+          <w:szCs w:val="26"/>
+        </w:rPr>
+        <w:t xml:space="preserve"> website</w:t>
+      </w:r>
+    </w:p>
+    <w:p>
+      <w:pPr>
+        <w:pStyle w:val="ListParagraph"/>
+        <w:numPr>
+          <w:ilvl w:val="0"/>
+          <w:numId w:val="12"/>
+        </w:numPr>
+        <w:ind w:left="0"/>
+        <w:jc w:val="both"/>
+        <w:rPr>
+          <w:rFonts w:ascii="Cambria" w:hAnsi="Cambria"/>
+          <w:sz w:val="26"/>
+          <w:szCs w:val="26"/>
+        </w:rPr>
+      </w:pPr>
+      <w:r>
+        <w:rPr>
+          <w:rFonts w:ascii="Cambria" w:hAnsi="Cambria"/>
+          <w:sz w:val="26"/>
+          <w:szCs w:val="26"/>
+        </w:rPr>
+        <w:t xml:space="preserve">Format query: </w:t>
+      </w:r>
+      <w:hyperlink r:id="rId16" w:history="1">
+        <w:proofErr w:type="spellStart"/>
+        <w:r>
+          <w:rPr>
+            <w:rStyle w:val="Hyperlink"/>
+            <w:rFonts w:ascii="Cambria" w:hAnsi="Cambria"/>
+            <w:sz w:val="26"/>
+            <w:szCs w:val="26"/>
+          </w:rPr>
+          <w:t>Dpriver</w:t>
+        </w:r>
+        <w:proofErr w:type="spellEnd"/>
+      </w:hyperlink>
+      <w:r>
+        <w:rPr>
+          <w:rFonts w:ascii="Cambria" w:hAnsi="Cambria"/>
+          <w:sz w:val="26"/>
+          <w:szCs w:val="26"/>
+        </w:rPr>
+        <w:t xml:space="preserve"> website</w:t>
+      </w:r>
+    </w:p>
+    <w:p>
+      <w:pPr>
+        <w:pStyle w:val="ListParagraph"/>
+        <w:numPr>
+          <w:ilvl w:val="0"/>
+          <w:numId w:val="9"/>
+        </w:numPr>
+        <w:ind w:left="0"/>
+        <w:jc w:val="both"/>
+        <w:rPr>
+          <w:rFonts w:ascii="Cambria" w:hAnsi="Cambria"/>
+          <w:sz w:val="26"/>
+          <w:szCs w:val="26"/>
+        </w:rPr>
+      </w:pPr>
+      <w:r>
+        <w:rPr>
+          <w:rFonts w:ascii="Cambria" w:hAnsi="Cambria"/>
+          <w:sz w:val="26"/>
+          <w:szCs w:val="26"/>
+        </w:rPr>
+        <w:t xml:space="preserve">Generate </w:t>
+      </w:r>
+      <w:r>
+        <w:rPr>
+          <w:rFonts w:ascii="Cambria" w:hAnsi="Cambria"/>
+          <w:sz w:val="26"/>
+          <w:szCs w:val="26"/>
+        </w:rPr>
+        <w:t>10 customers, 10 addresses, 10 films, 4 auditoriums</w:t>
+      </w:r>
+      <w:r>
+        <w:rPr>
+          <w:rFonts w:ascii="Cambria" w:hAnsi="Cambria"/>
+          <w:sz w:val="26"/>
+          <w:szCs w:val="26"/>
+        </w:rPr>
+        <w:t>, 20 screenings</w:t>
+      </w:r>
+      <w:r>
+        <w:rPr>
+          <w:rFonts w:ascii="Cambria" w:hAnsi="Cambria"/>
+          <w:sz w:val="26"/>
+          <w:szCs w:val="26"/>
+        </w:rPr>
+        <w:t>, 100 seats</w:t>
+      </w:r>
+      <w:r>
+        <w:rPr>
+          <w:rFonts w:ascii="Cambria" w:hAnsi="Cambria"/>
+          <w:sz w:val="26"/>
+          <w:szCs w:val="26"/>
+        </w:rPr>
+        <w:t>, 100 bookings.</w:t>
+      </w:r>
+    </w:p>
+    <w:p>
+      <w:pPr>
+        <w:pStyle w:val="ListParagraph"/>
+        <w:ind w:left="-360"/>
+        <w:jc w:val="both"/>
+        <w:rPr>
+          <w:rFonts w:ascii="Cambria" w:hAnsi="Cambria"/>
+          <w:sz w:val="26"/>
+          <w:szCs w:val="26"/>
+        </w:rPr>
+      </w:pPr>
+      <w:r>
+        <w:rPr>
+          <w:rFonts w:ascii="Cambria" w:hAnsi="Cambria"/>
+          <w:sz w:val="26"/>
+          <w:szCs w:val="26"/>
+        </w:rPr>
+        <w:t>All scripts are attached along with this report.</w:t>
+      </w:r>
+    </w:p>
+    <w:p>
+      <w:pPr>
+        <w:pStyle w:val="ListParagraph"/>
+        <w:ind w:left="-360"/>
+        <w:jc w:val="both"/>
+        <w:rPr>
+          <w:rFonts w:ascii="Cambria" w:hAnsi="Cambria"/>
+          <w:sz w:val="26"/>
+          <w:szCs w:val="26"/>
+        </w:rPr>
+      </w:pPr>
+    </w:p>
+    <w:p>
+      <w:pPr>
+        <w:pStyle w:val="Heading1"/>
+        <w:ind w:left="-270"/>
       </w:pPr>
       <w:r>
         <w:t>Basic queries</w:t>
@@ -3337,10 +3669,15 @@
         <w:t xml:space="preserve"> [3]</w:t>
       </w:r>
     </w:p>
-    <w:p/>
+    <w:p>
+      <w:pPr>
+        <w:ind w:left="-270"/>
+      </w:pPr>
+    </w:p>
     <w:p>
       <w:pPr>
         <w:pStyle w:val="Heading1"/>
+        <w:ind w:left="-270"/>
       </w:pPr>
       <w:r>
         <w:t>Advanced queries</w:t>
@@ -3349,10 +3686,15 @@
         <w:t xml:space="preserve"> [4]</w:t>
       </w:r>
     </w:p>
-    <w:p/>
+    <w:p>
+      <w:pPr>
+        <w:ind w:left="-270"/>
+      </w:pPr>
+    </w:p>
     <w:p>
       <w:pPr>
         <w:pStyle w:val="Heading1"/>
+        <w:ind w:left="-270"/>
       </w:pPr>
       <w:r>
         <w:t xml:space="preserve">Nested queries/Subqueries </w:t>
@@ -3605,6 +3947,232 @@
     </w:lvl>
   </w:abstractNum>
   <w:abstractNum w:abstractNumId="1" w15:restartNumberingAfterBreak="0">
+    <w:nsid w:val="24A335A6"/>
+    <w:multiLevelType w:val="hybridMultilevel"/>
+    <w:tmpl w:val="D67E516E"/>
+    <w:lvl w:ilvl="0" w:tplc="042A0005">
+      <w:start w:val="1"/>
+      <w:numFmt w:val="bullet"/>
+      <w:lvlText w:val=""/>
+      <w:lvlJc w:val="left"/>
+      <w:pPr>
+        <w:ind w:left="360" w:hanging="360"/>
+      </w:pPr>
+      <w:rPr>
+        <w:rFonts w:ascii="Wingdings" w:hAnsi="Wingdings" w:hint="default"/>
+      </w:rPr>
+    </w:lvl>
+    <w:lvl w:ilvl="1" w:tplc="042A0003" w:tentative="1">
+      <w:start w:val="1"/>
+      <w:numFmt w:val="bullet"/>
+      <w:lvlText w:val="o"/>
+      <w:lvlJc w:val="left"/>
+      <w:pPr>
+        <w:ind w:left="1080" w:hanging="360"/>
+      </w:pPr>
+      <w:rPr>
+        <w:rFonts w:ascii="Courier New" w:hAnsi="Courier New" w:cs="Courier New" w:hint="default"/>
+      </w:rPr>
+    </w:lvl>
+    <w:lvl w:ilvl="2" w:tplc="042A0005" w:tentative="1">
+      <w:start w:val="1"/>
+      <w:numFmt w:val="bullet"/>
+      <w:lvlText w:val=""/>
+      <w:lvlJc w:val="left"/>
+      <w:pPr>
+        <w:ind w:left="1800" w:hanging="360"/>
+      </w:pPr>
+      <w:rPr>
+        <w:rFonts w:ascii="Wingdings" w:hAnsi="Wingdings" w:hint="default"/>
+      </w:rPr>
+    </w:lvl>
+    <w:lvl w:ilvl="3" w:tplc="042A0001" w:tentative="1">
+      <w:start w:val="1"/>
+      <w:numFmt w:val="bullet"/>
+      <w:lvlText w:val=""/>
+      <w:lvlJc w:val="left"/>
+      <w:pPr>
+        <w:ind w:left="2520" w:hanging="360"/>
+      </w:pPr>
+      <w:rPr>
+        <w:rFonts w:ascii="Symbol" w:hAnsi="Symbol" w:hint="default"/>
+      </w:rPr>
+    </w:lvl>
+    <w:lvl w:ilvl="4" w:tplc="042A0003" w:tentative="1">
+      <w:start w:val="1"/>
+      <w:numFmt w:val="bullet"/>
+      <w:lvlText w:val="o"/>
+      <w:lvlJc w:val="left"/>
+      <w:pPr>
+        <w:ind w:left="3240" w:hanging="360"/>
+      </w:pPr>
+      <w:rPr>
+        <w:rFonts w:ascii="Courier New" w:hAnsi="Courier New" w:cs="Courier New" w:hint="default"/>
+      </w:rPr>
+    </w:lvl>
+    <w:lvl w:ilvl="5" w:tplc="042A0005" w:tentative="1">
+      <w:start w:val="1"/>
+      <w:numFmt w:val="bullet"/>
+      <w:lvlText w:val=""/>
+      <w:lvlJc w:val="left"/>
+      <w:pPr>
+        <w:ind w:left="3960" w:hanging="360"/>
+      </w:pPr>
+      <w:rPr>
+        <w:rFonts w:ascii="Wingdings" w:hAnsi="Wingdings" w:hint="default"/>
+      </w:rPr>
+    </w:lvl>
+    <w:lvl w:ilvl="6" w:tplc="042A0001" w:tentative="1">
+      <w:start w:val="1"/>
+      <w:numFmt w:val="bullet"/>
+      <w:lvlText w:val=""/>
+      <w:lvlJc w:val="left"/>
+      <w:pPr>
+        <w:ind w:left="4680" w:hanging="360"/>
+      </w:pPr>
+      <w:rPr>
+        <w:rFonts w:ascii="Symbol" w:hAnsi="Symbol" w:hint="default"/>
+      </w:rPr>
+    </w:lvl>
+    <w:lvl w:ilvl="7" w:tplc="042A0003" w:tentative="1">
+      <w:start w:val="1"/>
+      <w:numFmt w:val="bullet"/>
+      <w:lvlText w:val="o"/>
+      <w:lvlJc w:val="left"/>
+      <w:pPr>
+        <w:ind w:left="5400" w:hanging="360"/>
+      </w:pPr>
+      <w:rPr>
+        <w:rFonts w:ascii="Courier New" w:hAnsi="Courier New" w:cs="Courier New" w:hint="default"/>
+      </w:rPr>
+    </w:lvl>
+    <w:lvl w:ilvl="8" w:tplc="042A0005" w:tentative="1">
+      <w:start w:val="1"/>
+      <w:numFmt w:val="bullet"/>
+      <w:lvlText w:val=""/>
+      <w:lvlJc w:val="left"/>
+      <w:pPr>
+        <w:ind w:left="6120" w:hanging="360"/>
+      </w:pPr>
+      <w:rPr>
+        <w:rFonts w:ascii="Wingdings" w:hAnsi="Wingdings" w:hint="default"/>
+      </w:rPr>
+    </w:lvl>
+  </w:abstractNum>
+  <w:abstractNum w:abstractNumId="2" w15:restartNumberingAfterBreak="0">
+    <w:nsid w:val="2E8D2528"/>
+    <w:multiLevelType w:val="hybridMultilevel"/>
+    <w:tmpl w:val="2EE8E784"/>
+    <w:lvl w:ilvl="0" w:tplc="AE08ED22">
+      <w:start w:val="1"/>
+      <w:numFmt w:val="bullet"/>
+      <w:lvlText w:val="↦"/>
+      <w:lvlJc w:val="left"/>
+      <w:pPr>
+        <w:ind w:left="720" w:hanging="360"/>
+      </w:pPr>
+      <w:rPr>
+        <w:rFonts w:ascii="Cambria" w:hAnsi="Cambria" w:hint="default"/>
+      </w:rPr>
+    </w:lvl>
+    <w:lvl w:ilvl="1" w:tplc="042A0003" w:tentative="1">
+      <w:start w:val="1"/>
+      <w:numFmt w:val="bullet"/>
+      <w:lvlText w:val="o"/>
+      <w:lvlJc w:val="left"/>
+      <w:pPr>
+        <w:ind w:left="1440" w:hanging="360"/>
+      </w:pPr>
+      <w:rPr>
+        <w:rFonts w:ascii="Courier New" w:hAnsi="Courier New" w:cs="Courier New" w:hint="default"/>
+      </w:rPr>
+    </w:lvl>
+    <w:lvl w:ilvl="2" w:tplc="042A0005" w:tentative="1">
+      <w:start w:val="1"/>
+      <w:numFmt w:val="bullet"/>
+      <w:lvlText w:val=""/>
+      <w:lvlJc w:val="left"/>
+      <w:pPr>
+        <w:ind w:left="2160" w:hanging="360"/>
+      </w:pPr>
+      <w:rPr>
+        <w:rFonts w:ascii="Wingdings" w:hAnsi="Wingdings" w:hint="default"/>
+      </w:rPr>
+    </w:lvl>
+    <w:lvl w:ilvl="3" w:tplc="042A0001" w:tentative="1">
+      <w:start w:val="1"/>
+      <w:numFmt w:val="bullet"/>
+      <w:lvlText w:val=""/>
+      <w:lvlJc w:val="left"/>
+      <w:pPr>
+        <w:ind w:left="2880" w:hanging="360"/>
+      </w:pPr>
+      <w:rPr>
+        <w:rFonts w:ascii="Symbol" w:hAnsi="Symbol" w:hint="default"/>
+      </w:rPr>
+    </w:lvl>
+    <w:lvl w:ilvl="4" w:tplc="042A0003" w:tentative="1">
+      <w:start w:val="1"/>
+      <w:numFmt w:val="bullet"/>
+      <w:lvlText w:val="o"/>
+      <w:lvlJc w:val="left"/>
+      <w:pPr>
+        <w:ind w:left="3600" w:hanging="360"/>
+      </w:pPr>
+      <w:rPr>
+        <w:rFonts w:ascii="Courier New" w:hAnsi="Courier New" w:cs="Courier New" w:hint="default"/>
+      </w:rPr>
+    </w:lvl>
+    <w:lvl w:ilvl="5" w:tplc="042A0005" w:tentative="1">
+      <w:start w:val="1"/>
+      <w:numFmt w:val="bullet"/>
+      <w:lvlText w:val=""/>
+      <w:lvlJc w:val="left"/>
+      <w:pPr>
+        <w:ind w:left="4320" w:hanging="360"/>
+      </w:pPr>
+      <w:rPr>
+        <w:rFonts w:ascii="Wingdings" w:hAnsi="Wingdings" w:hint="default"/>
+      </w:rPr>
+    </w:lvl>
+    <w:lvl w:ilvl="6" w:tplc="042A0001" w:tentative="1">
+      <w:start w:val="1"/>
+      <w:numFmt w:val="bullet"/>
+      <w:lvlText w:val=""/>
+      <w:lvlJc w:val="left"/>
+      <w:pPr>
+        <w:ind w:left="5040" w:hanging="360"/>
+      </w:pPr>
+      <w:rPr>
+        <w:rFonts w:ascii="Symbol" w:hAnsi="Symbol" w:hint="default"/>
+      </w:rPr>
+    </w:lvl>
+    <w:lvl w:ilvl="7" w:tplc="042A0003" w:tentative="1">
+      <w:start w:val="1"/>
+      <w:numFmt w:val="bullet"/>
+      <w:lvlText w:val="o"/>
+      <w:lvlJc w:val="left"/>
+      <w:pPr>
+        <w:ind w:left="5760" w:hanging="360"/>
+      </w:pPr>
+      <w:rPr>
+        <w:rFonts w:ascii="Courier New" w:hAnsi="Courier New" w:cs="Courier New" w:hint="default"/>
+      </w:rPr>
+    </w:lvl>
+    <w:lvl w:ilvl="8" w:tplc="042A0005" w:tentative="1">
+      <w:start w:val="1"/>
+      <w:numFmt w:val="bullet"/>
+      <w:lvlText w:val=""/>
+      <w:lvlJc w:val="left"/>
+      <w:pPr>
+        <w:ind w:left="6480" w:hanging="360"/>
+      </w:pPr>
+      <w:rPr>
+        <w:rFonts w:ascii="Wingdings" w:hAnsi="Wingdings" w:hint="default"/>
+      </w:rPr>
+    </w:lvl>
+  </w:abstractNum>
+  <w:abstractNum w:abstractNumId="3" w15:restartNumberingAfterBreak="0">
     <w:nsid w:val="39A001C2"/>
     <w:multiLevelType w:val="hybridMultilevel"/>
     <w:tmpl w:val="17E8A10C"/>
@@ -3717,7 +4285,7 @@
       </w:rPr>
     </w:lvl>
   </w:abstractNum>
-  <w:abstractNum w:abstractNumId="2" w15:restartNumberingAfterBreak="0">
+  <w:abstractNum w:abstractNumId="4" w15:restartNumberingAfterBreak="0">
     <w:nsid w:val="3C827ACC"/>
     <w:multiLevelType w:val="hybridMultilevel"/>
     <w:tmpl w:val="8280F06E"/>
@@ -3830,10 +4398,10 @@
       </w:rPr>
     </w:lvl>
   </w:abstractNum>
-  <w:abstractNum w:abstractNumId="3" w15:restartNumberingAfterBreak="0">
+  <w:abstractNum w:abstractNumId="5" w15:restartNumberingAfterBreak="0">
     <w:nsid w:val="3C887774"/>
     <w:multiLevelType w:val="hybridMultilevel"/>
-    <w:tmpl w:val="AA88AF60"/>
+    <w:tmpl w:val="B81A42BA"/>
     <w:lvl w:ilvl="0" w:tplc="AE08ED22">
       <w:start w:val="1"/>
       <w:numFmt w:val="bullet"/>
@@ -3943,7 +4511,7 @@
       </w:rPr>
     </w:lvl>
   </w:abstractNum>
-  <w:abstractNum w:abstractNumId="4" w15:restartNumberingAfterBreak="0">
+  <w:abstractNum w:abstractNumId="6" w15:restartNumberingAfterBreak="0">
     <w:nsid w:val="408D2D7A"/>
     <w:multiLevelType w:val="hybridMultilevel"/>
     <w:tmpl w:val="BCFE0A78"/>
@@ -4056,7 +4624,7 @@
       </w:rPr>
     </w:lvl>
   </w:abstractNum>
-  <w:abstractNum w:abstractNumId="5" w15:restartNumberingAfterBreak="0">
+  <w:abstractNum w:abstractNumId="7" w15:restartNumberingAfterBreak="0">
     <w:nsid w:val="425A3957"/>
     <w:multiLevelType w:val="hybridMultilevel"/>
     <w:tmpl w:val="F9F6128C"/>
@@ -4169,7 +4737,7 @@
       </w:rPr>
     </w:lvl>
   </w:abstractNum>
-  <w:abstractNum w:abstractNumId="6" w15:restartNumberingAfterBreak="0">
+  <w:abstractNum w:abstractNumId="8" w15:restartNumberingAfterBreak="0">
     <w:nsid w:val="4B8158C4"/>
     <w:multiLevelType w:val="hybridMultilevel"/>
     <w:tmpl w:val="301026B8"/>
@@ -4282,7 +4850,7 @@
       </w:rPr>
     </w:lvl>
   </w:abstractNum>
-  <w:abstractNum w:abstractNumId="7" w15:restartNumberingAfterBreak="0">
+  <w:abstractNum w:abstractNumId="9" w15:restartNumberingAfterBreak="0">
     <w:nsid w:val="5E035D3A"/>
     <w:multiLevelType w:val="hybridMultilevel"/>
     <w:tmpl w:val="77ECF304"/>
@@ -4395,7 +4963,7 @@
       </w:rPr>
     </w:lvl>
   </w:abstractNum>
-  <w:abstractNum w:abstractNumId="8" w15:restartNumberingAfterBreak="0">
+  <w:abstractNum w:abstractNumId="10" w15:restartNumberingAfterBreak="0">
     <w:nsid w:val="79D94B79"/>
     <w:multiLevelType w:val="hybridMultilevel"/>
     <w:tmpl w:val="42B22B44"/>
@@ -4508,32 +5076,154 @@
       </w:rPr>
     </w:lvl>
   </w:abstractNum>
+  <w:abstractNum w:abstractNumId="11" w15:restartNumberingAfterBreak="0">
+    <w:nsid w:val="7F3904BA"/>
+    <w:multiLevelType w:val="hybridMultilevel"/>
+    <w:tmpl w:val="28628FAA"/>
+    <w:lvl w:ilvl="0" w:tplc="AE08ED22">
+      <w:start w:val="1"/>
+      <w:numFmt w:val="bullet"/>
+      <w:lvlText w:val="↦"/>
+      <w:lvlJc w:val="left"/>
+      <w:pPr>
+        <w:ind w:left="2520" w:hanging="360"/>
+      </w:pPr>
+      <w:rPr>
+        <w:rFonts w:ascii="Cambria" w:hAnsi="Cambria" w:hint="default"/>
+      </w:rPr>
+    </w:lvl>
+    <w:lvl w:ilvl="1" w:tplc="042A0003" w:tentative="1">
+      <w:start w:val="1"/>
+      <w:numFmt w:val="bullet"/>
+      <w:lvlText w:val="o"/>
+      <w:lvlJc w:val="left"/>
+      <w:pPr>
+        <w:ind w:left="3240" w:hanging="360"/>
+      </w:pPr>
+      <w:rPr>
+        <w:rFonts w:ascii="Courier New" w:hAnsi="Courier New" w:cs="Courier New" w:hint="default"/>
+      </w:rPr>
+    </w:lvl>
+    <w:lvl w:ilvl="2" w:tplc="042A0005" w:tentative="1">
+      <w:start w:val="1"/>
+      <w:numFmt w:val="bullet"/>
+      <w:lvlText w:val=""/>
+      <w:lvlJc w:val="left"/>
+      <w:pPr>
+        <w:ind w:left="3960" w:hanging="360"/>
+      </w:pPr>
+      <w:rPr>
+        <w:rFonts w:ascii="Wingdings" w:hAnsi="Wingdings" w:hint="default"/>
+      </w:rPr>
+    </w:lvl>
+    <w:lvl w:ilvl="3" w:tplc="042A0001" w:tentative="1">
+      <w:start w:val="1"/>
+      <w:numFmt w:val="bullet"/>
+      <w:lvlText w:val=""/>
+      <w:lvlJc w:val="left"/>
+      <w:pPr>
+        <w:ind w:left="4680" w:hanging="360"/>
+      </w:pPr>
+      <w:rPr>
+        <w:rFonts w:ascii="Symbol" w:hAnsi="Symbol" w:hint="default"/>
+      </w:rPr>
+    </w:lvl>
+    <w:lvl w:ilvl="4" w:tplc="042A0003" w:tentative="1">
+      <w:start w:val="1"/>
+      <w:numFmt w:val="bullet"/>
+      <w:lvlText w:val="o"/>
+      <w:lvlJc w:val="left"/>
+      <w:pPr>
+        <w:ind w:left="5400" w:hanging="360"/>
+      </w:pPr>
+      <w:rPr>
+        <w:rFonts w:ascii="Courier New" w:hAnsi="Courier New" w:cs="Courier New" w:hint="default"/>
+      </w:rPr>
+    </w:lvl>
+    <w:lvl w:ilvl="5" w:tplc="042A0005" w:tentative="1">
+      <w:start w:val="1"/>
+      <w:numFmt w:val="bullet"/>
+      <w:lvlText w:val=""/>
+      <w:lvlJc w:val="left"/>
+      <w:pPr>
+        <w:ind w:left="6120" w:hanging="360"/>
+      </w:pPr>
+      <w:rPr>
+        <w:rFonts w:ascii="Wingdings" w:hAnsi="Wingdings" w:hint="default"/>
+      </w:rPr>
+    </w:lvl>
+    <w:lvl w:ilvl="6" w:tplc="042A0001" w:tentative="1">
+      <w:start w:val="1"/>
+      <w:numFmt w:val="bullet"/>
+      <w:lvlText w:val=""/>
+      <w:lvlJc w:val="left"/>
+      <w:pPr>
+        <w:ind w:left="6840" w:hanging="360"/>
+      </w:pPr>
+      <w:rPr>
+        <w:rFonts w:ascii="Symbol" w:hAnsi="Symbol" w:hint="default"/>
+      </w:rPr>
+    </w:lvl>
+    <w:lvl w:ilvl="7" w:tplc="042A0003" w:tentative="1">
+      <w:start w:val="1"/>
+      <w:numFmt w:val="bullet"/>
+      <w:lvlText w:val="o"/>
+      <w:lvlJc w:val="left"/>
+      <w:pPr>
+        <w:ind w:left="7560" w:hanging="360"/>
+      </w:pPr>
+      <w:rPr>
+        <w:rFonts w:ascii="Courier New" w:hAnsi="Courier New" w:cs="Courier New" w:hint="default"/>
+      </w:rPr>
+    </w:lvl>
+    <w:lvl w:ilvl="8" w:tplc="042A0005" w:tentative="1">
+      <w:start w:val="1"/>
+      <w:numFmt w:val="bullet"/>
+      <w:lvlText w:val=""/>
+      <w:lvlJc w:val="left"/>
+      <w:pPr>
+        <w:ind w:left="8280" w:hanging="360"/>
+      </w:pPr>
+      <w:rPr>
+        <w:rFonts w:ascii="Wingdings" w:hAnsi="Wingdings" w:hint="default"/>
+      </w:rPr>
+    </w:lvl>
+  </w:abstractNum>
   <w:num w:numId="1">
-    <w:abstractNumId w:val="4"/>
+    <w:abstractNumId w:val="6"/>
   </w:num>
   <w:num w:numId="2">
-    <w:abstractNumId w:val="2"/>
+    <w:abstractNumId w:val="4"/>
   </w:num>
   <w:num w:numId="3">
     <w:abstractNumId w:val="0"/>
   </w:num>
   <w:num w:numId="4">
-    <w:abstractNumId w:val="6"/>
+    <w:abstractNumId w:val="8"/>
   </w:num>
   <w:num w:numId="5">
+    <w:abstractNumId w:val="7"/>
+  </w:num>
+  <w:num w:numId="6">
+    <w:abstractNumId w:val="9"/>
+  </w:num>
+  <w:num w:numId="7">
+    <w:abstractNumId w:val="10"/>
+  </w:num>
+  <w:num w:numId="8">
+    <w:abstractNumId w:val="3"/>
+  </w:num>
+  <w:num w:numId="9">
     <w:abstractNumId w:val="5"/>
   </w:num>
-  <w:num w:numId="6">
-    <w:abstractNumId w:val="7"/>
+  <w:num w:numId="10">
+    <w:abstractNumId w:val="11"/>
   </w:num>
-  <w:num w:numId="7">
-    <w:abstractNumId w:val="8"/>
+  <w:num w:numId="11">
+    <w:abstractNumId w:val="2"/>
   </w:num>
-  <w:num w:numId="8">
+  <w:num w:numId="12">
     <w:abstractNumId w:val="1"/>
-  </w:num>
-  <w:num w:numId="9">
-    <w:abstractNumId w:val="3"/>
   </w:num>
 </w:numbering>
 </file>

</xml_diff>

<commit_message>
Update queries @ format report
</commit_message>
<xml_diff>
--- a/Report issues.docx
+++ b/Report issues.docx
@@ -642,36 +642,164 @@
           <w:rFonts w:ascii="Cambria" w:hAnsi="Cambria"/>
           <w:b/>
           <w:bCs/>
+          <w:color w:val="FF0000"/>
+          <w:sz w:val="26"/>
+          <w:szCs w:val="26"/>
+        </w:rPr>
+        <w:t>customers</w:t>
+      </w:r>
+      <w:r>
+        <w:rPr>
+          <w:rFonts w:ascii="Cambria" w:hAnsi="Cambria"/>
+          <w:color w:val="FF0000"/>
+          <w:sz w:val="26"/>
+          <w:szCs w:val="26"/>
+        </w:rPr>
+        <w:t> </w:t>
+      </w:r>
+      <w:r>
+        <w:rPr>
+          <w:rFonts w:ascii="Cambria" w:hAnsi="Cambria"/>
+          <w:sz w:val="26"/>
+          <w:szCs w:val="26"/>
+        </w:rPr>
+        <w:t xml:space="preserve">table </w:t>
+      </w:r>
+      <w:r>
+        <w:rPr>
+          <w:rFonts w:ascii="Cambria" w:hAnsi="Cambria"/>
+          <w:sz w:val="26"/>
+          <w:szCs w:val="26"/>
+        </w:rPr>
+        <w:t xml:space="preserve">stores </w:t>
+      </w:r>
+      <w:r>
+        <w:rPr>
+          <w:rFonts w:ascii="Cambria" w:hAnsi="Cambria"/>
+          <w:sz w:val="26"/>
+          <w:szCs w:val="26"/>
+        </w:rPr>
+        <w:t xml:space="preserve">customers </w:t>
+      </w:r>
+      <w:r>
+        <w:rPr>
+          <w:rFonts w:ascii="Cambria" w:hAnsi="Cambria"/>
+          <w:sz w:val="26"/>
+          <w:szCs w:val="26"/>
+        </w:rPr>
+        <w:t>booking tickets</w:t>
+      </w:r>
+      <w:r>
+        <w:rPr>
+          <w:rFonts w:ascii="Cambria" w:hAnsi="Cambria"/>
+          <w:sz w:val="26"/>
+          <w:szCs w:val="26"/>
+        </w:rPr>
+        <w:t xml:space="preserve">. </w:t>
+      </w:r>
+      <w:r>
+        <w:rPr>
+          <w:rFonts w:ascii="Cambria" w:hAnsi="Cambria"/>
+          <w:sz w:val="26"/>
+          <w:szCs w:val="26"/>
+        </w:rPr>
+        <w:t>Only l</w:t>
+      </w:r>
+      <w:r>
+        <w:rPr>
+          <w:rFonts w:ascii="Cambria" w:hAnsi="Cambria"/>
+          <w:sz w:val="26"/>
+          <w:szCs w:val="26"/>
+        </w:rPr>
+        <w:t xml:space="preserve">ast name and address id </w:t>
+      </w:r>
+      <w:r>
+        <w:rPr>
+          <w:rFonts w:ascii="Cambria" w:hAnsi="Cambria"/>
+          <w:sz w:val="26"/>
+          <w:szCs w:val="26"/>
+        </w:rPr>
+        <w:t xml:space="preserve">fields are </w:t>
+      </w:r>
+      <w:r>
+        <w:rPr>
+          <w:rFonts w:ascii="Cambria" w:hAnsi="Cambria"/>
+          <w:sz w:val="26"/>
+          <w:szCs w:val="26"/>
+        </w:rPr>
+        <w:t>optional</w:t>
+      </w:r>
+      <w:r>
+        <w:rPr>
+          <w:rFonts w:ascii="Cambria" w:hAnsi="Cambria"/>
+          <w:sz w:val="26"/>
+          <w:szCs w:val="26"/>
+        </w:rPr>
+        <w:t>.</w:t>
+      </w:r>
+    </w:p>
+    <w:p>
+      <w:pPr>
+        <w:ind w:left="-270"/>
+        <w:jc w:val="both"/>
+        <w:rPr>
+          <w:rFonts w:ascii="Cambria" w:hAnsi="Cambria"/>
+          <w:sz w:val="26"/>
+          <w:szCs w:val="26"/>
+        </w:rPr>
+      </w:pPr>
+      <w:r>
+        <w:rPr>
+          <w:rFonts w:ascii="Cambria" w:hAnsi="Cambria"/>
+          <w:sz w:val="26"/>
+          <w:szCs w:val="26"/>
+        </w:rPr>
+        <w:t xml:space="preserve">The </w:t>
+      </w:r>
+      <w:r>
+        <w:rPr>
+          <w:rFonts w:ascii="Cambria" w:hAnsi="Cambria"/>
+          <w:b/>
+          <w:bCs/>
           <w:i/>
           <w:iCs/>
-          <w:sz w:val="26"/>
-          <w:szCs w:val="26"/>
-        </w:rPr>
-        <w:t>films</w:t>
-      </w:r>
-      <w:r>
-        <w:rPr>
-          <w:rFonts w:ascii="Cambria" w:hAnsi="Cambria"/>
-          <w:sz w:val="26"/>
-          <w:szCs w:val="26"/>
-        </w:rPr>
-        <w:t xml:space="preserve"> table contains data about films which will be shown in the </w:t>
-      </w:r>
-      <w:r>
-        <w:rPr>
-          <w:rFonts w:ascii="Cambria" w:hAnsi="Cambria"/>
-          <w:sz w:val="26"/>
-          <w:szCs w:val="26"/>
-        </w:rPr>
-        <w:t>cinema</w:t>
-      </w:r>
-      <w:r>
-        <w:rPr>
-          <w:rFonts w:ascii="Cambria" w:hAnsi="Cambria"/>
-          <w:sz w:val="26"/>
-          <w:szCs w:val="26"/>
-        </w:rPr>
-        <w:t>. The only mandatory data is title.</w:t>
+          <w:color w:val="FF0000"/>
+          <w:sz w:val="26"/>
+          <w:szCs w:val="26"/>
+        </w:rPr>
+        <w:t xml:space="preserve">addresses </w:t>
+      </w:r>
+      <w:r>
+        <w:rPr>
+          <w:rFonts w:ascii="Cambria" w:hAnsi="Cambria"/>
+          <w:sz w:val="26"/>
+          <w:szCs w:val="26"/>
+        </w:rPr>
+        <w:t>table</w:t>
+      </w:r>
+      <w:r>
+        <w:rPr>
+          <w:rFonts w:ascii="Cambria" w:hAnsi="Cambria"/>
+          <w:sz w:val="26"/>
+          <w:szCs w:val="26"/>
+        </w:rPr>
+        <w:t xml:space="preserve"> stores addresses of customers</w:t>
+      </w:r>
+      <w:r>
+        <w:rPr>
+          <w:rFonts w:ascii="Cambria" w:hAnsi="Cambria"/>
+          <w:sz w:val="26"/>
+          <w:szCs w:val="26"/>
+        </w:rPr>
+        <w:t xml:space="preserve"> with each one assigned to one customer</w:t>
+      </w:r>
+      <w:r>
+        <w:rPr>
+          <w:rFonts w:ascii="Cambria" w:hAnsi="Cambria"/>
+          <w:sz w:val="26"/>
+          <w:szCs w:val="26"/>
+        </w:rPr>
+        <w:t>. Only id field is mandatory.</w:t>
       </w:r>
     </w:p>
     <w:p>
@@ -690,7 +818,7 @@
           <w:sz w:val="26"/>
           <w:szCs w:val="26"/>
         </w:rPr>
-        <w:t xml:space="preserve">The </w:t>
+        <w:t>The </w:t>
       </w:r>
       <w:r>
         <w:rPr>
@@ -699,18 +827,136 @@
           <w:bCs/>
           <w:i/>
           <w:iCs/>
-          <w:sz w:val="26"/>
-          <w:szCs w:val="26"/>
-        </w:rPr>
-        <w:t>auditorium</w:t>
-      </w:r>
-      <w:r>
-        <w:rPr>
-          <w:rFonts w:ascii="Cambria" w:hAnsi="Cambria"/>
-          <w:sz w:val="26"/>
-          <w:szCs w:val="26"/>
-        </w:rPr>
-        <w:t xml:space="preserve"> table identifies all auditoriums in the cinema. All data is mandatory.</w:t>
+          <w:color w:val="FF0000"/>
+          <w:sz w:val="26"/>
+          <w:szCs w:val="26"/>
+        </w:rPr>
+        <w:t>films</w:t>
+      </w:r>
+      <w:r>
+        <w:rPr>
+          <w:rFonts w:ascii="Cambria" w:hAnsi="Cambria"/>
+          <w:color w:val="FF0000"/>
+          <w:sz w:val="26"/>
+          <w:szCs w:val="26"/>
+        </w:rPr>
+        <w:t> </w:t>
+      </w:r>
+      <w:r>
+        <w:rPr>
+          <w:rFonts w:ascii="Cambria" w:hAnsi="Cambria"/>
+          <w:sz w:val="26"/>
+          <w:szCs w:val="26"/>
+        </w:rPr>
+        <w:t xml:space="preserve">table </w:t>
+      </w:r>
+      <w:r>
+        <w:rPr>
+          <w:rFonts w:ascii="Cambria" w:hAnsi="Cambria"/>
+          <w:sz w:val="26"/>
+          <w:szCs w:val="26"/>
+        </w:rPr>
+        <w:t>stores</w:t>
+      </w:r>
+      <w:r>
+        <w:rPr>
+          <w:rFonts w:ascii="Cambria" w:hAnsi="Cambria"/>
+          <w:sz w:val="26"/>
+          <w:szCs w:val="26"/>
+        </w:rPr>
+        <w:t xml:space="preserve"> films </w:t>
+      </w:r>
+      <w:r>
+        <w:rPr>
+          <w:rFonts w:ascii="Cambria" w:hAnsi="Cambria"/>
+          <w:sz w:val="26"/>
+          <w:szCs w:val="26"/>
+        </w:rPr>
+        <w:t xml:space="preserve">which are </w:t>
+      </w:r>
+      <w:r>
+        <w:rPr>
+          <w:rFonts w:ascii="Cambria" w:hAnsi="Cambria"/>
+          <w:sz w:val="26"/>
+          <w:szCs w:val="26"/>
+        </w:rPr>
+        <w:t xml:space="preserve">shown in the </w:t>
+      </w:r>
+      <w:r>
+        <w:rPr>
+          <w:rFonts w:ascii="Cambria" w:hAnsi="Cambria"/>
+          <w:sz w:val="26"/>
+          <w:szCs w:val="26"/>
+        </w:rPr>
+        <w:t>cinema</w:t>
+      </w:r>
+      <w:r>
+        <w:rPr>
+          <w:rFonts w:ascii="Cambria" w:hAnsi="Cambria"/>
+          <w:sz w:val="26"/>
+          <w:szCs w:val="26"/>
+        </w:rPr>
+        <w:t xml:space="preserve">. </w:t>
+      </w:r>
+      <w:r>
+        <w:rPr>
+          <w:rFonts w:ascii="Cambria" w:hAnsi="Cambria"/>
+          <w:sz w:val="26"/>
+          <w:szCs w:val="26"/>
+        </w:rPr>
+        <w:t xml:space="preserve">The </w:t>
+      </w:r>
+      <w:proofErr w:type="spellStart"/>
+      <w:r>
+        <w:rPr>
+          <w:rFonts w:ascii="Cambria" w:hAnsi="Cambria"/>
+          <w:color w:val="0070C0"/>
+          <w:sz w:val="26"/>
+          <w:szCs w:val="26"/>
+        </w:rPr>
+        <w:t>length_min</w:t>
+      </w:r>
+      <w:proofErr w:type="spellEnd"/>
+      <w:r>
+        <w:rPr>
+          <w:rFonts w:ascii="Cambria" w:hAnsi="Cambria"/>
+          <w:color w:val="0070C0"/>
+          <w:sz w:val="26"/>
+          <w:szCs w:val="26"/>
+        </w:rPr>
+        <w:t xml:space="preserve"> </w:t>
+      </w:r>
+      <w:r>
+        <w:rPr>
+          <w:rFonts w:ascii="Cambria" w:hAnsi="Cambria"/>
+          <w:sz w:val="26"/>
+          <w:szCs w:val="26"/>
+        </w:rPr>
+        <w:t>is l</w:t>
+      </w:r>
+      <w:r>
+        <w:rPr>
+          <w:rFonts w:ascii="Cambria" w:hAnsi="Cambria"/>
+          <w:sz w:val="26"/>
+          <w:szCs w:val="26"/>
+        </w:rPr>
+        <w:t xml:space="preserve">ength of </w:t>
+      </w:r>
+      <w:r>
+        <w:rPr>
+          <w:rFonts w:ascii="Cambria" w:hAnsi="Cambria"/>
+          <w:sz w:val="26"/>
+          <w:szCs w:val="26"/>
+        </w:rPr>
+        <w:t xml:space="preserve">a </w:t>
+      </w:r>
+      <w:r>
+        <w:rPr>
+          <w:rFonts w:ascii="Cambria" w:hAnsi="Cambria"/>
+          <w:sz w:val="26"/>
+          <w:szCs w:val="26"/>
+        </w:rPr>
+        <w:t>film in minute. All fields are mandatory.</w:t>
       </w:r>
     </w:p>
     <w:p>
@@ -729,7 +975,7 @@
           <w:sz w:val="26"/>
           <w:szCs w:val="26"/>
         </w:rPr>
-        <w:t>The </w:t>
+        <w:t xml:space="preserve">The </w:t>
       </w:r>
       <w:r>
         <w:rPr>
@@ -738,18 +984,160 @@
           <w:bCs/>
           <w:i/>
           <w:iCs/>
-          <w:sz w:val="26"/>
-          <w:szCs w:val="26"/>
-        </w:rPr>
-        <w:t>screening</w:t>
-      </w:r>
-      <w:r>
-        <w:rPr>
-          <w:rFonts w:ascii="Cambria" w:hAnsi="Cambria"/>
-          <w:sz w:val="26"/>
-          <w:szCs w:val="26"/>
-        </w:rPr>
-        <w:t> table contains data of all screenings and all fields are mandatory. A screening must have a related movie, auditorium and start time. We can’t have two showings in same auditorium at the same time.</w:t>
+          <w:color w:val="FF0000"/>
+          <w:sz w:val="26"/>
+          <w:szCs w:val="26"/>
+        </w:rPr>
+        <w:t>auditorium</w:t>
+      </w:r>
+      <w:r>
+        <w:rPr>
+          <w:rFonts w:ascii="Cambria" w:hAnsi="Cambria"/>
+          <w:color w:val="FF0000"/>
+          <w:sz w:val="26"/>
+          <w:szCs w:val="26"/>
+        </w:rPr>
+        <w:t xml:space="preserve"> </w:t>
+      </w:r>
+      <w:r>
+        <w:rPr>
+          <w:rFonts w:ascii="Cambria" w:hAnsi="Cambria"/>
+          <w:sz w:val="26"/>
+          <w:szCs w:val="26"/>
+        </w:rPr>
+        <w:t xml:space="preserve">table </w:t>
+      </w:r>
+      <w:r>
+        <w:rPr>
+          <w:rFonts w:ascii="Cambria" w:hAnsi="Cambria"/>
+          <w:sz w:val="26"/>
+          <w:szCs w:val="26"/>
+        </w:rPr>
+        <w:t>stores</w:t>
+      </w:r>
+      <w:r>
+        <w:rPr>
+          <w:rFonts w:ascii="Cambria" w:hAnsi="Cambria"/>
+          <w:sz w:val="26"/>
+          <w:szCs w:val="26"/>
+        </w:rPr>
+        <w:t xml:space="preserve"> data of</w:t>
+      </w:r>
+      <w:r>
+        <w:rPr>
+          <w:rFonts w:ascii="Cambria" w:hAnsi="Cambria"/>
+          <w:sz w:val="26"/>
+          <w:szCs w:val="26"/>
+        </w:rPr>
+        <w:t xml:space="preserve"> all auditoriums in the cinema. </w:t>
+      </w:r>
+      <w:r>
+        <w:rPr>
+          <w:rFonts w:ascii="Cambria" w:hAnsi="Cambria"/>
+          <w:sz w:val="26"/>
+          <w:szCs w:val="26"/>
+        </w:rPr>
+        <w:t xml:space="preserve">The </w:t>
+      </w:r>
+      <w:proofErr w:type="spellStart"/>
+      <w:r>
+        <w:rPr>
+          <w:rFonts w:ascii="Cambria" w:hAnsi="Cambria"/>
+          <w:color w:val="4472C4" w:themeColor="accent1"/>
+          <w:sz w:val="26"/>
+          <w:szCs w:val="26"/>
+        </w:rPr>
+        <w:t>no_seats</w:t>
+      </w:r>
+      <w:proofErr w:type="spellEnd"/>
+      <w:r>
+        <w:rPr>
+          <w:rFonts w:ascii="Cambria" w:hAnsi="Cambria"/>
+          <w:color w:val="4472C4" w:themeColor="accent1"/>
+          <w:sz w:val="26"/>
+          <w:szCs w:val="26"/>
+        </w:rPr>
+        <w:t xml:space="preserve"> </w:t>
+      </w:r>
+      <w:r>
+        <w:rPr>
+          <w:rFonts w:ascii="Cambria" w:hAnsi="Cambria"/>
+          <w:sz w:val="26"/>
+          <w:szCs w:val="26"/>
+        </w:rPr>
+        <w:t>is n</w:t>
+      </w:r>
+      <w:r>
+        <w:rPr>
+          <w:rFonts w:ascii="Cambria" w:hAnsi="Cambria"/>
+          <w:sz w:val="26"/>
+          <w:szCs w:val="26"/>
+        </w:rPr>
+        <w:t xml:space="preserve">umber of seats in </w:t>
+      </w:r>
+      <w:r>
+        <w:rPr>
+          <w:rFonts w:ascii="Cambria" w:hAnsi="Cambria"/>
+          <w:sz w:val="26"/>
+          <w:szCs w:val="26"/>
+        </w:rPr>
+        <w:t>a</w:t>
+      </w:r>
+      <w:r>
+        <w:rPr>
+          <w:rFonts w:ascii="Cambria" w:hAnsi="Cambria"/>
+          <w:sz w:val="26"/>
+          <w:szCs w:val="26"/>
+        </w:rPr>
+        <w:t>n</w:t>
+      </w:r>
+      <w:r>
+        <w:rPr>
+          <w:rFonts w:ascii="Cambria" w:hAnsi="Cambria"/>
+          <w:sz w:val="26"/>
+          <w:szCs w:val="26"/>
+        </w:rPr>
+        <w:t xml:space="preserve"> auditorium. </w:t>
+      </w:r>
+      <w:r>
+        <w:rPr>
+          <w:rFonts w:ascii="Cambria" w:hAnsi="Cambria"/>
+          <w:sz w:val="26"/>
+          <w:szCs w:val="26"/>
+        </w:rPr>
+        <w:t xml:space="preserve">All </w:t>
+      </w:r>
+      <w:r>
+        <w:rPr>
+          <w:rFonts w:ascii="Cambria" w:hAnsi="Cambria"/>
+          <w:sz w:val="26"/>
+          <w:szCs w:val="26"/>
+        </w:rPr>
+        <w:t>fields</w:t>
+      </w:r>
+      <w:r>
+        <w:rPr>
+          <w:rFonts w:ascii="Cambria" w:hAnsi="Cambria"/>
+          <w:sz w:val="26"/>
+          <w:szCs w:val="26"/>
+        </w:rPr>
+        <w:t xml:space="preserve"> </w:t>
+      </w:r>
+      <w:r>
+        <w:rPr>
+          <w:rFonts w:ascii="Cambria" w:hAnsi="Cambria"/>
+          <w:sz w:val="26"/>
+          <w:szCs w:val="26"/>
+        </w:rPr>
+        <w:t>are</w:t>
+      </w:r>
+      <w:r>
+        <w:rPr>
+          <w:rFonts w:ascii="Cambria" w:hAnsi="Cambria"/>
+          <w:sz w:val="26"/>
+          <w:szCs w:val="26"/>
+        </w:rPr>
+        <w:t xml:space="preserve"> mandatory.</w:t>
       </w:r>
     </w:p>
     <w:p>
@@ -777,18 +1165,76 @@
           <w:bCs/>
           <w:i/>
           <w:iCs/>
-          <w:sz w:val="26"/>
-          <w:szCs w:val="26"/>
-        </w:rPr>
-        <w:t>seats</w:t>
-      </w:r>
-      <w:r>
-        <w:rPr>
-          <w:rFonts w:ascii="Cambria" w:hAnsi="Cambria"/>
-          <w:sz w:val="26"/>
-          <w:szCs w:val="26"/>
-        </w:rPr>
-        <w:t> table contains a list of all seats we have in auditoriums with each seat assigned to strictly one auditorium. All fields are mandatory.</w:t>
+          <w:color w:val="FF0000"/>
+          <w:sz w:val="26"/>
+          <w:szCs w:val="26"/>
+        </w:rPr>
+        <w:t>screening</w:t>
+      </w:r>
+      <w:r>
+        <w:rPr>
+          <w:rFonts w:ascii="Cambria" w:hAnsi="Cambria"/>
+          <w:color w:val="FF0000"/>
+          <w:sz w:val="26"/>
+          <w:szCs w:val="26"/>
+        </w:rPr>
+        <w:t> </w:t>
+      </w:r>
+      <w:r>
+        <w:rPr>
+          <w:rFonts w:ascii="Cambria" w:hAnsi="Cambria"/>
+          <w:sz w:val="26"/>
+          <w:szCs w:val="26"/>
+        </w:rPr>
+        <w:t xml:space="preserve">table </w:t>
+      </w:r>
+      <w:r>
+        <w:rPr>
+          <w:rFonts w:ascii="Cambria" w:hAnsi="Cambria"/>
+          <w:sz w:val="26"/>
+          <w:szCs w:val="26"/>
+        </w:rPr>
+        <w:t>stores</w:t>
+      </w:r>
+      <w:r>
+        <w:rPr>
+          <w:rFonts w:ascii="Cambria" w:hAnsi="Cambria"/>
+          <w:sz w:val="26"/>
+          <w:szCs w:val="26"/>
+        </w:rPr>
+        <w:t xml:space="preserve"> data of all screenings</w:t>
+      </w:r>
+      <w:r>
+        <w:rPr>
+          <w:rFonts w:ascii="Cambria" w:hAnsi="Cambria"/>
+          <w:sz w:val="26"/>
+          <w:szCs w:val="26"/>
+        </w:rPr>
+        <w:t xml:space="preserve"> which are identified by each unique pair of a film and an auditorium.</w:t>
+      </w:r>
+      <w:r>
+        <w:rPr>
+          <w:rFonts w:ascii="Cambria" w:hAnsi="Cambria"/>
+          <w:sz w:val="26"/>
+          <w:szCs w:val="26"/>
+        </w:rPr>
+        <w:t xml:space="preserve"> </w:t>
+      </w:r>
+      <w:r>
+        <w:rPr>
+          <w:rFonts w:ascii="Cambria" w:hAnsi="Cambria"/>
+          <w:sz w:val="26"/>
+          <w:szCs w:val="26"/>
+        </w:rPr>
+        <w:t>A</w:t>
+      </w:r>
+      <w:r>
+        <w:rPr>
+          <w:rFonts w:ascii="Cambria" w:hAnsi="Cambria"/>
+          <w:sz w:val="26"/>
+          <w:szCs w:val="26"/>
+        </w:rPr>
+        <w:t xml:space="preserve">ll fields are mandatory. </w:t>
       </w:r>
     </w:p>
     <w:p>
@@ -816,34 +1262,60 @@
           <w:bCs/>
           <w:i/>
           <w:iCs/>
-          <w:sz w:val="26"/>
-          <w:szCs w:val="26"/>
-        </w:rPr>
-        <w:t>customers</w:t>
-      </w:r>
-      <w:r>
-        <w:rPr>
-          <w:rFonts w:ascii="Cambria" w:hAnsi="Cambria"/>
-          <w:sz w:val="26"/>
-          <w:szCs w:val="26"/>
-        </w:rPr>
-        <w:t xml:space="preserve"> table lists all </w:t>
-      </w:r>
-      <w:r>
-        <w:rPr>
-          <w:rFonts w:ascii="Cambria" w:hAnsi="Cambria"/>
-          <w:sz w:val="26"/>
-          <w:szCs w:val="26"/>
-        </w:rPr>
-        <w:t>customers</w:t>
-      </w:r>
-      <w:r>
-        <w:rPr>
-          <w:rFonts w:ascii="Cambria" w:hAnsi="Cambria"/>
-          <w:sz w:val="26"/>
-          <w:szCs w:val="26"/>
-        </w:rPr>
-        <w:t xml:space="preserve"> using the system. All fields are mandatory.</w:t>
+          <w:color w:val="FF0000"/>
+          <w:sz w:val="26"/>
+          <w:szCs w:val="26"/>
+        </w:rPr>
+        <w:t>seats</w:t>
+      </w:r>
+      <w:r>
+        <w:rPr>
+          <w:rFonts w:ascii="Cambria" w:hAnsi="Cambria"/>
+          <w:color w:val="FF0000"/>
+          <w:sz w:val="26"/>
+          <w:szCs w:val="26"/>
+        </w:rPr>
+        <w:t> </w:t>
+      </w:r>
+      <w:r>
+        <w:rPr>
+          <w:rFonts w:ascii="Cambria" w:hAnsi="Cambria"/>
+          <w:sz w:val="26"/>
+          <w:szCs w:val="26"/>
+        </w:rPr>
+        <w:t xml:space="preserve">table </w:t>
+      </w:r>
+      <w:r>
+        <w:rPr>
+          <w:rFonts w:ascii="Cambria" w:hAnsi="Cambria"/>
+          <w:sz w:val="26"/>
+          <w:szCs w:val="26"/>
+        </w:rPr>
+        <w:t>stores</w:t>
+      </w:r>
+      <w:r>
+        <w:rPr>
+          <w:rFonts w:ascii="Cambria" w:hAnsi="Cambria"/>
+          <w:sz w:val="26"/>
+          <w:szCs w:val="26"/>
+        </w:rPr>
+        <w:t xml:space="preserve"> all </w:t>
+      </w:r>
+      <w:r>
+        <w:rPr>
+          <w:rFonts w:ascii="Cambria" w:hAnsi="Cambria"/>
+          <w:sz w:val="26"/>
+          <w:szCs w:val="26"/>
+        </w:rPr>
+        <w:t xml:space="preserve">the </w:t>
+      </w:r>
+      <w:r>
+        <w:rPr>
+          <w:rFonts w:ascii="Cambria" w:hAnsi="Cambria"/>
+          <w:sz w:val="26"/>
+          <w:szCs w:val="26"/>
+        </w:rPr>
+        <w:t>seats in auditoriums with each seat assigned to strictly one auditorium. All fields are mandatory.</w:t>
       </w:r>
     </w:p>
     <w:p>
@@ -871,18 +1343,149 @@
           <w:bCs/>
           <w:i/>
           <w:iCs/>
-          <w:sz w:val="26"/>
-          <w:szCs w:val="26"/>
-        </w:rPr>
-        <w:t xml:space="preserve">addresses </w:t>
-      </w:r>
-      <w:r>
-        <w:rPr>
-          <w:rFonts w:ascii="Cambria" w:hAnsi="Cambria"/>
-          <w:sz w:val="26"/>
-          <w:szCs w:val="26"/>
-        </w:rPr>
-        <w:t>table.</w:t>
+          <w:color w:val="FF0000"/>
+          <w:sz w:val="26"/>
+          <w:szCs w:val="26"/>
+        </w:rPr>
+        <w:t>bookings</w:t>
+      </w:r>
+      <w:r>
+        <w:rPr>
+          <w:rFonts w:ascii="Cambria" w:hAnsi="Cambria"/>
+          <w:color w:val="FF0000"/>
+          <w:sz w:val="26"/>
+          <w:szCs w:val="26"/>
+        </w:rPr>
+        <w:t xml:space="preserve"> </w:t>
+      </w:r>
+      <w:r>
+        <w:rPr>
+          <w:rFonts w:ascii="Cambria" w:hAnsi="Cambria"/>
+          <w:sz w:val="26"/>
+          <w:szCs w:val="26"/>
+        </w:rPr>
+        <w:t xml:space="preserve">table stores </w:t>
+      </w:r>
+      <w:r>
+        <w:rPr>
+          <w:rFonts w:ascii="Cambria" w:hAnsi="Cambria"/>
+          <w:sz w:val="26"/>
+          <w:szCs w:val="26"/>
+        </w:rPr>
+        <w:t xml:space="preserve">all </w:t>
+      </w:r>
+      <w:r>
+        <w:rPr>
+          <w:rFonts w:ascii="Cambria" w:hAnsi="Cambria"/>
+          <w:sz w:val="26"/>
+          <w:szCs w:val="26"/>
+        </w:rPr>
+        <w:t>the</w:t>
+      </w:r>
+      <w:r>
+        <w:rPr>
+          <w:rFonts w:ascii="Cambria" w:hAnsi="Cambria"/>
+          <w:sz w:val="26"/>
+          <w:szCs w:val="26"/>
+        </w:rPr>
+        <w:t xml:space="preserve"> ticket reservation</w:t>
+      </w:r>
+      <w:r>
+        <w:rPr>
+          <w:rFonts w:ascii="Cambria" w:hAnsi="Cambria"/>
+          <w:sz w:val="26"/>
+          <w:szCs w:val="26"/>
+        </w:rPr>
+        <w:t>s</w:t>
+      </w:r>
+      <w:r>
+        <w:rPr>
+          <w:rFonts w:ascii="Cambria" w:hAnsi="Cambria"/>
+          <w:sz w:val="26"/>
+          <w:szCs w:val="26"/>
+        </w:rPr>
+        <w:t xml:space="preserve"> with each one assign</w:t>
+      </w:r>
+      <w:r>
+        <w:rPr>
+          <w:rFonts w:ascii="Cambria" w:hAnsi="Cambria"/>
+          <w:sz w:val="26"/>
+          <w:szCs w:val="26"/>
+        </w:rPr>
+        <w:t>ed</w:t>
+      </w:r>
+      <w:r>
+        <w:rPr>
+          <w:rFonts w:ascii="Cambria" w:hAnsi="Cambria"/>
+          <w:sz w:val="26"/>
+          <w:szCs w:val="26"/>
+        </w:rPr>
+        <w:t xml:space="preserve"> to one customer and one screening.</w:t>
+      </w:r>
+      <w:r>
+        <w:rPr>
+          <w:rFonts w:ascii="Cambria" w:hAnsi="Cambria"/>
+          <w:sz w:val="26"/>
+          <w:szCs w:val="26"/>
+        </w:rPr>
+        <w:t xml:space="preserve"> </w:t>
+      </w:r>
+      <w:r>
+        <w:rPr>
+          <w:rFonts w:ascii="Cambria" w:hAnsi="Cambria"/>
+          <w:sz w:val="26"/>
+          <w:szCs w:val="26"/>
+        </w:rPr>
+        <w:t xml:space="preserve">If </w:t>
+      </w:r>
+      <w:r>
+        <w:rPr>
+          <w:rFonts w:ascii="Cambria" w:hAnsi="Cambria"/>
+          <w:sz w:val="26"/>
+          <w:szCs w:val="26"/>
+        </w:rPr>
+        <w:t xml:space="preserve">tickets were sold, the attribute </w:t>
+      </w:r>
+      <w:r>
+        <w:rPr>
+          <w:rFonts w:ascii="Cambria" w:hAnsi="Cambria"/>
+          <w:color w:val="0070C0"/>
+          <w:sz w:val="26"/>
+          <w:szCs w:val="26"/>
+        </w:rPr>
+        <w:t xml:space="preserve">paid </w:t>
+      </w:r>
+      <w:r>
+        <w:rPr>
+          <w:rFonts w:ascii="Cambria" w:hAnsi="Cambria"/>
+          <w:sz w:val="26"/>
+          <w:szCs w:val="26"/>
+        </w:rPr>
+        <w:t xml:space="preserve">would be set to </w:t>
+      </w:r>
+      <w:r>
+        <w:rPr>
+          <w:rFonts w:ascii="Cambria" w:hAnsi="Cambria"/>
+          <w:sz w:val="26"/>
+          <w:szCs w:val="26"/>
+        </w:rPr>
+        <w:t>1 (true)</w:t>
+      </w:r>
+      <w:r>
+        <w:rPr>
+          <w:rFonts w:ascii="Cambria" w:hAnsi="Cambria"/>
+          <w:sz w:val="26"/>
+          <w:szCs w:val="26"/>
+        </w:rPr>
+        <w:t xml:space="preserve">. </w:t>
+      </w:r>
+      <w:r>
+        <w:rPr>
+          <w:rFonts w:ascii="Cambria" w:hAnsi="Cambria"/>
+          <w:sz w:val="26"/>
+          <w:szCs w:val="26"/>
+        </w:rPr>
+        <w:t>All fields are mandatory.</w:t>
       </w:r>
     </w:p>
     <w:p>
@@ -903,6 +1506,7 @@
         </w:rPr>
         <w:t xml:space="preserve">The </w:t>
       </w:r>
+      <w:proofErr w:type="spellStart"/>
       <w:r>
         <w:rPr>
           <w:rFonts w:ascii="Cambria" w:hAnsi="Cambria"/>
@@ -910,88 +1514,17 @@
           <w:bCs/>
           <w:i/>
           <w:iCs/>
-          <w:sz w:val="26"/>
-          <w:szCs w:val="26"/>
-        </w:rPr>
-        <w:t>bookings</w:t>
-      </w:r>
-      <w:r>
-        <w:rPr>
-          <w:rFonts w:ascii="Cambria" w:hAnsi="Cambria"/>
-          <w:sz w:val="26"/>
-          <w:szCs w:val="26"/>
-        </w:rPr>
-        <w:t xml:space="preserve"> table stores data about </w:t>
-      </w:r>
-      <w:r>
-        <w:rPr>
-          <w:rFonts w:ascii="Cambria" w:hAnsi="Cambria"/>
-          <w:sz w:val="26"/>
-          <w:szCs w:val="26"/>
-        </w:rPr>
-        <w:t>all of</w:t>
-      </w:r>
-      <w:r>
-        <w:rPr>
-          <w:rFonts w:ascii="Cambria" w:hAnsi="Cambria"/>
-          <w:sz w:val="26"/>
-          <w:szCs w:val="26"/>
-        </w:rPr>
-        <w:t xml:space="preserve"> ticket reservation</w:t>
-      </w:r>
-      <w:r>
-        <w:rPr>
-          <w:rFonts w:ascii="Cambria" w:hAnsi="Cambria"/>
-          <w:sz w:val="26"/>
-          <w:szCs w:val="26"/>
-        </w:rPr>
-        <w:t>s</w:t>
-      </w:r>
-      <w:r>
-        <w:rPr>
-          <w:rFonts w:ascii="Cambria" w:hAnsi="Cambria"/>
-          <w:sz w:val="26"/>
-          <w:szCs w:val="26"/>
-        </w:rPr>
-        <w:t xml:space="preserve">. </w:t>
-      </w:r>
-      <w:r>
-        <w:rPr>
-          <w:rFonts w:ascii="Cambria" w:hAnsi="Cambria"/>
-          <w:sz w:val="26"/>
-          <w:szCs w:val="26"/>
-        </w:rPr>
-        <w:t>T</w:t>
-      </w:r>
-      <w:r>
-        <w:rPr>
-          <w:rFonts w:ascii="Cambria" w:hAnsi="Cambria"/>
-          <w:sz w:val="26"/>
-          <w:szCs w:val="26"/>
-        </w:rPr>
-        <w:t xml:space="preserve">he </w:t>
-      </w:r>
-      <w:proofErr w:type="spellStart"/>
-      <w:r>
-        <w:rPr>
-          <w:rFonts w:ascii="Cambria" w:hAnsi="Cambria"/>
-          <w:sz w:val="26"/>
-          <w:szCs w:val="26"/>
-        </w:rPr>
-        <w:t>customer_id</w:t>
+          <w:color w:val="FF0000"/>
+          <w:sz w:val="26"/>
+          <w:szCs w:val="26"/>
+        </w:rPr>
+        <w:t>reserved_seats</w:t>
       </w:r>
       <w:proofErr w:type="spellEnd"/>
       <w:r>
         <w:rPr>
           <w:rFonts w:ascii="Cambria" w:hAnsi="Cambria"/>
-          <w:sz w:val="26"/>
-          <w:szCs w:val="26"/>
-        </w:rPr>
-        <w:t xml:space="preserve"> would contain</w:t>
-      </w:r>
-      <w:r>
-        <w:rPr>
-          <w:rFonts w:ascii="Cambria" w:hAnsi="Cambria"/>
+          <w:color w:val="FF0000"/>
           <w:sz w:val="26"/>
           <w:szCs w:val="26"/>
         </w:rPr>
@@ -1003,88 +1536,31 @@
           <w:sz w:val="26"/>
           <w:szCs w:val="26"/>
         </w:rPr>
-        <w:t>id</w:t>
-      </w:r>
-      <w:r>
-        <w:rPr>
-          <w:rFonts w:ascii="Cambria" w:hAnsi="Cambria"/>
-          <w:sz w:val="26"/>
-          <w:szCs w:val="26"/>
-        </w:rPr>
-        <w:t xml:space="preserve"> of the customer</w:t>
-      </w:r>
-      <w:r>
-        <w:rPr>
-          <w:rFonts w:ascii="Cambria" w:hAnsi="Cambria"/>
-          <w:sz w:val="26"/>
-          <w:szCs w:val="26"/>
-        </w:rPr>
-        <w:t xml:space="preserve"> </w:t>
-      </w:r>
-      <w:r>
-        <w:rPr>
-          <w:rFonts w:ascii="Cambria" w:hAnsi="Cambria"/>
-          <w:sz w:val="26"/>
-          <w:szCs w:val="26"/>
-        </w:rPr>
-        <w:t>who books ticket</w:t>
-      </w:r>
-      <w:r>
-        <w:rPr>
-          <w:rFonts w:ascii="Cambria" w:hAnsi="Cambria"/>
-          <w:sz w:val="26"/>
-          <w:szCs w:val="26"/>
-        </w:rPr>
-        <w:t xml:space="preserve">. In the same way, if tickets were sold, the attribute paid would be set to True. </w:t>
-      </w:r>
-    </w:p>
-    <w:p>
-      <w:pPr>
-        <w:ind w:left="-270"/>
-        <w:jc w:val="both"/>
-        <w:rPr>
-          <w:rFonts w:ascii="Cambria" w:hAnsi="Cambria"/>
-          <w:sz w:val="26"/>
-          <w:szCs w:val="26"/>
-        </w:rPr>
-      </w:pPr>
-      <w:r>
-        <w:rPr>
-          <w:rFonts w:ascii="Cambria" w:hAnsi="Cambria"/>
-          <w:sz w:val="26"/>
-          <w:szCs w:val="26"/>
-        </w:rPr>
-        <w:t xml:space="preserve">The </w:t>
-      </w:r>
-      <w:proofErr w:type="spellStart"/>
-      <w:r>
-        <w:rPr>
-          <w:rFonts w:ascii="Cambria" w:hAnsi="Cambria"/>
-          <w:b/>
-          <w:bCs/>
-          <w:sz w:val="26"/>
-          <w:szCs w:val="26"/>
-        </w:rPr>
-        <w:t>reserved_seat</w:t>
-      </w:r>
-      <w:r>
-        <w:rPr>
-          <w:rFonts w:ascii="Cambria" w:hAnsi="Cambria"/>
-          <w:b/>
-          <w:bCs/>
-          <w:sz w:val="26"/>
-          <w:szCs w:val="26"/>
-        </w:rPr>
-        <w:t>s</w:t>
-      </w:r>
-      <w:proofErr w:type="spellEnd"/>
-      <w:r>
-        <w:rPr>
-          <w:rFonts w:ascii="Cambria" w:hAnsi="Cambria"/>
-          <w:sz w:val="26"/>
-          <w:szCs w:val="26"/>
-        </w:rPr>
-        <w:t xml:space="preserve"> table enables us to make a reservation or one payment for multiple seats. After the employee checks a few free seats on the interface, one record would be added to this table for each of them. </w:t>
+        <w:t xml:space="preserve">table </w:t>
+      </w:r>
+      <w:r>
+        <w:rPr>
+          <w:rFonts w:ascii="Cambria" w:hAnsi="Cambria"/>
+          <w:sz w:val="26"/>
+          <w:szCs w:val="26"/>
+        </w:rPr>
+        <w:t>stores all the seats which are reserved by booking. Therefore, each one</w:t>
+      </w:r>
+      <w:r>
+        <w:rPr>
+          <w:rFonts w:ascii="Cambria" w:hAnsi="Cambria"/>
+          <w:sz w:val="26"/>
+          <w:szCs w:val="26"/>
+        </w:rPr>
+        <w:t xml:space="preserve"> is assigned to one booking and one seat. </w:t>
+      </w:r>
+      <w:r>
+        <w:rPr>
+          <w:rFonts w:ascii="Cambria" w:hAnsi="Cambria"/>
+          <w:sz w:val="26"/>
+          <w:szCs w:val="26"/>
+        </w:rPr>
+        <w:t>All fields are mandatory.</w:t>
       </w:r>
     </w:p>
     <w:p>
@@ -1121,6 +1597,7 @@
           <w:bCs/>
           <w:i/>
           <w:iCs/>
+          <w:color w:val="4472C4" w:themeColor="accent1"/>
           <w:sz w:val="26"/>
           <w:szCs w:val="26"/>
         </w:rPr>
@@ -1129,10 +1606,19 @@
       <w:r>
         <w:rPr>
           <w:rFonts w:ascii="Cambria" w:hAnsi="Cambria"/>
-          <w:sz w:val="26"/>
-          <w:szCs w:val="26"/>
-        </w:rPr>
-        <w:t xml:space="preserve"> is t</w:t>
+          <w:color w:val="4472C4" w:themeColor="accent1"/>
+          <w:sz w:val="26"/>
+          <w:szCs w:val="26"/>
+        </w:rPr>
+        <w:t xml:space="preserve"> </w:t>
+      </w:r>
+      <w:r>
+        <w:rPr>
+          <w:rFonts w:ascii="Cambria" w:hAnsi="Cambria"/>
+          <w:sz w:val="26"/>
+          <w:szCs w:val="26"/>
+        </w:rPr>
+        <w:t>is t</w:t>
       </w:r>
       <w:r>
         <w:rPr>
@@ -1227,7 +1713,24 @@
           <w:sz w:val="26"/>
           <w:szCs w:val="26"/>
         </w:rPr>
-        <w:t xml:space="preserve">In customers table, </w:t>
+        <w:t xml:space="preserve">In </w:t>
+      </w:r>
+      <w:r>
+        <w:rPr>
+          <w:rFonts w:ascii="Cambria" w:hAnsi="Cambria"/>
+          <w:color w:val="FF0000"/>
+          <w:sz w:val="26"/>
+          <w:szCs w:val="26"/>
+        </w:rPr>
+        <w:t xml:space="preserve">customers </w:t>
+      </w:r>
+      <w:r>
+        <w:rPr>
+          <w:rFonts w:ascii="Cambria" w:hAnsi="Cambria"/>
+          <w:sz w:val="26"/>
+          <w:szCs w:val="26"/>
+        </w:rPr>
+        <w:t xml:space="preserve">table, </w:t>
       </w:r>
       <w:proofErr w:type="spellStart"/>
       <w:r>
@@ -1237,6 +1740,7 @@
           <w:bCs/>
           <w:i/>
           <w:iCs/>
+          <w:color w:val="4472C4" w:themeColor="accent1"/>
           <w:sz w:val="26"/>
           <w:szCs w:val="26"/>
         </w:rPr>
@@ -1249,7 +1753,24 @@
           <w:sz w:val="26"/>
           <w:szCs w:val="26"/>
         </w:rPr>
-        <w:t xml:space="preserve"> is the foreign key referencing to id of address table. </w:t>
+        <w:t xml:space="preserve"> is the foreign key referencing to id of </w:t>
+      </w:r>
+      <w:r>
+        <w:rPr>
+          <w:rFonts w:ascii="Cambria" w:hAnsi="Cambria"/>
+          <w:color w:val="FF0000"/>
+          <w:sz w:val="26"/>
+          <w:szCs w:val="26"/>
+        </w:rPr>
+        <w:t xml:space="preserve">address </w:t>
+      </w:r>
+      <w:r>
+        <w:rPr>
+          <w:rFonts w:ascii="Cambria" w:hAnsi="Cambria"/>
+          <w:sz w:val="26"/>
+          <w:szCs w:val="26"/>
+        </w:rPr>
+        <w:t xml:space="preserve">table. </w:t>
       </w:r>
       <w:r>
         <w:rPr>
@@ -1314,9 +1835,9 @@
           <w:szCs w:val="26"/>
         </w:rPr>
         <w:drawing>
-          <wp:inline distT="0" distB="0" distL="0" distR="0" wp14:anchorId="318776E0" wp14:editId="1577C382">
-            <wp:extent cx="1356478" cy="1867062"/>
-            <wp:effectExtent l="0" t="0" r="0" b="0"/>
+          <wp:inline distT="0" distB="0" distL="0" distR="0" wp14:anchorId="318776E0" wp14:editId="03007F76">
+            <wp:extent cx="1273318" cy="1752600"/>
+            <wp:effectExtent l="0" t="0" r="3175" b="0"/>
             <wp:docPr id="1" name="Picture 1"/>
             <wp:cNvGraphicFramePr>
               <a:graphicFrameLocks xmlns:a="http://schemas.openxmlformats.org/drawingml/2006/main" noChangeAspect="1"/>
@@ -1343,7 +1864,7 @@
                   <pic:spPr>
                     <a:xfrm>
                       <a:off x="0" y="0"/>
-                      <a:ext cx="1356478" cy="1867062"/>
+                      <a:ext cx="1280044" cy="1761857"/>
                     </a:xfrm>
                     <a:prstGeom prst="rect">
                       <a:avLst/>
@@ -1372,7 +1893,24 @@
           <w:sz w:val="26"/>
           <w:szCs w:val="26"/>
         </w:rPr>
-        <w:t xml:space="preserve">In bookings table, </w:t>
+        <w:t xml:space="preserve">In </w:t>
+      </w:r>
+      <w:r>
+        <w:rPr>
+          <w:rFonts w:ascii="Cambria" w:hAnsi="Cambria"/>
+          <w:color w:val="FF0000"/>
+          <w:sz w:val="26"/>
+          <w:szCs w:val="26"/>
+        </w:rPr>
+        <w:t xml:space="preserve">bookings </w:t>
+      </w:r>
+      <w:r>
+        <w:rPr>
+          <w:rFonts w:ascii="Cambria" w:hAnsi="Cambria"/>
+          <w:sz w:val="26"/>
+          <w:szCs w:val="26"/>
+        </w:rPr>
+        <w:t xml:space="preserve">table, </w:t>
       </w:r>
       <w:proofErr w:type="spellStart"/>
       <w:r>
@@ -1382,6 +1920,7 @@
           <w:bCs/>
           <w:i/>
           <w:iCs/>
+          <w:color w:val="4472C4" w:themeColor="accent1"/>
           <w:sz w:val="26"/>
           <w:szCs w:val="26"/>
         </w:rPr>
@@ -1391,10 +1930,19 @@
       <w:r>
         <w:rPr>
           <w:rFonts w:ascii="Cambria" w:hAnsi="Cambria"/>
-          <w:sz w:val="26"/>
-          <w:szCs w:val="26"/>
-        </w:rPr>
-        <w:t xml:space="preserve"> foreign key and </w:t>
+          <w:color w:val="4472C4" w:themeColor="accent1"/>
+          <w:sz w:val="26"/>
+          <w:szCs w:val="26"/>
+        </w:rPr>
+        <w:t xml:space="preserve"> </w:t>
+      </w:r>
+      <w:r>
+        <w:rPr>
+          <w:rFonts w:ascii="Cambria" w:hAnsi="Cambria"/>
+          <w:sz w:val="26"/>
+          <w:szCs w:val="26"/>
+        </w:rPr>
+        <w:t xml:space="preserve">foreign key and </w:t>
       </w:r>
       <w:proofErr w:type="spellStart"/>
       <w:r>
@@ -1404,6 +1952,7 @@
           <w:bCs/>
           <w:i/>
           <w:iCs/>
+          <w:color w:val="4472C4" w:themeColor="accent1"/>
           <w:sz w:val="26"/>
           <w:szCs w:val="26"/>
         </w:rPr>
@@ -1413,10 +1962,53 @@
       <w:r>
         <w:rPr>
           <w:rFonts w:ascii="Cambria" w:hAnsi="Cambria"/>
-          <w:sz w:val="26"/>
-          <w:szCs w:val="26"/>
-        </w:rPr>
-        <w:t xml:space="preserve"> references to the id in screening table and customer table, respectively. </w:t>
+          <w:color w:val="4472C4" w:themeColor="accent1"/>
+          <w:sz w:val="26"/>
+          <w:szCs w:val="26"/>
+        </w:rPr>
+        <w:t xml:space="preserve"> </w:t>
+      </w:r>
+      <w:r>
+        <w:rPr>
+          <w:rFonts w:ascii="Cambria" w:hAnsi="Cambria"/>
+          <w:sz w:val="26"/>
+          <w:szCs w:val="26"/>
+        </w:rPr>
+        <w:t xml:space="preserve">references to the id in </w:t>
+      </w:r>
+      <w:r>
+        <w:rPr>
+          <w:rFonts w:ascii="Cambria" w:hAnsi="Cambria"/>
+          <w:color w:val="FF0000"/>
+          <w:sz w:val="26"/>
+          <w:szCs w:val="26"/>
+        </w:rPr>
+        <w:t xml:space="preserve">screening </w:t>
+      </w:r>
+      <w:r>
+        <w:rPr>
+          <w:rFonts w:ascii="Cambria" w:hAnsi="Cambria"/>
+          <w:sz w:val="26"/>
+          <w:szCs w:val="26"/>
+        </w:rPr>
+        <w:t xml:space="preserve">table and </w:t>
+      </w:r>
+      <w:r>
+        <w:rPr>
+          <w:rFonts w:ascii="Cambria" w:hAnsi="Cambria"/>
+          <w:color w:val="FF0000"/>
+          <w:sz w:val="26"/>
+          <w:szCs w:val="26"/>
+        </w:rPr>
+        <w:t xml:space="preserve">customer </w:t>
+      </w:r>
+      <w:r>
+        <w:rPr>
+          <w:rFonts w:ascii="Cambria" w:hAnsi="Cambria"/>
+          <w:sz w:val="26"/>
+          <w:szCs w:val="26"/>
+        </w:rPr>
+        <w:t xml:space="preserve">table, respectively. </w:t>
       </w:r>
       <w:r>
         <w:rPr>
@@ -1465,9 +2057,9 @@
           <w:szCs w:val="26"/>
         </w:rPr>
         <w:drawing>
-          <wp:inline distT="0" distB="0" distL="0" distR="0" wp14:anchorId="15136901" wp14:editId="494951E9">
-            <wp:extent cx="1493649" cy="1630821"/>
-            <wp:effectExtent l="0" t="0" r="0" b="7620"/>
+          <wp:inline distT="0" distB="0" distL="0" distR="0" wp14:anchorId="15136901" wp14:editId="20F28DAF">
+            <wp:extent cx="1326023" cy="1447800"/>
+            <wp:effectExtent l="0" t="0" r="7620" b="0"/>
             <wp:docPr id="5" name="Picture 5"/>
             <wp:cNvGraphicFramePr>
               <a:graphicFrameLocks xmlns:a="http://schemas.openxmlformats.org/drawingml/2006/main" noChangeAspect="1"/>
@@ -1494,7 +2086,7 @@
                   <pic:spPr>
                     <a:xfrm>
                       <a:off x="0" y="0"/>
-                      <a:ext cx="1493649" cy="1630821"/>
+                      <a:ext cx="1330918" cy="1453144"/>
                     </a:xfrm>
                     <a:prstGeom prst="rect">
                       <a:avLst/>
@@ -1529,18 +2121,19 @@
       <w:r>
         <w:rPr>
           <w:rFonts w:ascii="Cambria" w:hAnsi="Cambria"/>
-          <w:sz w:val="26"/>
-          <w:szCs w:val="26"/>
-        </w:rPr>
-        <w:t>screenings</w:t>
-      </w:r>
-      <w:r>
-        <w:rPr>
-          <w:rFonts w:ascii="Cambria" w:hAnsi="Cambria"/>
-          <w:sz w:val="26"/>
-          <w:szCs w:val="26"/>
-        </w:rPr>
-        <w:t xml:space="preserve"> table, </w:t>
+          <w:color w:val="FF0000"/>
+          <w:sz w:val="26"/>
+          <w:szCs w:val="26"/>
+        </w:rPr>
+        <w:t xml:space="preserve">screenings </w:t>
+      </w:r>
+      <w:r>
+        <w:rPr>
+          <w:rFonts w:ascii="Cambria" w:hAnsi="Cambria"/>
+          <w:sz w:val="26"/>
+          <w:szCs w:val="26"/>
+        </w:rPr>
+        <w:t xml:space="preserve">table, </w:t>
       </w:r>
       <w:proofErr w:type="spellStart"/>
       <w:r>
@@ -1550,6 +2143,7 @@
           <w:bCs/>
           <w:i/>
           <w:iCs/>
+          <w:color w:val="4472C4" w:themeColor="accent1"/>
           <w:sz w:val="26"/>
           <w:szCs w:val="26"/>
         </w:rPr>
@@ -1559,10 +2153,19 @@
       <w:r>
         <w:rPr>
           <w:rFonts w:ascii="Cambria" w:hAnsi="Cambria"/>
-          <w:sz w:val="26"/>
-          <w:szCs w:val="26"/>
-        </w:rPr>
-        <w:t xml:space="preserve"> foreign key and </w:t>
+          <w:color w:val="4472C4" w:themeColor="accent1"/>
+          <w:sz w:val="26"/>
+          <w:szCs w:val="26"/>
+        </w:rPr>
+        <w:t xml:space="preserve"> </w:t>
+      </w:r>
+      <w:r>
+        <w:rPr>
+          <w:rFonts w:ascii="Cambria" w:hAnsi="Cambria"/>
+          <w:sz w:val="26"/>
+          <w:szCs w:val="26"/>
+        </w:rPr>
+        <w:t xml:space="preserve">foreign key and </w:t>
       </w:r>
       <w:proofErr w:type="spellStart"/>
       <w:r>
@@ -1572,6 +2175,7 @@
           <w:bCs/>
           <w:i/>
           <w:iCs/>
+          <w:color w:val="4472C4" w:themeColor="accent1"/>
           <w:sz w:val="26"/>
           <w:szCs w:val="26"/>
         </w:rPr>
@@ -1581,10 +2185,19 @@
       <w:r>
         <w:rPr>
           <w:rFonts w:ascii="Cambria" w:hAnsi="Cambria"/>
-          <w:sz w:val="26"/>
-          <w:szCs w:val="26"/>
-        </w:rPr>
-        <w:t xml:space="preserve"> references to </w:t>
+          <w:color w:val="4472C4" w:themeColor="accent1"/>
+          <w:sz w:val="26"/>
+          <w:szCs w:val="26"/>
+        </w:rPr>
+        <w:t xml:space="preserve"> </w:t>
+      </w:r>
+      <w:r>
+        <w:rPr>
+          <w:rFonts w:ascii="Cambria" w:hAnsi="Cambria"/>
+          <w:sz w:val="26"/>
+          <w:szCs w:val="26"/>
+        </w:rPr>
+        <w:t xml:space="preserve">references to </w:t>
       </w:r>
       <w:r>
         <w:rPr>
@@ -1605,34 +2218,36 @@
       <w:r>
         <w:rPr>
           <w:rFonts w:ascii="Cambria" w:hAnsi="Cambria"/>
-          <w:sz w:val="26"/>
-          <w:szCs w:val="26"/>
-        </w:rPr>
-        <w:t>films</w:t>
-      </w:r>
-      <w:r>
-        <w:rPr>
-          <w:rFonts w:ascii="Cambria" w:hAnsi="Cambria"/>
-          <w:sz w:val="26"/>
-          <w:szCs w:val="26"/>
-        </w:rPr>
-        <w:t xml:space="preserve"> table and </w:t>
-      </w:r>
-      <w:r>
-        <w:rPr>
-          <w:rFonts w:ascii="Cambria" w:hAnsi="Cambria"/>
-          <w:sz w:val="26"/>
-          <w:szCs w:val="26"/>
-        </w:rPr>
-        <w:t>auditoriums</w:t>
-      </w:r>
-      <w:r>
-        <w:rPr>
-          <w:rFonts w:ascii="Cambria" w:hAnsi="Cambria"/>
-          <w:sz w:val="26"/>
-          <w:szCs w:val="26"/>
-        </w:rPr>
-        <w:t xml:space="preserve"> table, respectively.</w:t>
+          <w:color w:val="FF0000"/>
+          <w:sz w:val="26"/>
+          <w:szCs w:val="26"/>
+        </w:rPr>
+        <w:t xml:space="preserve">films </w:t>
+      </w:r>
+      <w:r>
+        <w:rPr>
+          <w:rFonts w:ascii="Cambria" w:hAnsi="Cambria"/>
+          <w:sz w:val="26"/>
+          <w:szCs w:val="26"/>
+        </w:rPr>
+        <w:t xml:space="preserve">table and </w:t>
+      </w:r>
+      <w:r>
+        <w:rPr>
+          <w:rFonts w:ascii="Cambria" w:hAnsi="Cambria"/>
+          <w:color w:val="FF0000"/>
+          <w:sz w:val="26"/>
+          <w:szCs w:val="26"/>
+        </w:rPr>
+        <w:t xml:space="preserve">auditoriums </w:t>
+      </w:r>
+      <w:r>
+        <w:rPr>
+          <w:rFonts w:ascii="Cambria" w:hAnsi="Cambria"/>
+          <w:sz w:val="26"/>
+          <w:szCs w:val="26"/>
+        </w:rPr>
+        <w:t>table, respectively.</w:t>
       </w:r>
       <w:r>
         <w:rPr>
@@ -1725,6 +2340,7 @@
       <w:r>
         <w:rPr>
           <w:rFonts w:ascii="Cambria" w:hAnsi="Cambria"/>
+          <w:color w:val="FF0000"/>
           <w:sz w:val="26"/>
           <w:szCs w:val="26"/>
         </w:rPr>
@@ -1734,10 +2350,19 @@
       <w:r>
         <w:rPr>
           <w:rFonts w:ascii="Cambria" w:hAnsi="Cambria"/>
-          <w:sz w:val="26"/>
-          <w:szCs w:val="26"/>
-        </w:rPr>
-        <w:t xml:space="preserve"> table, </w:t>
+          <w:color w:val="FF0000"/>
+          <w:sz w:val="26"/>
+          <w:szCs w:val="26"/>
+        </w:rPr>
+        <w:t xml:space="preserve"> </w:t>
+      </w:r>
+      <w:r>
+        <w:rPr>
+          <w:rFonts w:ascii="Cambria" w:hAnsi="Cambria"/>
+          <w:sz w:val="26"/>
+          <w:szCs w:val="26"/>
+        </w:rPr>
+        <w:t xml:space="preserve">table, </w:t>
       </w:r>
       <w:proofErr w:type="spellStart"/>
       <w:r>
@@ -1747,6 +2372,7 @@
           <w:bCs/>
           <w:i/>
           <w:iCs/>
+          <w:color w:val="4472C4" w:themeColor="accent1"/>
           <w:sz w:val="26"/>
           <w:szCs w:val="26"/>
         </w:rPr>
@@ -1759,6 +2385,7 @@
           <w:bCs/>
           <w:i/>
           <w:iCs/>
+          <w:color w:val="4472C4" w:themeColor="accent1"/>
           <w:sz w:val="26"/>
           <w:szCs w:val="26"/>
         </w:rPr>
@@ -1768,10 +2395,19 @@
       <w:r>
         <w:rPr>
           <w:rFonts w:ascii="Cambria" w:hAnsi="Cambria"/>
-          <w:sz w:val="26"/>
-          <w:szCs w:val="26"/>
-        </w:rPr>
-        <w:t xml:space="preserve"> foreign key and </w:t>
+          <w:color w:val="4472C4" w:themeColor="accent1"/>
+          <w:sz w:val="26"/>
+          <w:szCs w:val="26"/>
+        </w:rPr>
+        <w:t xml:space="preserve"> </w:t>
+      </w:r>
+      <w:r>
+        <w:rPr>
+          <w:rFonts w:ascii="Cambria" w:hAnsi="Cambria"/>
+          <w:sz w:val="26"/>
+          <w:szCs w:val="26"/>
+        </w:rPr>
+        <w:t xml:space="preserve">foreign key and </w:t>
       </w:r>
       <w:proofErr w:type="spellStart"/>
       <w:r>
@@ -1781,6 +2417,7 @@
           <w:bCs/>
           <w:i/>
           <w:iCs/>
+          <w:color w:val="4472C4" w:themeColor="accent1"/>
           <w:sz w:val="26"/>
           <w:szCs w:val="26"/>
         </w:rPr>
@@ -1793,6 +2430,7 @@
           <w:bCs/>
           <w:i/>
           <w:iCs/>
+          <w:color w:val="4472C4" w:themeColor="accent1"/>
           <w:sz w:val="26"/>
           <w:szCs w:val="26"/>
         </w:rPr>
@@ -1802,10 +2440,19 @@
       <w:r>
         <w:rPr>
           <w:rFonts w:ascii="Cambria" w:hAnsi="Cambria"/>
-          <w:sz w:val="26"/>
-          <w:szCs w:val="26"/>
-        </w:rPr>
-        <w:t xml:space="preserve"> references to</w:t>
+          <w:color w:val="4472C4" w:themeColor="accent1"/>
+          <w:sz w:val="26"/>
+          <w:szCs w:val="26"/>
+        </w:rPr>
+        <w:t xml:space="preserve"> </w:t>
+      </w:r>
+      <w:r>
+        <w:rPr>
+          <w:rFonts w:ascii="Cambria" w:hAnsi="Cambria"/>
+          <w:sz w:val="26"/>
+          <w:szCs w:val="26"/>
+        </w:rPr>
+        <w:t>references to</w:t>
       </w:r>
       <w:r>
         <w:rPr>
@@ -1826,6 +2473,7 @@
       <w:r>
         <w:rPr>
           <w:rFonts w:ascii="Cambria" w:hAnsi="Cambria"/>
+          <w:color w:val="FF0000"/>
           <w:sz w:val="26"/>
           <w:szCs w:val="26"/>
         </w:rPr>
@@ -1834,14 +2482,24 @@
       <w:r>
         <w:rPr>
           <w:rFonts w:ascii="Cambria" w:hAnsi="Cambria"/>
-          <w:sz w:val="26"/>
-          <w:szCs w:val="26"/>
-        </w:rPr>
-        <w:t xml:space="preserve"> table and </w:t>
-      </w:r>
-      <w:r>
-        <w:rPr>
-          <w:rFonts w:ascii="Cambria" w:hAnsi="Cambria"/>
+          <w:color w:val="FF0000"/>
+          <w:sz w:val="26"/>
+          <w:szCs w:val="26"/>
+        </w:rPr>
+        <w:t xml:space="preserve"> </w:t>
+      </w:r>
+      <w:r>
+        <w:rPr>
+          <w:rFonts w:ascii="Cambria" w:hAnsi="Cambria"/>
+          <w:sz w:val="26"/>
+          <w:szCs w:val="26"/>
+        </w:rPr>
+        <w:t xml:space="preserve">table and </w:t>
+      </w:r>
+      <w:r>
+        <w:rPr>
+          <w:rFonts w:ascii="Cambria" w:hAnsi="Cambria"/>
+          <w:color w:val="FF0000"/>
           <w:sz w:val="26"/>
           <w:szCs w:val="26"/>
         </w:rPr>
@@ -1850,10 +2508,19 @@
       <w:r>
         <w:rPr>
           <w:rFonts w:ascii="Cambria" w:hAnsi="Cambria"/>
-          <w:sz w:val="26"/>
-          <w:szCs w:val="26"/>
-        </w:rPr>
-        <w:t xml:space="preserve"> table, respectively.</w:t>
+          <w:color w:val="FF0000"/>
+          <w:sz w:val="26"/>
+          <w:szCs w:val="26"/>
+        </w:rPr>
+        <w:t xml:space="preserve"> </w:t>
+      </w:r>
+      <w:r>
+        <w:rPr>
+          <w:rFonts w:ascii="Cambria" w:hAnsi="Cambria"/>
+          <w:sz w:val="26"/>
+          <w:szCs w:val="26"/>
+        </w:rPr>
+        <w:t>table, respectively.</w:t>
       </w:r>
       <w:r>
         <w:rPr>
@@ -1945,18 +2612,19 @@
       <w:r>
         <w:rPr>
           <w:rFonts w:ascii="Cambria" w:hAnsi="Cambria"/>
-          <w:sz w:val="26"/>
-          <w:szCs w:val="26"/>
-        </w:rPr>
-        <w:t>seats</w:t>
-      </w:r>
-      <w:r>
-        <w:rPr>
-          <w:rFonts w:ascii="Cambria" w:hAnsi="Cambria"/>
-          <w:sz w:val="26"/>
-          <w:szCs w:val="26"/>
-        </w:rPr>
-        <w:t xml:space="preserve"> table, </w:t>
+          <w:color w:val="FF0000"/>
+          <w:sz w:val="26"/>
+          <w:szCs w:val="26"/>
+        </w:rPr>
+        <w:t xml:space="preserve">seats </w:t>
+      </w:r>
+      <w:r>
+        <w:rPr>
+          <w:rFonts w:ascii="Cambria" w:hAnsi="Cambria"/>
+          <w:sz w:val="26"/>
+          <w:szCs w:val="26"/>
+        </w:rPr>
+        <w:t xml:space="preserve">table, </w:t>
       </w:r>
       <w:proofErr w:type="spellStart"/>
       <w:r>
@@ -1966,6 +2634,7 @@
           <w:bCs/>
           <w:i/>
           <w:iCs/>
+          <w:color w:val="4472C4" w:themeColor="accent1"/>
           <w:sz w:val="26"/>
           <w:szCs w:val="26"/>
         </w:rPr>
@@ -1978,6 +2647,7 @@
           <w:bCs/>
           <w:i/>
           <w:iCs/>
+          <w:color w:val="4472C4" w:themeColor="accent1"/>
           <w:sz w:val="26"/>
           <w:szCs w:val="26"/>
         </w:rPr>
@@ -1987,15 +2657,25 @@
       <w:r>
         <w:rPr>
           <w:rFonts w:ascii="Cambria" w:hAnsi="Cambria"/>
-          <w:sz w:val="26"/>
-          <w:szCs w:val="26"/>
-        </w:rPr>
-        <w:t xml:space="preserve"> is the foreign key referencing to id of </w:t>
+          <w:color w:val="4472C4" w:themeColor="accent1"/>
+          <w:sz w:val="26"/>
+          <w:szCs w:val="26"/>
+        </w:rPr>
+        <w:t xml:space="preserve"> </w:t>
+      </w:r>
+      <w:r>
+        <w:rPr>
+          <w:rFonts w:ascii="Cambria" w:hAnsi="Cambria"/>
+          <w:sz w:val="26"/>
+          <w:szCs w:val="26"/>
+        </w:rPr>
+        <w:t xml:space="preserve">is the foreign key referencing to id of </w:t>
       </w:r>
       <w:proofErr w:type="spellStart"/>
       <w:r>
         <w:rPr>
           <w:rFonts w:ascii="Cambria" w:hAnsi="Cambria"/>
+          <w:color w:val="FF0000"/>
           <w:sz w:val="26"/>
           <w:szCs w:val="26"/>
         </w:rPr>
@@ -2005,10 +2685,19 @@
       <w:r>
         <w:rPr>
           <w:rFonts w:ascii="Cambria" w:hAnsi="Cambria"/>
-          <w:sz w:val="26"/>
-          <w:szCs w:val="26"/>
-        </w:rPr>
-        <w:t xml:space="preserve"> table.</w:t>
+          <w:color w:val="FF0000"/>
+          <w:sz w:val="26"/>
+          <w:szCs w:val="26"/>
+        </w:rPr>
+        <w:t xml:space="preserve"> </w:t>
+      </w:r>
+      <w:r>
+        <w:rPr>
+          <w:rFonts w:ascii="Cambria" w:hAnsi="Cambria"/>
+          <w:sz w:val="26"/>
+          <w:szCs w:val="26"/>
+        </w:rPr>
+        <w:t>table.</w:t>
       </w:r>
       <w:r>
         <w:rPr>
@@ -2021,19 +2710,9 @@
     </w:p>
     <w:p>
       <w:pPr>
-        <w:ind w:left="-360"/>
-        <w:jc w:val="both"/>
-        <w:rPr>
-          <w:rFonts w:ascii="Cambria" w:hAnsi="Cambria"/>
-          <w:sz w:val="26"/>
-          <w:szCs w:val="26"/>
-        </w:rPr>
-      </w:pPr>
-    </w:p>
-    <w:p>
-      <w:pPr>
         <w:pStyle w:val="Heading1"/>
-        <w:ind w:left="-270"/>
+        <w:spacing w:before="240"/>
+        <w:ind w:left="-274"/>
       </w:pPr>
       <w:r>
         <w:t>Normalization [1]</w:t>
@@ -2043,20 +2722,8 @@
       <w:pPr>
         <w:pStyle w:val="Heading2"/>
         <w:ind w:left="-360"/>
-        <w:rPr>
-          <w:b w:val="0"/>
-          <w:bCs/>
-          <w:i w:val="0"/>
-          <w:iCs/>
-        </w:rPr>
-      </w:pPr>
-      <w:r>
-        <w:rPr>
-          <w:b w:val="0"/>
-          <w:bCs/>
-          <w:i w:val="0"/>
-          <w:iCs/>
-        </w:rPr>
+      </w:pPr>
+      <w:r>
         <w:t xml:space="preserve">1NF identification </w:t>
       </w:r>
     </w:p>
@@ -2174,7 +2841,7 @@
           <w:numId w:val="11"/>
         </w:numPr>
         <w:spacing w:before="480"/>
-        <w:ind w:left="274"/>
+        <w:ind w:left="0"/>
         <w:jc w:val="both"/>
         <w:rPr>
           <w:rFonts w:ascii="Cambria" w:hAnsi="Cambria"/>
@@ -2196,39 +2863,9 @@
         <w:pStyle w:val="Heading2"/>
         <w:ind w:left="-360"/>
         <w:jc w:val="both"/>
-        <w:rPr>
-          <w:b w:val="0"/>
-          <w:bCs/>
-          <w:i w:val="0"/>
-          <w:iCs/>
-        </w:rPr>
-      </w:pPr>
-      <w:r>
-        <w:rPr>
-          <w:b w:val="0"/>
-          <w:bCs/>
-          <w:i w:val="0"/>
-          <w:iCs/>
-        </w:rPr>
-        <w:t>2</w:t>
-      </w:r>
-      <w:r>
-        <w:rPr>
-          <w:b w:val="0"/>
-          <w:bCs/>
-          <w:i w:val="0"/>
-          <w:iCs/>
-        </w:rPr>
-        <w:t xml:space="preserve">NF </w:t>
-      </w:r>
-      <w:r>
-        <w:rPr>
-          <w:b w:val="0"/>
-          <w:bCs/>
-          <w:i w:val="0"/>
-          <w:iCs/>
-        </w:rPr>
-        <w:t xml:space="preserve">identification </w:t>
+      </w:pPr>
+      <w:r>
+        <w:t xml:space="preserve">2NF identification </w:t>
       </w:r>
     </w:p>
     <w:p>
@@ -2313,6 +2950,7 @@
           <w:ilvl w:val="0"/>
           <w:numId w:val="9"/>
         </w:numPr>
+        <w:ind w:left="0"/>
         <w:jc w:val="both"/>
         <w:rPr>
           <w:rFonts w:ascii="Cambria" w:hAnsi="Cambria"/>
@@ -2334,20 +2972,8 @@
         <w:pStyle w:val="Heading2"/>
         <w:ind w:left="-360"/>
         <w:jc w:val="both"/>
-        <w:rPr>
-          <w:b w:val="0"/>
-          <w:bCs/>
-          <w:i w:val="0"/>
-          <w:iCs/>
-        </w:rPr>
-      </w:pPr>
-      <w:r>
-        <w:rPr>
-          <w:b w:val="0"/>
-          <w:bCs/>
-          <w:i w:val="0"/>
-          <w:iCs/>
-        </w:rPr>
+      </w:pPr>
+      <w:r>
         <w:t xml:space="preserve">3NF identification </w:t>
       </w:r>
     </w:p>
@@ -2425,6 +3051,7 @@
           <w:ilvl w:val="0"/>
           <w:numId w:val="9"/>
         </w:numPr>
+        <w:ind w:left="0"/>
         <w:jc w:val="both"/>
         <w:rPr>
           <w:rFonts w:ascii="Cambria" w:hAnsi="Cambria"/>
@@ -2446,30 +3073,9 @@
         <w:pStyle w:val="Heading2"/>
         <w:ind w:left="-360"/>
         <w:jc w:val="both"/>
-        <w:rPr>
-          <w:b w:val="0"/>
-          <w:bCs/>
-          <w:i w:val="0"/>
-          <w:iCs/>
-        </w:rPr>
-      </w:pPr>
-      <w:r>
-        <w:rPr>
-          <w:b w:val="0"/>
-          <w:bCs/>
-          <w:i w:val="0"/>
-          <w:iCs/>
-        </w:rPr>
-        <w:t>BCNF</w:t>
-      </w:r>
-      <w:r>
-        <w:rPr>
-          <w:b w:val="0"/>
-          <w:bCs/>
-          <w:i w:val="0"/>
-          <w:iCs/>
-        </w:rPr>
-        <w:t xml:space="preserve"> identification </w:t>
+      </w:pPr>
+      <w:r>
+        <w:t xml:space="preserve">BCNF identification </w:t>
       </w:r>
     </w:p>
     <w:p>
@@ -2488,12 +3094,30 @@
           <w:sz w:val="26"/>
           <w:szCs w:val="26"/>
         </w:rPr>
-        <w:t xml:space="preserve">In bookings table, </w:t>
+        <w:t xml:space="preserve">In </w:t>
+      </w:r>
+      <w:r>
+        <w:rPr>
+          <w:rFonts w:ascii="Cambria" w:hAnsi="Cambria"/>
+          <w:color w:val="FF0000"/>
+          <w:sz w:val="26"/>
+          <w:szCs w:val="26"/>
+        </w:rPr>
+        <w:t xml:space="preserve">bookings </w:t>
+      </w:r>
+      <w:r>
+        <w:rPr>
+          <w:rFonts w:ascii="Cambria" w:hAnsi="Cambria"/>
+          <w:sz w:val="26"/>
+          <w:szCs w:val="26"/>
+        </w:rPr>
+        <w:t xml:space="preserve">table, </w:t>
       </w:r>
       <w:proofErr w:type="spellStart"/>
       <w:r>
         <w:rPr>
           <w:rFonts w:ascii="Cambria" w:hAnsi="Cambria"/>
+          <w:color w:val="4472C4" w:themeColor="accent1"/>
           <w:sz w:val="26"/>
           <w:szCs w:val="26"/>
         </w:rPr>
@@ -2503,15 +3127,25 @@
       <w:r>
         <w:rPr>
           <w:rFonts w:ascii="Cambria" w:hAnsi="Cambria"/>
-          <w:sz w:val="26"/>
-          <w:szCs w:val="26"/>
-        </w:rPr>
-        <w:t xml:space="preserve"> and </w:t>
+          <w:color w:val="4472C4" w:themeColor="accent1"/>
+          <w:sz w:val="26"/>
+          <w:szCs w:val="26"/>
+        </w:rPr>
+        <w:t xml:space="preserve"> </w:t>
+      </w:r>
+      <w:r>
+        <w:rPr>
+          <w:rFonts w:ascii="Cambria" w:hAnsi="Cambria"/>
+          <w:sz w:val="26"/>
+          <w:szCs w:val="26"/>
+        </w:rPr>
+        <w:t xml:space="preserve">and </w:t>
       </w:r>
       <w:proofErr w:type="spellStart"/>
       <w:r>
         <w:rPr>
           <w:rFonts w:ascii="Cambria" w:hAnsi="Cambria"/>
+          <w:color w:val="4472C4" w:themeColor="accent1"/>
           <w:sz w:val="26"/>
           <w:szCs w:val="26"/>
         </w:rPr>
@@ -2521,10 +3155,19 @@
       <w:r>
         <w:rPr>
           <w:rFonts w:ascii="Cambria" w:hAnsi="Cambria"/>
-          <w:sz w:val="26"/>
-          <w:szCs w:val="26"/>
-        </w:rPr>
-        <w:t xml:space="preserve"> forms a candidate key:</w:t>
+          <w:color w:val="4472C4" w:themeColor="accent1"/>
+          <w:sz w:val="26"/>
+          <w:szCs w:val="26"/>
+        </w:rPr>
+        <w:t xml:space="preserve"> </w:t>
+      </w:r>
+      <w:r>
+        <w:rPr>
+          <w:rFonts w:ascii="Cambria" w:hAnsi="Cambria"/>
+          <w:sz w:val="26"/>
+          <w:szCs w:val="26"/>
+        </w:rPr>
+        <w:t>forms a candidate key:</w:t>
       </w:r>
     </w:p>
     <w:p>
@@ -2540,17 +3183,15 @@
       <w:r>
         <w:rPr>
           <w:rFonts w:ascii="Cambria" w:hAnsi="Cambria"/>
-          <w:i/>
-          <w:iCs/>
           <w:noProof/>
           <w:sz w:val="26"/>
           <w:szCs w:val="26"/>
         </w:rPr>
         <w:drawing>
-          <wp:inline distT="0" distB="0" distL="0" distR="0" wp14:anchorId="7A411167" wp14:editId="2D459B20">
-            <wp:extent cx="1356478" cy="1867062"/>
+          <wp:inline distT="0" distB="0" distL="0" distR="0" wp14:anchorId="3336348C" wp14:editId="4FDF4E94">
+            <wp:extent cx="1356478" cy="1874682"/>
             <wp:effectExtent l="0" t="0" r="0" b="0"/>
-            <wp:docPr id="9" name="Picture 9"/>
+            <wp:docPr id="11" name="Picture 11"/>
             <wp:cNvGraphicFramePr>
               <a:graphicFrameLocks xmlns:a="http://schemas.openxmlformats.org/drawingml/2006/main" noChangeAspect="1"/>
             </wp:cNvGraphicFramePr>
@@ -2558,11 +3199,11 @@
               <a:graphicData uri="http://schemas.openxmlformats.org/drawingml/2006/picture">
                 <pic:pic xmlns:pic="http://schemas.openxmlformats.org/drawingml/2006/picture">
                   <pic:nvPicPr>
-                    <pic:cNvPr id="1" name="4245ACB.tmp"/>
+                    <pic:cNvPr id="11" name="42452A3.tmp"/>
                     <pic:cNvPicPr/>
                   </pic:nvPicPr>
                   <pic:blipFill>
-                    <a:blip r:embed="rId11">
+                    <a:blip r:embed="rId15">
                       <a:extLst>
                         <a:ext uri="{28A0092B-C50C-407E-A947-70E740481C1C}">
                           <a14:useLocalDpi xmlns:a14="http://schemas.microsoft.com/office/drawing/2010/main" val="0"/>
@@ -2576,7 +3217,7 @@
                   <pic:spPr>
                     <a:xfrm>
                       <a:off x="0" y="0"/>
-                      <a:ext cx="1356478" cy="1867062"/>
+                      <a:ext cx="1356478" cy="1874682"/>
                     </a:xfrm>
                     <a:prstGeom prst="rect">
                       <a:avLst/>
@@ -2653,7 +3294,16 @@
           <w:sz w:val="26"/>
           <w:szCs w:val="26"/>
         </w:rPr>
-        <w:t xml:space="preserve"> price </w:t>
+        <w:t xml:space="preserve"> </w:t>
+      </w:r>
+      <w:r>
+        <w:rPr>
+          <w:rFonts w:ascii="Cambria" w:hAnsi="Cambria"/>
+          <w:color w:val="4472C4" w:themeColor="accent1"/>
+          <w:sz w:val="26"/>
+          <w:szCs w:val="26"/>
+        </w:rPr>
+        <w:t xml:space="preserve">price </w:t>
       </w:r>
       <w:r>
         <w:rPr>
@@ -2669,12 +3319,22 @@
           <w:sz w:val="26"/>
           <w:szCs w:val="26"/>
         </w:rPr>
-        <w:t xml:space="preserve"> s</w:t>
+        <w:t xml:space="preserve"> </w:t>
+      </w:r>
+      <w:r>
+        <w:rPr>
+          <w:rFonts w:ascii="Cambria" w:hAnsi="Cambria"/>
+          <w:color w:val="4472C4" w:themeColor="accent1"/>
+          <w:sz w:val="26"/>
+          <w:szCs w:val="26"/>
+        </w:rPr>
+        <w:t>s</w:t>
       </w:r>
       <w:proofErr w:type="spellStart"/>
       <w:r>
         <w:rPr>
           <w:rFonts w:ascii="Cambria" w:hAnsi="Cambria"/>
+          <w:color w:val="4472C4" w:themeColor="accent1"/>
           <w:sz w:val="26"/>
           <w:szCs w:val="26"/>
         </w:rPr>
@@ -2693,6 +3353,7 @@
       <w:r>
         <w:rPr>
           <w:rFonts w:ascii="Cambria" w:hAnsi="Cambria"/>
+          <w:color w:val="4472C4" w:themeColor="accent1"/>
           <w:sz w:val="26"/>
           <w:szCs w:val="26"/>
         </w:rPr>
@@ -2702,10 +3363,19 @@
       <w:r>
         <w:rPr>
           <w:rFonts w:ascii="Cambria" w:hAnsi="Cambria"/>
-          <w:sz w:val="26"/>
-          <w:szCs w:val="26"/>
-        </w:rPr>
-        <w:t xml:space="preserve"> alone is not a primary key.</w:t>
+          <w:color w:val="4472C4" w:themeColor="accent1"/>
+          <w:sz w:val="26"/>
+          <w:szCs w:val="26"/>
+        </w:rPr>
+        <w:t xml:space="preserve"> </w:t>
+      </w:r>
+      <w:r>
+        <w:rPr>
+          <w:rFonts w:ascii="Cambria" w:hAnsi="Cambria"/>
+          <w:sz w:val="26"/>
+          <w:szCs w:val="26"/>
+        </w:rPr>
+        <w:t>alone is not a primary key.</w:t>
       </w:r>
     </w:p>
     <w:p>
@@ -2715,6 +3385,8 @@
           <w:ilvl w:val="0"/>
           <w:numId w:val="9"/>
         </w:numPr>
+        <w:spacing w:line="480" w:lineRule="auto"/>
+        <w:ind w:left="0"/>
         <w:jc w:val="both"/>
         <w:rPr>
           <w:rFonts w:ascii="Cambria" w:hAnsi="Cambria"/>
@@ -2746,6 +3418,8 @@
         <w:jc w:val="both"/>
         <w:rPr>
           <w:rFonts w:ascii="Cambria" w:hAnsi="Cambria"/>
+          <w:b/>
+          <w:bCs/>
           <w:i/>
           <w:iCs/>
           <w:sz w:val="26"/>
@@ -2755,17 +3429,20 @@
       <w:r>
         <w:rPr>
           <w:rFonts w:ascii="Cambria" w:hAnsi="Cambria"/>
+          <w:b/>
+          <w:bCs/>
           <w:i/>
           <w:iCs/>
           <w:sz w:val="26"/>
           <w:szCs w:val="26"/>
         </w:rPr>
-        <w:lastRenderedPageBreak/>
         <w:t>In conclusion, all the tables in datab</w:t>
       </w:r>
       <w:r>
         <w:rPr>
           <w:rFonts w:ascii="Cambria" w:hAnsi="Cambria"/>
+          <w:b/>
+          <w:bCs/>
           <w:i/>
           <w:iCs/>
           <w:sz w:val="26"/>
@@ -2776,57 +3453,75 @@
       <w:r>
         <w:rPr>
           <w:rFonts w:ascii="Cambria" w:hAnsi="Cambria"/>
+          <w:b/>
+          <w:bCs/>
           <w:i/>
           <w:iCs/>
           <w:sz w:val="26"/>
           <w:szCs w:val="26"/>
         </w:rPr>
-        <w:t xml:space="preserve">se is in </w:t>
-      </w:r>
-      <w:r>
-        <w:rPr>
-          <w:rFonts w:ascii="Cambria" w:hAnsi="Cambria"/>
+        <w:t xml:space="preserve">se </w:t>
+      </w:r>
+      <w:r>
+        <w:rPr>
+          <w:rFonts w:ascii="Cambria" w:hAnsi="Cambria"/>
+          <w:b/>
+          <w:bCs/>
           <w:i/>
           <w:iCs/>
           <w:sz w:val="26"/>
           <w:szCs w:val="26"/>
         </w:rPr>
-        <w:t>3</w:t>
-      </w:r>
-      <w:r>
-        <w:rPr>
-          <w:rFonts w:ascii="Cambria" w:hAnsi="Cambria"/>
+        <w:t>are</w:t>
+      </w:r>
+      <w:r>
+        <w:rPr>
+          <w:rFonts w:ascii="Cambria" w:hAnsi="Cambria"/>
+          <w:b/>
+          <w:bCs/>
           <w:i/>
           <w:iCs/>
           <w:sz w:val="26"/>
           <w:szCs w:val="26"/>
         </w:rPr>
-        <w:t>NF</w:t>
-      </w:r>
-      <w:r>
-        <w:rPr>
-          <w:rFonts w:ascii="Cambria" w:hAnsi="Cambria"/>
+        <w:t xml:space="preserve"> in </w:t>
+      </w:r>
+      <w:r>
+        <w:rPr>
+          <w:rFonts w:ascii="Cambria" w:hAnsi="Cambria"/>
+          <w:b/>
+          <w:bCs/>
           <w:i/>
           <w:iCs/>
           <w:sz w:val="26"/>
           <w:szCs w:val="26"/>
         </w:rPr>
-        <w:t>.</w:t>
-      </w:r>
-    </w:p>
-    <w:p>
-      <w:pPr>
-        <w:pStyle w:val="ListParagraph"/>
-        <w:ind w:left="-360"/>
-        <w:jc w:val="both"/>
-        <w:rPr>
-          <w:rFonts w:ascii="Cambria" w:hAnsi="Cambria"/>
+        <w:t>3</w:t>
+      </w:r>
+      <w:r>
+        <w:rPr>
+          <w:rFonts w:ascii="Cambria" w:hAnsi="Cambria"/>
+          <w:b/>
+          <w:bCs/>
           <w:i/>
           <w:iCs/>
           <w:sz w:val="26"/>
           <w:szCs w:val="26"/>
         </w:rPr>
-      </w:pPr>
+        <w:t>NF</w:t>
+      </w:r>
+      <w:r>
+        <w:rPr>
+          <w:rFonts w:ascii="Cambria" w:hAnsi="Cambria"/>
+          <w:b/>
+          <w:bCs/>
+          <w:i/>
+          <w:iCs/>
+          <w:sz w:val="26"/>
+          <w:szCs w:val="26"/>
+        </w:rPr>
+        <w:t>.</w:t>
+      </w:r>
     </w:p>
     <w:p>
       <w:pPr>
@@ -2834,6 +3529,7 @@
         <w:ind w:left="-270"/>
       </w:pPr>
       <w:r>
+        <w:lastRenderedPageBreak/>
         <w:t>Used</w:t>
       </w:r>
       <w:r>
@@ -2876,6 +3572,7 @@
       <w:r>
         <w:rPr>
           <w:rFonts w:ascii="Cambria" w:hAnsi="Cambria"/>
+          <w:color w:val="4472C4" w:themeColor="accent1"/>
           <w:sz w:val="26"/>
           <w:szCs w:val="26"/>
         </w:rPr>
@@ -2884,26 +3581,109 @@
       <w:r>
         <w:rPr>
           <w:rFonts w:ascii="Cambria" w:hAnsi="Cambria"/>
-          <w:sz w:val="26"/>
-          <w:szCs w:val="26"/>
-        </w:rPr>
-        <w:t xml:space="preserve">. </w:t>
-      </w:r>
-      <w:r>
-        <w:rPr>
-          <w:rFonts w:ascii="Cambria" w:hAnsi="Cambria"/>
-          <w:sz w:val="26"/>
-          <w:szCs w:val="26"/>
-        </w:rPr>
-        <w:t xml:space="preserve"> A normal-sized integer that can be signed or unsigned. If signed, the allowable range is from -2147483648 to 2147483647</w:t>
-      </w:r>
-      <w:r>
-        <w:rPr>
-          <w:rFonts w:ascii="Cambria" w:hAnsi="Cambria"/>
-          <w:sz w:val="26"/>
-          <w:szCs w:val="26"/>
-        </w:rPr>
-        <w:t>.</w:t>
+          <w:color w:val="4472C4" w:themeColor="accent1"/>
+          <w:sz w:val="26"/>
+          <w:szCs w:val="26"/>
+        </w:rPr>
+        <w:t xml:space="preserve"> </w:t>
+      </w:r>
+      <w:r>
+        <w:rPr>
+          <w:rFonts w:ascii="Cambria" w:hAnsi="Cambria"/>
+          <w:sz w:val="26"/>
+          <w:szCs w:val="26"/>
+        </w:rPr>
+        <w:t>in all tables</w:t>
+      </w:r>
+      <w:r>
+        <w:rPr>
+          <w:rFonts w:ascii="Cambria" w:hAnsi="Cambria"/>
+          <w:sz w:val="26"/>
+          <w:szCs w:val="26"/>
+        </w:rPr>
+        <w:t xml:space="preserve"> </w:t>
+      </w:r>
+      <w:r>
+        <w:rPr>
+          <w:rFonts w:ascii="Cambria" w:hAnsi="Cambria"/>
+          <w:sz w:val="26"/>
+          <w:szCs w:val="26"/>
+        </w:rPr>
+        <w:t>-</w:t>
+      </w:r>
+      <w:r>
+        <w:rPr>
+          <w:rFonts w:ascii="Cambria" w:hAnsi="Cambria"/>
+          <w:sz w:val="26"/>
+          <w:szCs w:val="26"/>
+        </w:rPr>
+        <w:t xml:space="preserve"> </w:t>
+      </w:r>
+      <w:r>
+        <w:rPr>
+          <w:rFonts w:ascii="Cambria" w:hAnsi="Cambria"/>
+          <w:sz w:val="26"/>
+          <w:szCs w:val="26"/>
+        </w:rPr>
+        <w:t>a</w:t>
+      </w:r>
+      <w:r>
+        <w:rPr>
+          <w:rFonts w:ascii="Cambria" w:hAnsi="Cambria"/>
+          <w:sz w:val="26"/>
+          <w:szCs w:val="26"/>
+        </w:rPr>
+        <w:t xml:space="preserve"> normal-sized integer </w:t>
+      </w:r>
+      <w:r>
+        <w:rPr>
+          <w:rFonts w:ascii="Cambria" w:hAnsi="Cambria"/>
+          <w:sz w:val="26"/>
+          <w:szCs w:val="26"/>
+          <w:lang w:val="en-AU"/>
+        </w:rPr>
+        <w:t>with the</w:t>
+      </w:r>
+      <w:r>
+        <w:rPr>
+          <w:rFonts w:ascii="Cambria" w:hAnsi="Cambria"/>
+          <w:sz w:val="26"/>
+          <w:szCs w:val="26"/>
+        </w:rPr>
+        <w:t xml:space="preserve"> allowable range from </w:t>
+      </w:r>
+      <w:r>
+        <w:rPr>
+          <w:rFonts w:ascii="Cambria" w:hAnsi="Cambria"/>
+          <w:sz w:val="26"/>
+          <w:szCs w:val="26"/>
+          <w:lang w:val="en-AU"/>
+        </w:rPr>
+        <w:t>0</w:t>
+      </w:r>
+      <w:r>
+        <w:rPr>
+          <w:rFonts w:ascii="Cambria" w:hAnsi="Cambria"/>
+          <w:sz w:val="26"/>
+          <w:szCs w:val="26"/>
+        </w:rPr>
+        <w:t xml:space="preserve"> to </w:t>
+      </w:r>
+      <w:r>
+        <w:rPr>
+          <w:rFonts w:ascii="Cambria" w:hAnsi="Cambria"/>
+          <w:sz w:val="26"/>
+          <w:szCs w:val="26"/>
+        </w:rPr>
+        <w:t>4294967295</w:t>
+      </w:r>
+      <w:r>
+        <w:rPr>
+          <w:rFonts w:ascii="Cambria" w:hAnsi="Cambria"/>
+          <w:sz w:val="26"/>
+          <w:szCs w:val="26"/>
+        </w:rPr>
+        <w:t xml:space="preserve"> if unsigned.</w:t>
       </w:r>
     </w:p>
     <w:p>
@@ -2943,15 +3723,115 @@
           <w:sz w:val="26"/>
           <w:szCs w:val="26"/>
         </w:rPr>
-        <w:t xml:space="preserve">3, 2): </w:t>
-      </w:r>
-      <w:r>
-        <w:rPr>
-          <w:rFonts w:ascii="Cambria" w:hAnsi="Cambria"/>
-          <w:sz w:val="26"/>
-          <w:szCs w:val="26"/>
-        </w:rPr>
-        <w:t>price (bookings table)</w:t>
+        <w:t>5</w:t>
+      </w:r>
+      <w:r>
+        <w:rPr>
+          <w:rFonts w:ascii="Cambria" w:hAnsi="Cambria"/>
+          <w:b/>
+          <w:bCs/>
+          <w:sz w:val="26"/>
+          <w:szCs w:val="26"/>
+        </w:rPr>
+        <w:t xml:space="preserve">, 2): </w:t>
+      </w:r>
+      <w:r>
+        <w:rPr>
+          <w:rFonts w:ascii="Cambria" w:hAnsi="Cambria"/>
+          <w:color w:val="4472C4" w:themeColor="accent1"/>
+          <w:sz w:val="26"/>
+          <w:szCs w:val="26"/>
+        </w:rPr>
+        <w:t xml:space="preserve">price </w:t>
+      </w:r>
+      <w:r>
+        <w:rPr>
+          <w:rFonts w:ascii="Cambria" w:hAnsi="Cambria"/>
+          <w:sz w:val="26"/>
+          <w:szCs w:val="26"/>
+        </w:rPr>
+        <w:t xml:space="preserve">in </w:t>
+      </w:r>
+      <w:r>
+        <w:rPr>
+          <w:rFonts w:ascii="Cambria" w:hAnsi="Cambria"/>
+          <w:color w:val="FF0000"/>
+          <w:sz w:val="26"/>
+          <w:szCs w:val="26"/>
+        </w:rPr>
+        <w:t xml:space="preserve">bookings </w:t>
+      </w:r>
+      <w:r>
+        <w:rPr>
+          <w:rFonts w:ascii="Cambria" w:hAnsi="Cambria"/>
+          <w:sz w:val="26"/>
+          <w:szCs w:val="26"/>
+        </w:rPr>
+        <w:t>table</w:t>
+      </w:r>
+      <w:r>
+        <w:rPr>
+          <w:rFonts w:ascii="Cambria" w:hAnsi="Cambria"/>
+          <w:sz w:val="26"/>
+          <w:szCs w:val="26"/>
+        </w:rPr>
+        <w:t xml:space="preserve"> - </w:t>
+      </w:r>
+      <w:r>
+        <w:rPr>
+          <w:rFonts w:ascii="Cambria" w:hAnsi="Cambria"/>
+          <w:sz w:val="26"/>
+          <w:szCs w:val="26"/>
+        </w:rPr>
+        <w:t>a</w:t>
+      </w:r>
+      <w:r>
+        <w:rPr>
+          <w:rFonts w:ascii="Cambria" w:hAnsi="Cambria"/>
+          <w:sz w:val="26"/>
+          <w:szCs w:val="26"/>
+        </w:rPr>
+        <w:t>n unpacked</w:t>
+      </w:r>
+      <w:r>
+        <w:rPr>
+          <w:rFonts w:ascii="Cambria" w:hAnsi="Cambria"/>
+          <w:sz w:val="26"/>
+          <w:szCs w:val="26"/>
+        </w:rPr>
+        <w:t xml:space="preserve"> </w:t>
+      </w:r>
+      <w:r>
+        <w:rPr>
+          <w:rFonts w:ascii="Cambria" w:hAnsi="Cambria"/>
+          <w:sz w:val="26"/>
+          <w:szCs w:val="26"/>
+        </w:rPr>
+        <w:t>floating</w:t>
+      </w:r>
+      <w:r>
+        <w:rPr>
+          <w:rFonts w:ascii="Cambria" w:hAnsi="Cambria"/>
+          <w:sz w:val="26"/>
+          <w:szCs w:val="26"/>
+        </w:rPr>
+        <w:t>-</w:t>
+      </w:r>
+      <w:r>
+        <w:rPr>
+          <w:rFonts w:ascii="Cambria" w:hAnsi="Cambria"/>
+          <w:sz w:val="26"/>
+          <w:szCs w:val="26"/>
+        </w:rPr>
+        <w:t>point number</w:t>
+      </w:r>
+      <w:r>
+        <w:rPr>
+          <w:rFonts w:ascii="Cambria" w:hAnsi="Cambria"/>
+          <w:sz w:val="26"/>
+          <w:szCs w:val="26"/>
+        </w:rPr>
+        <w:t xml:space="preserve"> storing 5 digits with 2 decimals.</w:t>
       </w:r>
     </w:p>
     <w:p>
@@ -2985,6 +3865,7 @@
       <w:r>
         <w:rPr>
           <w:rFonts w:ascii="Cambria" w:hAnsi="Cambria"/>
+          <w:color w:val="4472C4" w:themeColor="accent1"/>
           <w:sz w:val="26"/>
           <w:szCs w:val="26"/>
         </w:rPr>
@@ -2994,26 +3875,52 @@
       <w:r>
         <w:rPr>
           <w:rFonts w:ascii="Cambria" w:hAnsi="Cambria"/>
-          <w:sz w:val="26"/>
-          <w:szCs w:val="26"/>
-        </w:rPr>
-        <w:t xml:space="preserve"> (customers table)</w:t>
-      </w:r>
-      <w:r>
-        <w:rPr>
-          <w:rFonts w:ascii="Cambria" w:hAnsi="Cambria"/>
-          <w:sz w:val="26"/>
-          <w:szCs w:val="26"/>
-        </w:rPr>
-        <w:t xml:space="preserve">. </w:t>
-      </w:r>
-      <w:r>
-        <w:rPr>
-          <w:rFonts w:ascii="Cambria" w:hAnsi="Cambria"/>
-          <w:sz w:val="26"/>
-          <w:szCs w:val="26"/>
-        </w:rPr>
-        <w:t>A variable-length string between 1 and 255 characters in length.</w:t>
+          <w:color w:val="4472C4" w:themeColor="accent1"/>
+          <w:sz w:val="26"/>
+          <w:szCs w:val="26"/>
+        </w:rPr>
+        <w:t xml:space="preserve"> </w:t>
+      </w:r>
+      <w:r>
+        <w:rPr>
+          <w:rFonts w:ascii="Cambria" w:hAnsi="Cambria"/>
+          <w:sz w:val="26"/>
+          <w:szCs w:val="26"/>
+        </w:rPr>
+        <w:t xml:space="preserve">in </w:t>
+      </w:r>
+      <w:r>
+        <w:rPr>
+          <w:rFonts w:ascii="Cambria" w:hAnsi="Cambria"/>
+          <w:color w:val="FF0000"/>
+          <w:sz w:val="26"/>
+          <w:szCs w:val="26"/>
+        </w:rPr>
+        <w:t xml:space="preserve">customers </w:t>
+      </w:r>
+      <w:r>
+        <w:rPr>
+          <w:rFonts w:ascii="Cambria" w:hAnsi="Cambria"/>
+          <w:sz w:val="26"/>
+          <w:szCs w:val="26"/>
+        </w:rPr>
+        <w:t>table</w:t>
+      </w:r>
+      <w:r>
+        <w:rPr>
+          <w:rFonts w:ascii="Cambria" w:hAnsi="Cambria"/>
+          <w:sz w:val="26"/>
+          <w:szCs w:val="26"/>
+        </w:rPr>
+        <w:t xml:space="preserve"> a</w:t>
+      </w:r>
+      <w:r>
+        <w:rPr>
+          <w:rFonts w:ascii="Cambria" w:hAnsi="Cambria"/>
+          <w:sz w:val="26"/>
+          <w:szCs w:val="26"/>
+        </w:rPr>
+        <w:t xml:space="preserve"> variable-length string between 1 and 255 characters in length.</w:t>
       </w:r>
     </w:p>
     <w:p>
@@ -3069,6 +3976,7 @@
       <w:r>
         <w:rPr>
           <w:rFonts w:ascii="Cambria" w:hAnsi="Cambria"/>
+          <w:color w:val="4472C4" w:themeColor="accent1"/>
           <w:sz w:val="26"/>
           <w:szCs w:val="26"/>
         </w:rPr>
@@ -3078,26 +3986,68 @@
       <w:r>
         <w:rPr>
           <w:rFonts w:ascii="Cambria" w:hAnsi="Cambria"/>
-          <w:sz w:val="26"/>
-          <w:szCs w:val="26"/>
-        </w:rPr>
-        <w:t xml:space="preserve"> (seats table)</w:t>
-      </w:r>
-      <w:r>
-        <w:rPr>
-          <w:rFonts w:ascii="Cambria" w:hAnsi="Cambria"/>
-          <w:sz w:val="26"/>
-          <w:szCs w:val="26"/>
-        </w:rPr>
-        <w:t xml:space="preserve">. </w:t>
-      </w:r>
-      <w:r>
-        <w:rPr>
-          <w:rFonts w:ascii="Cambria" w:hAnsi="Cambria"/>
-          <w:sz w:val="26"/>
-          <w:szCs w:val="26"/>
-        </w:rPr>
-        <w:t>A fixed-length string between 1 and 255 characters in length</w:t>
+          <w:color w:val="4472C4" w:themeColor="accent1"/>
+          <w:sz w:val="26"/>
+          <w:szCs w:val="26"/>
+        </w:rPr>
+        <w:t xml:space="preserve"> </w:t>
+      </w:r>
+      <w:r>
+        <w:rPr>
+          <w:rFonts w:ascii="Cambria" w:hAnsi="Cambria"/>
+          <w:sz w:val="26"/>
+          <w:szCs w:val="26"/>
+        </w:rPr>
+        <w:t xml:space="preserve">in </w:t>
+      </w:r>
+      <w:r>
+        <w:rPr>
+          <w:rFonts w:ascii="Cambria" w:hAnsi="Cambria"/>
+          <w:color w:val="FF0000"/>
+          <w:sz w:val="26"/>
+          <w:szCs w:val="26"/>
+        </w:rPr>
+        <w:t xml:space="preserve">seats </w:t>
+      </w:r>
+      <w:r>
+        <w:rPr>
+          <w:rFonts w:ascii="Cambria" w:hAnsi="Cambria"/>
+          <w:sz w:val="26"/>
+          <w:szCs w:val="26"/>
+        </w:rPr>
+        <w:t>table</w:t>
+      </w:r>
+      <w:r>
+        <w:rPr>
+          <w:rFonts w:ascii="Cambria" w:hAnsi="Cambria"/>
+          <w:sz w:val="26"/>
+          <w:szCs w:val="26"/>
+        </w:rPr>
+        <w:t xml:space="preserve"> -</w:t>
+      </w:r>
+      <w:r>
+        <w:rPr>
+          <w:rFonts w:ascii="Cambria" w:hAnsi="Cambria"/>
+          <w:sz w:val="26"/>
+          <w:szCs w:val="26"/>
+        </w:rPr>
+        <w:t xml:space="preserve"> </w:t>
+      </w:r>
+      <w:r>
+        <w:rPr>
+          <w:rFonts w:ascii="Cambria" w:hAnsi="Cambria"/>
+          <w:sz w:val="26"/>
+          <w:szCs w:val="26"/>
+        </w:rPr>
+        <w:t>a</w:t>
+      </w:r>
+      <w:r>
+        <w:rPr>
+          <w:rFonts w:ascii="Cambria" w:hAnsi="Cambria"/>
+          <w:sz w:val="26"/>
+          <w:szCs w:val="26"/>
+        </w:rPr>
+        <w:t xml:space="preserve"> fixed-length string between 1 and 255 characters in length</w:t>
       </w:r>
       <w:r>
         <w:rPr>
@@ -3133,7 +4083,17 @@
           <w:sz w:val="26"/>
           <w:szCs w:val="26"/>
         </w:rPr>
-        <w:t>BOOLEAN/</w:t>
+        <w:t>BOOLEAN</w:t>
+      </w:r>
+      <w:r>
+        <w:rPr>
+          <w:rFonts w:ascii="Cambria" w:hAnsi="Cambria"/>
+          <w:b/>
+          <w:bCs/>
+          <w:sz w:val="26"/>
+          <w:szCs w:val="26"/>
+        </w:rPr>
+        <w:t xml:space="preserve"> - </w:t>
       </w:r>
       <w:proofErr w:type="gramStart"/>
       <w:r>
@@ -3180,10 +4140,53 @@
       <w:r>
         <w:rPr>
           <w:rFonts w:ascii="Cambria" w:hAnsi="Cambria"/>
-          <w:sz w:val="26"/>
-          <w:szCs w:val="26"/>
-        </w:rPr>
-        <w:t>paid (bookings table)</w:t>
+          <w:color w:val="4472C4" w:themeColor="accent1"/>
+          <w:sz w:val="26"/>
+          <w:szCs w:val="26"/>
+        </w:rPr>
+        <w:t xml:space="preserve">paid </w:t>
+      </w:r>
+      <w:r>
+        <w:rPr>
+          <w:rFonts w:ascii="Cambria" w:hAnsi="Cambria"/>
+          <w:color w:val="4472C4" w:themeColor="accent1"/>
+          <w:sz w:val="26"/>
+          <w:szCs w:val="26"/>
+        </w:rPr>
+        <w:t xml:space="preserve"> </w:t>
+      </w:r>
+      <w:r>
+        <w:rPr>
+          <w:rFonts w:ascii="Cambria" w:hAnsi="Cambria"/>
+          <w:sz w:val="26"/>
+          <w:szCs w:val="26"/>
+        </w:rPr>
+        <w:t xml:space="preserve">in </w:t>
+      </w:r>
+      <w:r>
+        <w:rPr>
+          <w:rFonts w:ascii="Cambria" w:hAnsi="Cambria"/>
+          <w:color w:val="FF0000"/>
+          <w:sz w:val="26"/>
+          <w:szCs w:val="26"/>
+        </w:rPr>
+        <w:t xml:space="preserve">bookings </w:t>
+      </w:r>
+      <w:r>
+        <w:rPr>
+          <w:rFonts w:ascii="Cambria" w:hAnsi="Cambria"/>
+          <w:sz w:val="26"/>
+          <w:szCs w:val="26"/>
+        </w:rPr>
+        <w:t>table</w:t>
+      </w:r>
+      <w:r>
+        <w:rPr>
+          <w:rFonts w:ascii="Cambria" w:hAnsi="Cambria"/>
+          <w:sz w:val="26"/>
+          <w:szCs w:val="26"/>
+        </w:rPr>
+        <w:t>, could be set to 1 (True) or 0 (False).</w:t>
       </w:r>
     </w:p>
     <w:p>
@@ -3203,6 +4206,7 @@
           <w:szCs w:val="26"/>
         </w:rPr>
       </w:pPr>
+      <w:proofErr w:type="gramStart"/>
       <w:r>
         <w:rPr>
           <w:rFonts w:ascii="Cambria" w:hAnsi="Cambria"/>
@@ -3221,8 +4225,9 @@
           <w:sz w:val="26"/>
           <w:szCs w:val="26"/>
         </w:rPr>
-        <w:t>(‘M’,’F)</w:t>
-      </w:r>
+        <w:t>(</w:t>
+      </w:r>
+      <w:proofErr w:type="gramEnd"/>
       <w:r>
         <w:rPr>
           <w:rFonts w:ascii="Cambria" w:hAnsi="Cambria"/>
@@ -3231,39 +4236,143 @@
           <w:sz w:val="26"/>
           <w:szCs w:val="26"/>
         </w:rPr>
+        <w:t>‘M’,</w:t>
+      </w:r>
+      <w:r>
+        <w:rPr>
+          <w:rFonts w:ascii="Cambria" w:hAnsi="Cambria"/>
+          <w:b/>
+          <w:bCs/>
+          <w:sz w:val="26"/>
+          <w:szCs w:val="26"/>
+        </w:rPr>
+        <w:t xml:space="preserve"> </w:t>
+      </w:r>
+      <w:r>
+        <w:rPr>
+          <w:rFonts w:ascii="Cambria" w:hAnsi="Cambria"/>
+          <w:b/>
+          <w:bCs/>
+          <w:sz w:val="26"/>
+          <w:szCs w:val="26"/>
+        </w:rPr>
+        <w:t>’F)</w:t>
+      </w:r>
+      <w:r>
+        <w:rPr>
+          <w:rFonts w:ascii="Cambria" w:hAnsi="Cambria"/>
+          <w:b/>
+          <w:bCs/>
+          <w:sz w:val="26"/>
+          <w:szCs w:val="26"/>
+        </w:rPr>
         <w:t xml:space="preserve">: </w:t>
       </w:r>
       <w:r>
         <w:rPr>
           <w:rFonts w:ascii="Cambria" w:hAnsi="Cambria"/>
-          <w:sz w:val="26"/>
-          <w:szCs w:val="26"/>
-        </w:rPr>
-        <w:t>gender (customers table)</w:t>
-      </w:r>
-      <w:r>
-        <w:rPr>
-          <w:rFonts w:ascii="Cambria" w:hAnsi="Cambria"/>
-          <w:sz w:val="26"/>
-          <w:szCs w:val="26"/>
-        </w:rPr>
-        <w:t>. D</w:t>
-      </w:r>
-      <w:r>
-        <w:rPr>
-          <w:rFonts w:ascii="Cambria" w:hAnsi="Cambria"/>
-          <w:sz w:val="26"/>
-          <w:szCs w:val="26"/>
-        </w:rPr>
-        <w:t>efine columns that can contain only a given set of values</w:t>
-      </w:r>
-      <w:r>
-        <w:rPr>
-          <w:rFonts w:ascii="Cambria" w:hAnsi="Cambria"/>
-          <w:sz w:val="26"/>
-          <w:szCs w:val="26"/>
-        </w:rPr>
-        <w:t>.</w:t>
+          <w:color w:val="4472C4" w:themeColor="accent1"/>
+          <w:sz w:val="26"/>
+          <w:szCs w:val="26"/>
+        </w:rPr>
+        <w:t xml:space="preserve">gender </w:t>
+      </w:r>
+      <w:r>
+        <w:rPr>
+          <w:rFonts w:ascii="Cambria" w:hAnsi="Cambria"/>
+          <w:sz w:val="26"/>
+          <w:szCs w:val="26"/>
+        </w:rPr>
+        <w:t xml:space="preserve">in </w:t>
+      </w:r>
+      <w:r>
+        <w:rPr>
+          <w:rFonts w:ascii="Cambria" w:hAnsi="Cambria"/>
+          <w:color w:val="FF0000"/>
+          <w:sz w:val="26"/>
+          <w:szCs w:val="26"/>
+        </w:rPr>
+        <w:t xml:space="preserve">customers </w:t>
+      </w:r>
+      <w:r>
+        <w:rPr>
+          <w:rFonts w:ascii="Cambria" w:hAnsi="Cambria"/>
+          <w:sz w:val="26"/>
+          <w:szCs w:val="26"/>
+        </w:rPr>
+        <w:t>table</w:t>
+      </w:r>
+      <w:r>
+        <w:rPr>
+          <w:rFonts w:ascii="Cambria" w:hAnsi="Cambria"/>
+          <w:sz w:val="26"/>
+          <w:szCs w:val="26"/>
+        </w:rPr>
+        <w:t xml:space="preserve"> -</w:t>
+      </w:r>
+      <w:r>
+        <w:rPr>
+          <w:rFonts w:ascii="Cambria" w:hAnsi="Cambria"/>
+          <w:sz w:val="26"/>
+          <w:szCs w:val="26"/>
+        </w:rPr>
+        <w:t xml:space="preserve"> </w:t>
+      </w:r>
+      <w:r>
+        <w:rPr>
+          <w:rFonts w:ascii="Cambria" w:hAnsi="Cambria"/>
+          <w:sz w:val="26"/>
+          <w:szCs w:val="26"/>
+        </w:rPr>
+        <w:t>which</w:t>
+      </w:r>
+      <w:r>
+        <w:rPr>
+          <w:rFonts w:ascii="Cambria" w:hAnsi="Cambria"/>
+          <w:sz w:val="26"/>
+          <w:szCs w:val="26"/>
+        </w:rPr>
+        <w:t xml:space="preserve"> contain</w:t>
+      </w:r>
+      <w:r>
+        <w:rPr>
+          <w:rFonts w:ascii="Cambria" w:hAnsi="Cambria"/>
+          <w:sz w:val="26"/>
+          <w:szCs w:val="26"/>
+        </w:rPr>
+        <w:t>s</w:t>
+      </w:r>
+      <w:r>
+        <w:rPr>
+          <w:rFonts w:ascii="Cambria" w:hAnsi="Cambria"/>
+          <w:sz w:val="26"/>
+          <w:szCs w:val="26"/>
+        </w:rPr>
+        <w:t xml:space="preserve"> only a </w:t>
+      </w:r>
+      <w:r>
+        <w:rPr>
+          <w:rFonts w:ascii="Cambria" w:hAnsi="Cambria"/>
+          <w:sz w:val="26"/>
+          <w:szCs w:val="26"/>
+        </w:rPr>
+        <w:t xml:space="preserve">value in the </w:t>
+      </w:r>
+      <w:r>
+        <w:rPr>
+          <w:rFonts w:ascii="Cambria" w:hAnsi="Cambria"/>
+          <w:sz w:val="26"/>
+          <w:szCs w:val="26"/>
+        </w:rPr>
+        <w:t>given set</w:t>
+      </w:r>
+      <w:r>
+        <w:rPr>
+          <w:rFonts w:ascii="Cambria" w:hAnsi="Cambria"/>
+          <w:sz w:val="26"/>
+          <w:szCs w:val="26"/>
+        </w:rPr>
+        <w:t>: M (Male) or F (Female).</w:t>
       </w:r>
     </w:p>
     <w:p>
@@ -3307,6 +4416,7 @@
       <w:r>
         <w:rPr>
           <w:rFonts w:ascii="Cambria" w:hAnsi="Cambria"/>
+          <w:color w:val="4472C4" w:themeColor="accent1"/>
           <w:sz w:val="26"/>
           <w:szCs w:val="26"/>
         </w:rPr>
@@ -3319,15 +4429,64 @@
           <w:sz w:val="26"/>
           <w:szCs w:val="26"/>
         </w:rPr>
-        <w:t xml:space="preserve"> (screenings table). </w:t>
-      </w:r>
-      <w:r>
-        <w:rPr>
-          <w:rFonts w:ascii="Cambria" w:hAnsi="Cambria"/>
-          <w:sz w:val="26"/>
-          <w:szCs w:val="26"/>
-        </w:rPr>
-        <w:t>A date and time combination in YYYY-MM-DD HH:</w:t>
+        <w:t xml:space="preserve"> </w:t>
+      </w:r>
+      <w:r>
+        <w:rPr>
+          <w:rFonts w:ascii="Cambria" w:hAnsi="Cambria"/>
+          <w:sz w:val="26"/>
+          <w:szCs w:val="26"/>
+        </w:rPr>
+        <w:t xml:space="preserve">in </w:t>
+      </w:r>
+      <w:r>
+        <w:rPr>
+          <w:rFonts w:ascii="Cambria" w:hAnsi="Cambria"/>
+          <w:color w:val="FF0000"/>
+          <w:sz w:val="26"/>
+          <w:szCs w:val="26"/>
+        </w:rPr>
+        <w:t xml:space="preserve">screenings </w:t>
+      </w:r>
+      <w:r>
+        <w:rPr>
+          <w:rFonts w:ascii="Cambria" w:hAnsi="Cambria"/>
+          <w:sz w:val="26"/>
+          <w:szCs w:val="26"/>
+        </w:rPr>
+        <w:t>table</w:t>
+      </w:r>
+      <w:r>
+        <w:rPr>
+          <w:rFonts w:ascii="Cambria" w:hAnsi="Cambria"/>
+          <w:sz w:val="26"/>
+          <w:szCs w:val="26"/>
+        </w:rPr>
+        <w:t xml:space="preserve"> –</w:t>
+      </w:r>
+      <w:r>
+        <w:rPr>
+          <w:rFonts w:ascii="Cambria" w:hAnsi="Cambria"/>
+          <w:sz w:val="26"/>
+          <w:szCs w:val="26"/>
+        </w:rPr>
+        <w:t xml:space="preserve"> </w:t>
+      </w:r>
+      <w:r>
+        <w:rPr>
+          <w:rFonts w:ascii="Cambria" w:hAnsi="Cambria"/>
+          <w:sz w:val="26"/>
+          <w:szCs w:val="26"/>
+        </w:rPr>
+        <w:t xml:space="preserve">a </w:t>
+      </w:r>
+      <w:r>
+        <w:rPr>
+          <w:rFonts w:ascii="Cambria" w:hAnsi="Cambria"/>
+          <w:sz w:val="26"/>
+          <w:szCs w:val="26"/>
+        </w:rPr>
+        <w:t>date and time combination in YYYY-MM-DD HH:</w:t>
       </w:r>
       <w:proofErr w:type="gramStart"/>
       <w:r>
@@ -3345,7 +4504,15 @@
           <w:sz w:val="26"/>
           <w:szCs w:val="26"/>
         </w:rPr>
-        <w:t xml:space="preserve"> format, between 1000-01-01 00:00:00 and 9999-12-31 23:59:59.</w:t>
+        <w:t xml:space="preserve"> format</w:t>
+      </w:r>
+      <w:r>
+        <w:rPr>
+          <w:rFonts w:ascii="Cambria" w:hAnsi="Cambria"/>
+          <w:sz w:val="26"/>
+          <w:szCs w:val="26"/>
+        </w:rPr>
+        <w:t>.</w:t>
       </w:r>
     </w:p>
     <w:p>
@@ -3378,18 +4545,84 @@
       <w:r>
         <w:rPr>
           <w:rFonts w:ascii="Cambria" w:hAnsi="Cambria"/>
-          <w:sz w:val="26"/>
-          <w:szCs w:val="26"/>
-        </w:rPr>
-        <w:t xml:space="preserve">description (films table). </w:t>
-      </w:r>
-      <w:r>
-        <w:rPr>
-          <w:rFonts w:ascii="Cambria" w:hAnsi="Cambria"/>
-          <w:sz w:val="26"/>
-          <w:szCs w:val="26"/>
-        </w:rPr>
-        <w:t>A field with a maximum length of 16777215 characters.</w:t>
+          <w:color w:val="4472C4" w:themeColor="accent1"/>
+          <w:sz w:val="26"/>
+          <w:szCs w:val="26"/>
+        </w:rPr>
+        <w:t xml:space="preserve">description </w:t>
+      </w:r>
+      <w:r>
+        <w:rPr>
+          <w:rFonts w:ascii="Cambria" w:hAnsi="Cambria"/>
+          <w:sz w:val="26"/>
+          <w:szCs w:val="26"/>
+        </w:rPr>
+        <w:t xml:space="preserve">in </w:t>
+      </w:r>
+      <w:r>
+        <w:rPr>
+          <w:rFonts w:ascii="Cambria" w:hAnsi="Cambria"/>
+          <w:color w:val="FF0000"/>
+          <w:sz w:val="26"/>
+          <w:szCs w:val="26"/>
+        </w:rPr>
+        <w:t xml:space="preserve">films </w:t>
+      </w:r>
+      <w:r>
+        <w:rPr>
+          <w:rFonts w:ascii="Cambria" w:hAnsi="Cambria"/>
+          <w:sz w:val="26"/>
+          <w:szCs w:val="26"/>
+        </w:rPr>
+        <w:t>table</w:t>
+      </w:r>
+      <w:r>
+        <w:rPr>
+          <w:rFonts w:ascii="Cambria" w:hAnsi="Cambria"/>
+          <w:sz w:val="26"/>
+          <w:szCs w:val="26"/>
+        </w:rPr>
+        <w:t xml:space="preserve"> -</w:t>
+      </w:r>
+      <w:r>
+        <w:rPr>
+          <w:rFonts w:ascii="Cambria" w:hAnsi="Cambria"/>
+          <w:sz w:val="26"/>
+          <w:szCs w:val="26"/>
+        </w:rPr>
+        <w:t xml:space="preserve"> </w:t>
+      </w:r>
+      <w:r>
+        <w:rPr>
+          <w:rFonts w:ascii="Cambria" w:hAnsi="Cambria"/>
+          <w:sz w:val="26"/>
+          <w:szCs w:val="26"/>
+        </w:rPr>
+        <w:t>a</w:t>
+      </w:r>
+      <w:r>
+        <w:rPr>
+          <w:rFonts w:ascii="Cambria" w:hAnsi="Cambria"/>
+          <w:sz w:val="26"/>
+          <w:szCs w:val="26"/>
+        </w:rPr>
+        <w:t xml:space="preserve"> </w:t>
+      </w:r>
+      <w:r>
+        <w:rPr>
+          <w:rFonts w:ascii="Cambria" w:hAnsi="Cambria"/>
+          <w:sz w:val="26"/>
+          <w:szCs w:val="26"/>
+        </w:rPr>
+        <w:t xml:space="preserve">string </w:t>
+      </w:r>
+      <w:r>
+        <w:rPr>
+          <w:rFonts w:ascii="Cambria" w:hAnsi="Cambria"/>
+          <w:sz w:val="26"/>
+          <w:szCs w:val="26"/>
+        </w:rPr>
+        <w:t>field with a maximum length of 16777215 characters.</w:t>
       </w:r>
       <w:r>
         <w:rPr>
@@ -3502,7 +4735,7 @@
         </w:rPr>
         <w:t xml:space="preserve"> </w:t>
       </w:r>
-      <w:hyperlink r:id="rId15" w:history="1">
+      <w:hyperlink r:id="rId16" w:history="1">
         <w:proofErr w:type="spellStart"/>
         <w:r>
           <w:rPr>
@@ -3531,6 +4764,7 @@
           <w:ilvl w:val="0"/>
           <w:numId w:val="12"/>
         </w:numPr>
+        <w:spacing w:line="360" w:lineRule="auto"/>
         <w:ind w:left="0"/>
         <w:jc w:val="both"/>
         <w:rPr>
@@ -3547,7 +4781,7 @@
         </w:rPr>
         <w:t xml:space="preserve">Format query: </w:t>
       </w:r>
-      <w:hyperlink r:id="rId16" w:history="1">
+      <w:hyperlink r:id="rId17" w:history="1">
         <w:proofErr w:type="spellStart"/>
         <w:r>
           <w:rPr>
@@ -3638,7 +4872,15 @@
           <w:sz w:val="26"/>
           <w:szCs w:val="26"/>
         </w:rPr>
-        <w:t>, 100 bookings.</w:t>
+        <w:t xml:space="preserve"> and</w:t>
+      </w:r>
+      <w:r>
+        <w:rPr>
+          <w:rFonts w:ascii="Cambria" w:hAnsi="Cambria"/>
+          <w:sz w:val="26"/>
+          <w:szCs w:val="26"/>
+        </w:rPr>
+        <w:t xml:space="preserve"> 100 bookings.</w:t>
       </w:r>
     </w:p>
     <w:p>
@@ -3655,6 +4897,64 @@
       <w:r>
         <w:rPr>
           <w:rFonts w:ascii="Cambria" w:hAnsi="Cambria"/>
+          <w:bCs/>
+          <w:i/>
+          <w:noProof/>
+          <w:sz w:val="26"/>
+          <w:szCs w:val="26"/>
+        </w:rPr>
+        <w:drawing>
+          <wp:inline distT="0" distB="0" distL="0" distR="0" wp14:anchorId="3DDFAD8D" wp14:editId="7F2BBC39">
+            <wp:extent cx="152400" cy="152400"/>
+            <wp:effectExtent l="0" t="0" r="0" b="0"/>
+            <wp:docPr id="21" name="Picture 21"/>
+            <wp:cNvGraphicFramePr>
+              <a:graphicFrameLocks xmlns:a="http://schemas.openxmlformats.org/drawingml/2006/main" noChangeAspect="1"/>
+            </wp:cNvGraphicFramePr>
+            <a:graphic xmlns:a="http://schemas.openxmlformats.org/drawingml/2006/main">
+              <a:graphicData uri="http://schemas.openxmlformats.org/drawingml/2006/picture">
+                <pic:pic xmlns:pic="http://schemas.openxmlformats.org/drawingml/2006/picture">
+                  <pic:nvPicPr>
+                    <pic:cNvPr id="0" name="Picture 5"/>
+                    <pic:cNvPicPr>
+                      <a:picLocks noChangeAspect="1" noChangeArrowheads="1"/>
+                    </pic:cNvPicPr>
+                  </pic:nvPicPr>
+                  <pic:blipFill>
+                    <a:blip r:embed="rId18">
+                      <a:extLst>
+                        <a:ext uri="{28A0092B-C50C-407E-A947-70E740481C1C}">
+                          <a14:useLocalDpi xmlns:a14="http://schemas.microsoft.com/office/drawing/2010/main" val="0"/>
+                        </a:ext>
+                      </a:extLst>
+                    </a:blip>
+                    <a:srcRect/>
+                    <a:stretch>
+                      <a:fillRect/>
+                    </a:stretch>
+                  </pic:blipFill>
+                  <pic:spPr bwMode="auto">
+                    <a:xfrm>
+                      <a:off x="0" y="0"/>
+                      <a:ext cx="152400" cy="152400"/>
+                    </a:xfrm>
+                    <a:prstGeom prst="rect">
+                      <a:avLst/>
+                    </a:prstGeom>
+                    <a:noFill/>
+                    <a:ln>
+                      <a:noFill/>
+                    </a:ln>
+                  </pic:spPr>
+                </pic:pic>
+              </a:graphicData>
+            </a:graphic>
+          </wp:inline>
+        </w:drawing>
+      </w:r>
+      <w:r>
+        <w:rPr>
+          <w:rFonts w:ascii="Cambria" w:hAnsi="Cambria"/>
           <w:sz w:val="26"/>
           <w:szCs w:val="26"/>
         </w:rPr>
@@ -3663,15 +4963,417 @@
     </w:p>
     <w:p>
       <w:pPr>
-        <w:pStyle w:val="ListParagraph"/>
+        <w:pStyle w:val="Heading1"/>
+        <w:ind w:left="-270"/>
+      </w:pPr>
+      <w:r>
+        <w:t>Basic queries</w:t>
+      </w:r>
+      <w:r>
+        <w:t xml:space="preserve"> [3]</w:t>
+      </w:r>
+    </w:p>
+    <w:p>
+      <w:pPr>
         <w:ind w:left="-360"/>
         <w:jc w:val="both"/>
         <w:rPr>
           <w:rFonts w:ascii="Cambria" w:hAnsi="Cambria"/>
-          <w:sz w:val="26"/>
-          <w:szCs w:val="26"/>
-        </w:rPr>
-      </w:pPr>
+          <w:bCs/>
+          <w:i/>
+          <w:sz w:val="26"/>
+          <w:szCs w:val="26"/>
+        </w:rPr>
+      </w:pPr>
+      <w:r>
+        <w:rPr>
+          <w:rFonts w:ascii="Cambria" w:hAnsi="Cambria"/>
+          <w:bCs/>
+          <w:i/>
+          <w:noProof/>
+          <w:sz w:val="26"/>
+          <w:szCs w:val="26"/>
+        </w:rPr>
+        <w:drawing>
+          <wp:inline distT="0" distB="0" distL="0" distR="0" wp14:anchorId="13E5D4D6" wp14:editId="1D972E61">
+            <wp:extent cx="190500" cy="190500"/>
+            <wp:effectExtent l="0" t="0" r="0" b="0"/>
+            <wp:docPr id="13" name="Picture 13"/>
+            <wp:cNvGraphicFramePr>
+              <a:graphicFrameLocks xmlns:a="http://schemas.openxmlformats.org/drawingml/2006/main" noChangeAspect="1"/>
+            </wp:cNvGraphicFramePr>
+            <a:graphic xmlns:a="http://schemas.openxmlformats.org/drawingml/2006/main">
+              <a:graphicData uri="http://schemas.openxmlformats.org/drawingml/2006/picture">
+                <pic:pic xmlns:pic="http://schemas.openxmlformats.org/drawingml/2006/picture">
+                  <pic:nvPicPr>
+                    <pic:cNvPr id="0" name="Picture 5"/>
+                    <pic:cNvPicPr>
+                      <a:picLocks noChangeAspect="1" noChangeArrowheads="1"/>
+                    </pic:cNvPicPr>
+                  </pic:nvPicPr>
+                  <pic:blipFill>
+                    <a:blip r:embed="rId18">
+                      <a:extLst>
+                        <a:ext uri="{28A0092B-C50C-407E-A947-70E740481C1C}">
+                          <a14:useLocalDpi xmlns:a14="http://schemas.microsoft.com/office/drawing/2010/main" val="0"/>
+                        </a:ext>
+                      </a:extLst>
+                    </a:blip>
+                    <a:srcRect/>
+                    <a:stretch>
+                      <a:fillRect/>
+                    </a:stretch>
+                  </pic:blipFill>
+                  <pic:spPr bwMode="auto">
+                    <a:xfrm>
+                      <a:off x="0" y="0"/>
+                      <a:ext cx="190500" cy="190500"/>
+                    </a:xfrm>
+                    <a:prstGeom prst="rect">
+                      <a:avLst/>
+                    </a:prstGeom>
+                    <a:noFill/>
+                    <a:ln>
+                      <a:noFill/>
+                    </a:ln>
+                  </pic:spPr>
+                </pic:pic>
+              </a:graphicData>
+            </a:graphic>
+          </wp:inline>
+        </w:drawing>
+      </w:r>
+      <w:r>
+        <w:rPr>
+          <w:rFonts w:ascii="Cambria" w:hAnsi="Cambria"/>
+          <w:bCs/>
+          <w:i/>
+          <w:sz w:val="26"/>
+          <w:szCs w:val="26"/>
+        </w:rPr>
+        <w:t xml:space="preserve"> </w:t>
+      </w:r>
+      <w:r>
+        <w:rPr>
+          <w:rFonts w:ascii="Cambria" w:hAnsi="Cambria"/>
+          <w:bCs/>
+          <w:i/>
+          <w:sz w:val="26"/>
+          <w:szCs w:val="26"/>
+        </w:rPr>
+        <w:t xml:space="preserve">Attached script: </w:t>
+      </w:r>
+      <w:r>
+        <w:rPr>
+          <w:rFonts w:ascii="Cambria" w:hAnsi="Cambria"/>
+          <w:bCs/>
+          <w:i/>
+          <w:sz w:val="26"/>
+          <w:szCs w:val="26"/>
+        </w:rPr>
+        <w:t>basic</w:t>
+      </w:r>
+      <w:r>
+        <w:rPr>
+          <w:rFonts w:ascii="Cambria" w:hAnsi="Cambria"/>
+          <w:bCs/>
+          <w:i/>
+          <w:sz w:val="26"/>
+          <w:szCs w:val="26"/>
+        </w:rPr>
+        <w:t>-</w:t>
+      </w:r>
+      <w:proofErr w:type="spellStart"/>
+      <w:r>
+        <w:rPr>
+          <w:rFonts w:ascii="Cambria" w:hAnsi="Cambria"/>
+          <w:bCs/>
+          <w:i/>
+          <w:sz w:val="26"/>
+          <w:szCs w:val="26"/>
+        </w:rPr>
+        <w:t>queries.sql</w:t>
+      </w:r>
+      <w:proofErr w:type="spellEnd"/>
+    </w:p>
+    <w:p>
+      <w:pPr>
+        <w:spacing w:after="0"/>
+        <w:ind w:left="-360"/>
+        <w:jc w:val="both"/>
+        <w:rPr>
+          <w:rFonts w:ascii="Cambria" w:hAnsi="Cambria"/>
+          <w:b/>
+          <w:i/>
+          <w:sz w:val="26"/>
+          <w:szCs w:val="26"/>
+        </w:rPr>
+      </w:pPr>
+      <w:r>
+        <w:rPr>
+          <w:rFonts w:ascii="Cambria" w:hAnsi="Cambria"/>
+          <w:b/>
+          <w:i/>
+          <w:sz w:val="26"/>
+          <w:szCs w:val="26"/>
+        </w:rPr>
+        <w:t>Modifying data queries</w:t>
+      </w:r>
+    </w:p>
+    <w:p>
+      <w:pPr>
+        <w:ind w:left="-360"/>
+        <w:jc w:val="both"/>
+        <w:rPr>
+          <w:rFonts w:ascii="Cambria" w:hAnsi="Cambria"/>
+          <w:sz w:val="26"/>
+          <w:szCs w:val="26"/>
+        </w:rPr>
+      </w:pPr>
+      <w:r>
+        <w:rPr>
+          <w:rFonts w:ascii="Cambria" w:hAnsi="Cambria"/>
+          <w:sz w:val="26"/>
+          <w:szCs w:val="26"/>
+        </w:rPr>
+        <w:t>INSERT, UPDATE, DELETE</w:t>
+      </w:r>
+      <w:r>
+        <w:rPr>
+          <w:rFonts w:ascii="Cambria" w:hAnsi="Cambria"/>
+          <w:sz w:val="26"/>
+          <w:szCs w:val="26"/>
+        </w:rPr>
+        <w:t>, INSERT IGNORE.</w:t>
+      </w:r>
+    </w:p>
+    <w:p>
+      <w:pPr>
+        <w:spacing w:after="0"/>
+        <w:ind w:left="-360"/>
+        <w:jc w:val="both"/>
+        <w:rPr>
+          <w:rFonts w:ascii="Cambria" w:hAnsi="Cambria"/>
+          <w:b/>
+          <w:i/>
+          <w:sz w:val="26"/>
+          <w:szCs w:val="26"/>
+        </w:rPr>
+      </w:pPr>
+      <w:r>
+        <w:rPr>
+          <w:rFonts w:ascii="Cambria" w:hAnsi="Cambria"/>
+          <w:b/>
+          <w:i/>
+          <w:sz w:val="26"/>
+          <w:szCs w:val="26"/>
+        </w:rPr>
+        <w:t>Selecting</w:t>
+      </w:r>
+      <w:r>
+        <w:rPr>
+          <w:rFonts w:ascii="Cambria" w:hAnsi="Cambria"/>
+          <w:b/>
+          <w:i/>
+          <w:sz w:val="26"/>
+          <w:szCs w:val="26"/>
+        </w:rPr>
+        <w:t xml:space="preserve"> data queries</w:t>
+      </w:r>
+    </w:p>
+    <w:p>
+      <w:pPr>
+        <w:ind w:left="-360"/>
+        <w:jc w:val="both"/>
+        <w:rPr>
+          <w:rFonts w:ascii="Cambria" w:hAnsi="Cambria"/>
+          <w:sz w:val="26"/>
+          <w:szCs w:val="26"/>
+        </w:rPr>
+      </w:pPr>
+      <w:r>
+        <w:rPr>
+          <w:rFonts w:ascii="Cambria" w:hAnsi="Cambria"/>
+          <w:sz w:val="26"/>
+          <w:szCs w:val="26"/>
+        </w:rPr>
+        <w:t xml:space="preserve">SELECT, AS, AND, OR, ORDER, IN, WHERE, </w:t>
+      </w:r>
+      <w:r>
+        <w:rPr>
+          <w:rFonts w:ascii="Cambria" w:hAnsi="Cambria"/>
+          <w:sz w:val="26"/>
+          <w:szCs w:val="26"/>
+        </w:rPr>
+        <w:t xml:space="preserve">NULL, </w:t>
+      </w:r>
+      <w:r>
+        <w:rPr>
+          <w:rFonts w:ascii="Cambria" w:hAnsi="Cambria"/>
+          <w:sz w:val="26"/>
+          <w:szCs w:val="26"/>
+        </w:rPr>
+        <w:t>LIMIT, BETWEEN, CONCAT.</w:t>
+      </w:r>
+    </w:p>
+    <w:p>
+      <w:pPr>
+        <w:pStyle w:val="Heading1"/>
+        <w:spacing w:after="120"/>
+        <w:ind w:left="-274"/>
+      </w:pPr>
+      <w:r>
+        <w:t>Advanced queries</w:t>
+      </w:r>
+      <w:r>
+        <w:t xml:space="preserve"> [4]</w:t>
+      </w:r>
+    </w:p>
+    <w:p>
+      <w:pPr>
+        <w:pStyle w:val="Heading2"/>
+        <w:spacing w:line="360" w:lineRule="auto"/>
+        <w:ind w:left="-360"/>
+        <w:rPr>
+          <w:b w:val="0"/>
+          <w:bCs/>
+        </w:rPr>
+      </w:pPr>
+      <w:r>
+        <w:rPr>
+          <w:bCs/>
+          <w:i w:val="0"/>
+          <w:noProof/>
+        </w:rPr>
+        <w:drawing>
+          <wp:inline distT="0" distB="0" distL="0" distR="0" wp14:anchorId="3287D95C" wp14:editId="20AA6049">
+            <wp:extent cx="190500" cy="190500"/>
+            <wp:effectExtent l="0" t="0" r="0" b="0"/>
+            <wp:docPr id="18" name="Picture 18"/>
+            <wp:cNvGraphicFramePr>
+              <a:graphicFrameLocks xmlns:a="http://schemas.openxmlformats.org/drawingml/2006/main" noChangeAspect="1"/>
+            </wp:cNvGraphicFramePr>
+            <a:graphic xmlns:a="http://schemas.openxmlformats.org/drawingml/2006/main">
+              <a:graphicData uri="http://schemas.openxmlformats.org/drawingml/2006/picture">
+                <pic:pic xmlns:pic="http://schemas.openxmlformats.org/drawingml/2006/picture">
+                  <pic:nvPicPr>
+                    <pic:cNvPr id="0" name="Picture 5"/>
+                    <pic:cNvPicPr>
+                      <a:picLocks noChangeAspect="1" noChangeArrowheads="1"/>
+                    </pic:cNvPicPr>
+                  </pic:nvPicPr>
+                  <pic:blipFill>
+                    <a:blip r:embed="rId18">
+                      <a:extLst>
+                        <a:ext uri="{28A0092B-C50C-407E-A947-70E740481C1C}">
+                          <a14:useLocalDpi xmlns:a14="http://schemas.microsoft.com/office/drawing/2010/main" val="0"/>
+                        </a:ext>
+                      </a:extLst>
+                    </a:blip>
+                    <a:srcRect/>
+                    <a:stretch>
+                      <a:fillRect/>
+                    </a:stretch>
+                  </pic:blipFill>
+                  <pic:spPr bwMode="auto">
+                    <a:xfrm>
+                      <a:off x="0" y="0"/>
+                      <a:ext cx="190500" cy="190500"/>
+                    </a:xfrm>
+                    <a:prstGeom prst="rect">
+                      <a:avLst/>
+                    </a:prstGeom>
+                    <a:noFill/>
+                    <a:ln>
+                      <a:noFill/>
+                    </a:ln>
+                  </pic:spPr>
+                </pic:pic>
+              </a:graphicData>
+            </a:graphic>
+          </wp:inline>
+        </w:drawing>
+      </w:r>
+      <w:r>
+        <w:rPr>
+          <w:b w:val="0"/>
+          <w:bCs/>
+        </w:rPr>
+        <w:t>Attached script: advanced-</w:t>
+      </w:r>
+      <w:proofErr w:type="spellStart"/>
+      <w:r>
+        <w:rPr>
+          <w:b w:val="0"/>
+          <w:bCs/>
+        </w:rPr>
+        <w:t>queries.sql</w:t>
+      </w:r>
+      <w:proofErr w:type="spellEnd"/>
+    </w:p>
+    <w:p>
+      <w:pPr>
+        <w:pStyle w:val="Heading2"/>
+        <w:ind w:left="-360"/>
+      </w:pPr>
+      <w:r>
+        <w:t>Queries to multiple tables</w:t>
+      </w:r>
+    </w:p>
+    <w:p>
+      <w:pPr>
+        <w:ind w:left="-360"/>
+        <w:jc w:val="both"/>
+        <w:rPr>
+          <w:rFonts w:ascii="Cambria" w:hAnsi="Cambria"/>
+          <w:sz w:val="26"/>
+          <w:szCs w:val="26"/>
+        </w:rPr>
+      </w:pPr>
+      <w:r>
+        <w:rPr>
+          <w:rFonts w:ascii="Cambria" w:hAnsi="Cambria"/>
+          <w:sz w:val="26"/>
+          <w:szCs w:val="26"/>
+        </w:rPr>
+        <w:t>INNER JOIN, LEFT/RIGHT JOIN</w:t>
+      </w:r>
+      <w:r>
+        <w:rPr>
+          <w:rFonts w:ascii="Cambria" w:hAnsi="Cambria"/>
+          <w:sz w:val="26"/>
+          <w:szCs w:val="26"/>
+        </w:rPr>
+        <w:t>, CROSS JOIN.</w:t>
+      </w:r>
+    </w:p>
+    <w:p>
+      <w:pPr>
+        <w:pStyle w:val="Heading2"/>
+        <w:ind w:left="-360"/>
+      </w:pPr>
+      <w:r>
+        <w:t>Aggregate queries &amp; grouping</w:t>
+      </w:r>
+    </w:p>
+    <w:p>
+      <w:pPr>
+        <w:ind w:left="-360"/>
+        <w:jc w:val="both"/>
+        <w:rPr>
+          <w:rFonts w:ascii="Cambria" w:hAnsi="Cambria"/>
+          <w:sz w:val="26"/>
+          <w:szCs w:val="26"/>
+        </w:rPr>
+      </w:pPr>
+      <w:r>
+        <w:rPr>
+          <w:rFonts w:ascii="Cambria" w:hAnsi="Cambria"/>
+          <w:sz w:val="26"/>
+          <w:szCs w:val="26"/>
+        </w:rPr>
+        <w:t>COUNT, COUNT DISTINCT, SUM, MIN, MAX, AVERAGE, GROUPING, HAVING.</w:t>
+      </w:r>
     </w:p>
     <w:p>
       <w:pPr>
@@ -3679,290 +5381,175 @@
         <w:ind w:left="-270"/>
       </w:pPr>
       <w:r>
-        <w:t>Basic queries</w:t>
-      </w:r>
-      <w:r>
-        <w:t xml:space="preserve"> [3]</w:t>
-      </w:r>
-    </w:p>
-    <w:p>
-      <w:pPr>
+        <w:t xml:space="preserve">Nested queries </w:t>
+      </w:r>
+      <w:r>
+        <w:t>[5]</w:t>
+      </w:r>
+    </w:p>
+    <w:p>
+      <w:pPr>
+        <w:spacing w:line="240" w:lineRule="auto"/>
         <w:ind w:left="-360"/>
+        <w:rPr>
+          <w:rFonts w:ascii="Cambria" w:hAnsi="Cambria"/>
+          <w:i/>
+          <w:iCs/>
+          <w:sz w:val="26"/>
+          <w:szCs w:val="26"/>
+        </w:rPr>
+      </w:pPr>
+      <w:r>
+        <w:rPr>
+          <w:rFonts w:ascii="Cambria" w:hAnsi="Cambria"/>
+          <w:i/>
+          <w:iCs/>
+          <w:sz w:val="26"/>
+          <w:szCs w:val="26"/>
+        </w:rPr>
+        <w:t xml:space="preserve"> </w:t>
+      </w:r>
+      <w:r>
+        <w:rPr>
+          <w:rFonts w:ascii="Cambria" w:hAnsi="Cambria"/>
+          <w:bCs/>
+          <w:i/>
+          <w:noProof/>
+          <w:sz w:val="26"/>
+          <w:szCs w:val="26"/>
+        </w:rPr>
+        <w:drawing>
+          <wp:inline distT="0" distB="0" distL="0" distR="0" wp14:anchorId="0AB63C52" wp14:editId="0C34DCF9">
+            <wp:extent cx="190500" cy="190500"/>
+            <wp:effectExtent l="0" t="0" r="0" b="0"/>
+            <wp:docPr id="19" name="Picture 19"/>
+            <wp:cNvGraphicFramePr>
+              <a:graphicFrameLocks xmlns:a="http://schemas.openxmlformats.org/drawingml/2006/main" noChangeAspect="1"/>
+            </wp:cNvGraphicFramePr>
+            <a:graphic xmlns:a="http://schemas.openxmlformats.org/drawingml/2006/main">
+              <a:graphicData uri="http://schemas.openxmlformats.org/drawingml/2006/picture">
+                <pic:pic xmlns:pic="http://schemas.openxmlformats.org/drawingml/2006/picture">
+                  <pic:nvPicPr>
+                    <pic:cNvPr id="0" name="Picture 5"/>
+                    <pic:cNvPicPr>
+                      <a:picLocks noChangeAspect="1" noChangeArrowheads="1"/>
+                    </pic:cNvPicPr>
+                  </pic:nvPicPr>
+                  <pic:blipFill>
+                    <a:blip r:embed="rId18">
+                      <a:extLst>
+                        <a:ext uri="{28A0092B-C50C-407E-A947-70E740481C1C}">
+                          <a14:useLocalDpi xmlns:a14="http://schemas.microsoft.com/office/drawing/2010/main" val="0"/>
+                        </a:ext>
+                      </a:extLst>
+                    </a:blip>
+                    <a:srcRect/>
+                    <a:stretch>
+                      <a:fillRect/>
+                    </a:stretch>
+                  </pic:blipFill>
+                  <pic:spPr bwMode="auto">
+                    <a:xfrm>
+                      <a:off x="0" y="0"/>
+                      <a:ext cx="190500" cy="190500"/>
+                    </a:xfrm>
+                    <a:prstGeom prst="rect">
+                      <a:avLst/>
+                    </a:prstGeom>
+                    <a:noFill/>
+                    <a:ln>
+                      <a:noFill/>
+                    </a:ln>
+                  </pic:spPr>
+                </pic:pic>
+              </a:graphicData>
+            </a:graphic>
+          </wp:inline>
+        </w:drawing>
+      </w:r>
+      <w:r>
+        <w:rPr>
+          <w:rFonts w:ascii="Cambria" w:hAnsi="Cambria"/>
+          <w:i/>
+          <w:iCs/>
+          <w:sz w:val="26"/>
+          <w:szCs w:val="26"/>
+        </w:rPr>
+        <w:t xml:space="preserve">Attached script: </w:t>
+      </w:r>
+      <w:r>
+        <w:rPr>
+          <w:rFonts w:ascii="Cambria" w:hAnsi="Cambria"/>
+          <w:i/>
+          <w:iCs/>
+          <w:sz w:val="26"/>
+          <w:szCs w:val="26"/>
+        </w:rPr>
+        <w:t>nested</w:t>
+      </w:r>
+      <w:r>
+        <w:rPr>
+          <w:rFonts w:ascii="Cambria" w:hAnsi="Cambria"/>
+          <w:i/>
+          <w:iCs/>
+          <w:sz w:val="26"/>
+          <w:szCs w:val="26"/>
+        </w:rPr>
+        <w:t>-</w:t>
+      </w:r>
+      <w:proofErr w:type="spellStart"/>
+      <w:r>
+        <w:rPr>
+          <w:rFonts w:ascii="Cambria" w:hAnsi="Cambria"/>
+          <w:i/>
+          <w:iCs/>
+          <w:sz w:val="26"/>
+          <w:szCs w:val="26"/>
+        </w:rPr>
+        <w:t>queries.sql</w:t>
+      </w:r>
+      <w:proofErr w:type="spellEnd"/>
+    </w:p>
+    <w:p>
+      <w:pPr>
+        <w:ind w:left="-270"/>
         <w:jc w:val="both"/>
         <w:rPr>
           <w:rFonts w:ascii="Cambria" w:hAnsi="Cambria"/>
-          <w:bCs/>
-          <w:iCs/>
-          <w:sz w:val="26"/>
-          <w:szCs w:val="26"/>
-        </w:rPr>
-      </w:pPr>
-      <w:r>
-        <w:rPr>
-          <w:rFonts w:ascii="Cambria" w:hAnsi="Cambria"/>
-          <w:bCs/>
-          <w:iCs/>
-          <w:sz w:val="26"/>
-          <w:szCs w:val="26"/>
-        </w:rPr>
-        <w:t xml:space="preserve">Attached script: </w:t>
-      </w:r>
-      <w:r>
-        <w:rPr>
-          <w:rFonts w:ascii="Cambria" w:hAnsi="Cambria"/>
-          <w:bCs/>
-          <w:iCs/>
-          <w:sz w:val="26"/>
-          <w:szCs w:val="26"/>
-        </w:rPr>
-        <w:t>basic</w:t>
-      </w:r>
-      <w:r>
-        <w:rPr>
-          <w:rFonts w:ascii="Cambria" w:hAnsi="Cambria"/>
-          <w:bCs/>
-          <w:iCs/>
-          <w:sz w:val="26"/>
-          <w:szCs w:val="26"/>
-        </w:rPr>
-        <w:t>-</w:t>
-      </w:r>
-      <w:proofErr w:type="spellStart"/>
-      <w:r>
-        <w:rPr>
-          <w:rFonts w:ascii="Cambria" w:hAnsi="Cambria"/>
-          <w:bCs/>
-          <w:iCs/>
-          <w:sz w:val="26"/>
-          <w:szCs w:val="26"/>
-        </w:rPr>
-        <w:t>queries.sql</w:t>
-      </w:r>
-      <w:proofErr w:type="spellEnd"/>
-    </w:p>
-    <w:p>
-      <w:pPr>
-        <w:ind w:left="-360"/>
-        <w:jc w:val="both"/>
-        <w:rPr>
-          <w:rFonts w:ascii="Cambria" w:hAnsi="Cambria"/>
-          <w:sz w:val="26"/>
-          <w:szCs w:val="26"/>
-        </w:rPr>
-      </w:pPr>
-      <w:r>
-        <w:rPr>
-          <w:rFonts w:ascii="Cambria" w:hAnsi="Cambria"/>
-          <w:sz w:val="26"/>
-          <w:szCs w:val="26"/>
-        </w:rPr>
-        <w:t xml:space="preserve">Select, as, and, or, order, in, where, limit, between, </w:t>
-      </w:r>
-      <w:proofErr w:type="spellStart"/>
-      <w:r>
-        <w:rPr>
-          <w:rFonts w:ascii="Cambria" w:hAnsi="Cambria"/>
-          <w:sz w:val="26"/>
-          <w:szCs w:val="26"/>
-        </w:rPr>
-        <w:t>concat</w:t>
-      </w:r>
-      <w:proofErr w:type="spellEnd"/>
-      <w:r>
-        <w:rPr>
-          <w:rFonts w:ascii="Cambria" w:hAnsi="Cambria"/>
-          <w:sz w:val="26"/>
-          <w:szCs w:val="26"/>
-        </w:rPr>
-        <w:t>.</w:t>
-      </w:r>
-    </w:p>
-    <w:p>
-      <w:pPr>
-        <w:pStyle w:val="Heading1"/>
-        <w:ind w:left="-270"/>
-      </w:pPr>
-      <w:r>
-        <w:t>Advanced queries</w:t>
-      </w:r>
-      <w:r>
-        <w:t xml:space="preserve"> [4]</w:t>
+          <w:sz w:val="26"/>
+          <w:szCs w:val="26"/>
+        </w:rPr>
+      </w:pPr>
+      <w:r>
+        <w:rPr>
+          <w:rFonts w:ascii="Cambria" w:hAnsi="Cambria"/>
+          <w:sz w:val="26"/>
+          <w:szCs w:val="26"/>
+        </w:rPr>
+        <w:t xml:space="preserve">Non-correlated query, non-correlated </w:t>
+      </w:r>
+      <w:r>
+        <w:rPr>
+          <w:rFonts w:ascii="Cambria" w:hAnsi="Cambria"/>
+          <w:sz w:val="26"/>
+          <w:szCs w:val="26"/>
+        </w:rPr>
+        <w:t xml:space="preserve">  </w:t>
+      </w:r>
+      <w:r>
+        <w:rPr>
+          <w:rFonts w:ascii="Cambria" w:hAnsi="Cambria"/>
+          <w:sz w:val="26"/>
+          <w:szCs w:val="26"/>
+        </w:rPr>
+        <w:t>query with a derived table, correlated query.</w:t>
       </w:r>
     </w:p>
     <w:p>
       <w:pPr>
         <w:pStyle w:val="Heading2"/>
         <w:ind w:left="-360"/>
-        <w:rPr>
-          <w:b w:val="0"/>
-          <w:bCs/>
-          <w:i w:val="0"/>
-          <w:iCs/>
-        </w:rPr>
-      </w:pPr>
-      <w:r>
-        <w:rPr>
-          <w:b w:val="0"/>
-          <w:bCs/>
-          <w:i w:val="0"/>
-          <w:iCs/>
-        </w:rPr>
-        <w:t>Attach</w:t>
-      </w:r>
-      <w:r>
-        <w:rPr>
-          <w:b w:val="0"/>
-          <w:bCs/>
-          <w:i w:val="0"/>
-          <w:iCs/>
-        </w:rPr>
-        <w:t>ed</w:t>
-      </w:r>
-      <w:r>
-        <w:rPr>
-          <w:b w:val="0"/>
-          <w:bCs/>
-          <w:i w:val="0"/>
-          <w:iCs/>
-        </w:rPr>
-        <w:t xml:space="preserve"> </w:t>
-      </w:r>
-      <w:r>
-        <w:rPr>
-          <w:b w:val="0"/>
-          <w:bCs/>
-          <w:i w:val="0"/>
-          <w:iCs/>
-        </w:rPr>
-        <w:t>script</w:t>
-      </w:r>
-      <w:r>
-        <w:rPr>
-          <w:b w:val="0"/>
-          <w:bCs/>
-          <w:i w:val="0"/>
-          <w:iCs/>
-        </w:rPr>
-        <w:t>: advance</w:t>
-      </w:r>
-      <w:r>
-        <w:rPr>
-          <w:b w:val="0"/>
-          <w:bCs/>
-          <w:i w:val="0"/>
-          <w:iCs/>
-        </w:rPr>
-        <w:t>d</w:t>
-      </w:r>
-      <w:r>
-        <w:rPr>
-          <w:b w:val="0"/>
-          <w:bCs/>
-          <w:i w:val="0"/>
-          <w:iCs/>
-        </w:rPr>
-        <w:t>-</w:t>
-      </w:r>
-      <w:proofErr w:type="spellStart"/>
-      <w:r>
-        <w:rPr>
-          <w:b w:val="0"/>
-          <w:bCs/>
-          <w:i w:val="0"/>
-          <w:iCs/>
-        </w:rPr>
-        <w:t>queries.sql</w:t>
-      </w:r>
-      <w:proofErr w:type="spellEnd"/>
-    </w:p>
-    <w:p>
-      <w:pPr>
-        <w:pStyle w:val="Heading2"/>
-        <w:ind w:left="-360"/>
-      </w:pPr>
-      <w:r>
-        <w:t>Queries to multiple tables</w:t>
-      </w:r>
-    </w:p>
-    <w:p>
-      <w:pPr>
-        <w:ind w:left="-360"/>
-        <w:rPr>
-          <w:rFonts w:ascii="Cambria" w:hAnsi="Cambria"/>
-          <w:sz w:val="26"/>
-          <w:szCs w:val="26"/>
-        </w:rPr>
-      </w:pPr>
-      <w:r>
-        <w:rPr>
-          <w:rFonts w:ascii="Cambria" w:hAnsi="Cambria"/>
-          <w:sz w:val="26"/>
-          <w:szCs w:val="26"/>
-        </w:rPr>
-        <w:t>Inner join, left/right join.</w:t>
-      </w:r>
-    </w:p>
-    <w:p>
-      <w:pPr>
-        <w:pStyle w:val="Heading2"/>
-        <w:ind w:left="-360"/>
-      </w:pPr>
-      <w:r>
-        <w:t>Aggregate queries &amp; grouping</w:t>
-      </w:r>
-    </w:p>
-    <w:p>
-      <w:pPr>
-        <w:ind w:left="-360"/>
-        <w:jc w:val="both"/>
-        <w:rPr>
-          <w:rFonts w:ascii="Cambria" w:hAnsi="Cambria"/>
-          <w:sz w:val="26"/>
-          <w:szCs w:val="26"/>
-        </w:rPr>
-      </w:pPr>
-      <w:r>
-        <w:rPr>
-          <w:rFonts w:ascii="Cambria" w:hAnsi="Cambria"/>
-          <w:sz w:val="26"/>
-          <w:szCs w:val="26"/>
-        </w:rPr>
-        <w:t>Count, count distinct, sum, min/max, average, grouping, having.</w:t>
-      </w:r>
-    </w:p>
-    <w:p>
-      <w:pPr>
-        <w:pStyle w:val="Heading1"/>
-        <w:ind w:left="-270"/>
-      </w:pPr>
-      <w:r>
-        <w:t xml:space="preserve">Nested queries </w:t>
-      </w:r>
-      <w:r>
-        <w:t>[5]</w:t>
-      </w:r>
-    </w:p>
-    <w:p>
-      <w:pPr>
-        <w:pStyle w:val="Heading2"/>
-        <w:ind w:left="-360"/>
-      </w:pPr>
-      <w:r>
-        <w:t xml:space="preserve"> Non-correlated queries</w:t>
-      </w:r>
-    </w:p>
-    <w:p/>
-    <w:p>
-      <w:pPr>
-        <w:pStyle w:val="Heading2"/>
-        <w:ind w:left="-360"/>
-      </w:pPr>
-      <w:r>
-        <w:t>C</w:t>
-      </w:r>
-      <w:r>
-        <w:t>orrelated queries</w:t>
-      </w:r>
+      </w:pPr>
     </w:p>
     <w:p/>
     <w:p/>

</xml_diff>